<commit_message>
Moar serial communication code written. Colors update for the documentation.
</commit_message>
<xml_diff>
--- a/ImpedanceManager/documentation/communication.docx
+++ b/ImpedanceManager/documentation/communication.docx
@@ -490,21 +490,7 @@
                 <w:rStyle w:val="Hipercze"/>
                 <w:noProof/>
               </w:rPr>
-              <w:t>give</w:t>
-            </w:r>
-            <w:r>
-              <w:rPr>
-                <w:rStyle w:val="Hipercze"/>
-                <w:noProof/>
-              </w:rPr>
-              <w:t>M</w:t>
-            </w:r>
-            <w:r>
-              <w:rPr>
-                <w:rStyle w:val="Hipercze"/>
-                <w:noProof/>
-              </w:rPr>
-              <w:t>easChunkEis</w:t>
+              <w:t>giveMeasChunkEis</w:t>
             </w:r>
             <w:r>
               <w:rPr>
@@ -4407,8 +4393,6 @@
         <w:pStyle w:val="Nagwek2"/>
       </w:pPr>
       <w:bookmarkStart w:id="4" w:name="_Toc419634193"/>
-      <w:bookmarkStart w:id="5" w:name="_GoBack"/>
-      <w:bookmarkEnd w:id="5"/>
       <w:proofErr w:type="spellStart"/>
       <w:r>
         <w:lastRenderedPageBreak/>
@@ -5443,12 +5427,12 @@
       <w:pPr>
         <w:pStyle w:val="Nagwek2"/>
       </w:pPr>
-      <w:bookmarkStart w:id="6" w:name="_Toc419634194"/>
+      <w:bookmarkStart w:id="5" w:name="_Toc419634194"/>
       <w:proofErr w:type="spellStart"/>
       <w:r>
         <w:t>endMeasEis</w:t>
       </w:r>
-      <w:bookmarkEnd w:id="6"/>
+      <w:bookmarkEnd w:id="5"/>
       <w:proofErr w:type="spellEnd"/>
     </w:p>
     <w:p>
@@ -6220,7 +6204,7 @@
       <w:pPr>
         <w:pStyle w:val="Nagwek1"/>
       </w:pPr>
-      <w:bookmarkStart w:id="7" w:name="_Toc419634195"/>
+      <w:bookmarkStart w:id="6" w:name="_Toc419634195"/>
       <w:proofErr w:type="spellStart"/>
       <w:r>
         <w:lastRenderedPageBreak/>
@@ -6233,7 +6217,7 @@
       <w:r>
         <w:t>calculation</w:t>
       </w:r>
-      <w:bookmarkEnd w:id="7"/>
+      <w:bookmarkEnd w:id="6"/>
     </w:p>
     <w:p>
       <w:proofErr w:type="spellStart"/>
@@ -6250,11 +6234,11 @@
       <w:pPr>
         <w:pStyle w:val="Nagwek2"/>
       </w:pPr>
-      <w:bookmarkStart w:id="8" w:name="_Toc419634196"/>
+      <w:bookmarkStart w:id="7" w:name="_Toc419634196"/>
       <w:r>
         <w:t>Algorithm</w:t>
       </w:r>
-      <w:bookmarkEnd w:id="8"/>
+      <w:bookmarkEnd w:id="7"/>
     </w:p>
     <w:p/>
     <w:tbl>
@@ -6429,11 +6413,11 @@
       <w:pPr>
         <w:pStyle w:val="Nagwek2"/>
       </w:pPr>
-      <w:bookmarkStart w:id="9" w:name="_Toc419634197"/>
+      <w:bookmarkStart w:id="8" w:name="_Toc419634197"/>
       <w:r>
         <w:t>Example</w:t>
       </w:r>
-      <w:bookmarkEnd w:id="9"/>
+      <w:bookmarkEnd w:id="8"/>
     </w:p>
     <w:p/>
     <w:p>
@@ -6464,10 +6448,31 @@
       </w:pPr>
       <w:r>
         <w:rPr>
+          <w:color w:val="BF8F00" w:themeColor="accent4" w:themeShade="BF"/>
+          <w:lang w:val="en-US"/>
+        </w:rPr>
+        <w:t>0x3F</w:t>
+      </w:r>
+      <w:r>
+        <w:rPr>
           <w:color w:val="0070C0"/>
           <w:lang w:val="en-US"/>
         </w:rPr>
-        <w:t xml:space="preserve">0x3F 0x01 </w:t>
+        <w:t xml:space="preserve"> </w:t>
+      </w:r>
+      <w:r>
+        <w:rPr>
+          <w:color w:val="7030A0"/>
+          <w:lang w:val="en-US"/>
+        </w:rPr>
+        <w:t>0x01</w:t>
+      </w:r>
+      <w:r>
+        <w:rPr>
+          <w:color w:val="0070C0"/>
+          <w:lang w:val="en-US"/>
+        </w:rPr>
+        <w:t xml:space="preserve"> </w:t>
       </w:r>
       <w:r>
         <w:rPr>
@@ -6585,6 +6590,8 @@
       <w:r>
         <w:t xml:space="preserve"> and an answer can be sent to the PC:</w:t>
       </w:r>
+      <w:bookmarkStart w:id="9" w:name="_GoBack"/>
+      <w:bookmarkEnd w:id="9"/>
     </w:p>
     <w:p>
       <w:pPr>
@@ -6604,104 +6611,132 @@
       </w:pPr>
       <w:r>
         <w:rPr>
+          <w:color w:val="BF8F00" w:themeColor="accent4" w:themeShade="BF"/>
+          <w:lang w:val="en-US"/>
+        </w:rPr>
+        <w:t>0x3F</w:t>
+      </w:r>
+      <w:r>
+        <w:rPr>
           <w:color w:val="0070C0"/>
           <w:lang w:val="en-US"/>
         </w:rPr>
-        <w:t xml:space="preserve">0x3F 0x01 </w:t>
+        <w:t xml:space="preserve"> </w:t>
+      </w:r>
+      <w:r>
+        <w:rPr>
+          <w:color w:val="7030A0"/>
+          <w:lang w:val="en-US"/>
+        </w:rPr>
+        <w:t>0x01</w:t>
       </w:r>
       <w:r>
         <w:rPr>
           <w:color w:val="0070C0"/>
           <w:lang w:val="en-US"/>
         </w:rPr>
-        <w:t>0x06</w:t>
+        <w:t xml:space="preserve"> </w:t>
       </w:r>
       <w:r>
         <w:rPr>
           <w:color w:val="0070C0"/>
           <w:lang w:val="en-US"/>
         </w:rPr>
-        <w:t xml:space="preserve"> 0x00 </w:t>
-      </w:r>
-      <w:proofErr w:type="spellStart"/>
+        <w:t>0x06</w:t>
+      </w:r>
       <w:r>
         <w:rPr>
           <w:color w:val="0070C0"/>
           <w:lang w:val="en-US"/>
         </w:rPr>
-        <w:t>0x00</w:t>
-      </w:r>
-      <w:proofErr w:type="spellEnd"/>
+        <w:t xml:space="preserve"> 0x00 </w:t>
+      </w:r>
+      <w:proofErr w:type="spellStart"/>
       <w:r>
         <w:rPr>
           <w:color w:val="0070C0"/>
           <w:lang w:val="en-US"/>
         </w:rPr>
-        <w:t xml:space="preserve"> </w:t>
-      </w:r>
-      <w:proofErr w:type="spellStart"/>
+        <w:t>0x00</w:t>
+      </w:r>
+      <w:proofErr w:type="spellEnd"/>
       <w:r>
         <w:rPr>
           <w:color w:val="0070C0"/>
           <w:lang w:val="en-US"/>
         </w:rPr>
-        <w:t>0x00</w:t>
-      </w:r>
-      <w:proofErr w:type="spellEnd"/>
+        <w:t xml:space="preserve"> </w:t>
+      </w:r>
+      <w:proofErr w:type="spellStart"/>
       <w:r>
         <w:rPr>
           <w:color w:val="0070C0"/>
           <w:lang w:val="en-US"/>
         </w:rPr>
-        <w:t xml:space="preserve"> </w:t>
-      </w:r>
-      <w:proofErr w:type="spellStart"/>
+        <w:t>0x00</w:t>
+      </w:r>
+      <w:proofErr w:type="spellEnd"/>
       <w:r>
         <w:rPr>
           <w:color w:val="0070C0"/>
           <w:lang w:val="en-US"/>
         </w:rPr>
+        <w:t xml:space="preserve"> </w:t>
+      </w:r>
+      <w:proofErr w:type="spellStart"/>
+      <w:r>
+        <w:rPr>
+          <w:color w:val="70AD47" w:themeColor="accent6"/>
+          <w:lang w:val="en-US"/>
+        </w:rPr>
         <w:t>0x00</w:t>
       </w:r>
       <w:proofErr w:type="spellEnd"/>
+      <w:r>
+        <w:rPr>
+          <w:color w:val="70AD47" w:themeColor="accent6"/>
+          <w:lang w:val="en-US"/>
+        </w:rPr>
+        <w:t xml:space="preserve"> </w:t>
+      </w:r>
+      <w:proofErr w:type="spellStart"/>
+      <w:r>
+        <w:rPr>
+          <w:color w:val="70AD47" w:themeColor="accent6"/>
+          <w:lang w:val="en-US"/>
+        </w:rPr>
+        <w:t>0x00</w:t>
+      </w:r>
+      <w:proofErr w:type="spellEnd"/>
+      <w:r>
+        <w:rPr>
+          <w:color w:val="70AD47" w:themeColor="accent6"/>
+          <w:lang w:val="en-US"/>
+        </w:rPr>
+        <w:t xml:space="preserve"> </w:t>
+      </w:r>
+      <w:proofErr w:type="spellStart"/>
+      <w:r>
+        <w:rPr>
+          <w:color w:val="70AD47" w:themeColor="accent6"/>
+          <w:lang w:val="en-US"/>
+        </w:rPr>
+        <w:t>0x00</w:t>
+      </w:r>
+      <w:proofErr w:type="spellEnd"/>
+      <w:r>
+        <w:rPr>
+          <w:color w:val="70AD47" w:themeColor="accent6"/>
+          <w:lang w:val="en-US"/>
+        </w:rPr>
+        <w:t xml:space="preserve"> 0x01</w:t>
+      </w:r>
       <w:r>
         <w:rPr>
           <w:color w:val="0070C0"/>
           <w:lang w:val="en-US"/>
         </w:rPr>
         <w:t xml:space="preserve"> </w:t>
-      </w:r>
-      <w:proofErr w:type="spellStart"/>
-      <w:r>
-        <w:rPr>
-          <w:color w:val="0070C0"/>
-          <w:lang w:val="en-US"/>
-        </w:rPr>
-        <w:t>0x00</w:t>
-      </w:r>
-      <w:proofErr w:type="spellEnd"/>
-      <w:r>
-        <w:rPr>
-          <w:color w:val="0070C0"/>
-          <w:lang w:val="en-US"/>
-        </w:rPr>
-        <w:t xml:space="preserve"> </w:t>
-      </w:r>
-      <w:proofErr w:type="spellStart"/>
-      <w:r>
-        <w:rPr>
-          <w:color w:val="0070C0"/>
-          <w:lang w:val="en-US"/>
-        </w:rPr>
-        <w:t>0x00</w:t>
-      </w:r>
-      <w:proofErr w:type="spellEnd"/>
-      <w:r>
-        <w:rPr>
-          <w:color w:val="0070C0"/>
-          <w:lang w:val="en-US"/>
-        </w:rPr>
-        <w:t xml:space="preserve"> 0x01 </w:t>
       </w:r>
       <w:r>
         <w:rPr>
@@ -6909,7 +6944,7 @@
             <w:noProof/>
             <w:lang w:val="pl-PL"/>
           </w:rPr>
-          <w:t>5</w:t>
+          <w:t>6</w:t>
         </w:r>
         <w:r>
           <w:fldChar w:fldCharType="end"/>
@@ -8311,7 +8346,7 @@
 </file>
 
 <file path=customXml/itemProps1.xml><?xml version="1.0" encoding="utf-8"?>
-<ds:datastoreItem xmlns:ds="http://schemas.openxmlformats.org/officeDocument/2006/customXml" ds:itemID="{61EC6223-5CA6-4D5B-86E6-211214E07A7A}">
+<ds:datastoreItem xmlns:ds="http://schemas.openxmlformats.org/officeDocument/2006/customXml" ds:itemID="{27D3C397-3CB0-4600-BE5A-68CAA7865DAF}">
   <ds:schemaRefs>
     <ds:schemaRef ds:uri="http://schemas.openxmlformats.org/officeDocument/2006/bibliography"/>
   </ds:schemaRefs>

</xml_diff>

<commit_message>
Further communication updates. Documentation serial connection parameters update.
</commit_message>
<xml_diff>
--- a/ImpedanceManager/documentation/communication.docx
+++ b/ImpedanceManager/documentation/communication.docx
@@ -7,13 +7,11 @@
         <w:pStyle w:val="Tytu"/>
         <w:rPr>
           <w:b w:val="0"/>
-          <w:lang w:val="pl-PL"/>
         </w:rPr>
       </w:pPr>
       <w:r>
         <w:rPr>
           <w:b w:val="0"/>
-          <w:lang w:val="pl-PL"/>
         </w:rPr>
         <w:t>Communication protocol</w:t>
       </w:r>
@@ -24,17 +22,10 @@
         <w:rPr>
           <w:b/>
           <w:sz w:val="36"/>
-          <w:lang w:val="pl-PL"/>
         </w:rPr>
       </w:pPr>
     </w:p>
-    <w:p>
-      <w:pPr>
-        <w:rPr>
-          <w:lang w:val="pl-PL"/>
-        </w:rPr>
-      </w:pPr>
-    </w:p>
+    <w:p/>
     <w:sdt>
       <w:sdtPr>
         <w:rPr>
@@ -65,7 +56,16 @@
               <w:b/>
               <w:sz w:val="28"/>
             </w:rPr>
-            <w:t>Spis treści</w:t>
+            <w:t xml:space="preserve">Table </w:t>
+          </w:r>
+          <w:bookmarkStart w:id="0" w:name="_GoBack"/>
+          <w:bookmarkEnd w:id="0"/>
+          <w:r>
+            <w:rPr>
+              <w:b/>
+              <w:sz w:val="28"/>
+            </w:rPr>
+            <w:t>of Contents</w:t>
           </w:r>
         </w:p>
         <w:p>
@@ -90,12 +90,11 @@
           <w:r>
             <w:fldChar w:fldCharType="separate"/>
           </w:r>
-          <w:hyperlink w:anchor="_Toc419634189" w:history="1">
+          <w:hyperlink w:anchor="_Toc425626870" w:history="1">
             <w:r>
               <w:rPr>
                 <w:rStyle w:val="Hipercze"/>
                 <w:noProof/>
-                <w:lang w:val="pl-PL"/>
               </w:rPr>
               <w:t>1.</w:t>
             </w:r>
@@ -111,24 +110,8 @@
               <w:rPr>
                 <w:rStyle w:val="Hipercze"/>
                 <w:noProof/>
-                <w:lang w:val="pl-PL"/>
-              </w:rPr>
-              <w:t xml:space="preserve">Brief </w:t>
-            </w:r>
-            <w:r>
-              <w:rPr>
-                <w:rStyle w:val="Hipercze"/>
-                <w:noProof/>
-              </w:rPr>
-              <w:t>command</w:t>
-            </w:r>
-            <w:r>
-              <w:rPr>
-                <w:rStyle w:val="Hipercze"/>
-                <w:noProof/>
-                <w:lang w:val="pl-PL"/>
-              </w:rPr>
-              <w:t xml:space="preserve"> list</w:t>
+              </w:rPr>
+              <w:t>Serial port parameters</w:t>
             </w:r>
             <w:r>
               <w:rPr>
@@ -149,7 +132,7 @@
                 <w:noProof/>
                 <w:webHidden/>
               </w:rPr>
-              <w:instrText xml:space="preserve"> PAGEREF _Toc419634189 \h </w:instrText>
+              <w:instrText xml:space="preserve"> PAGEREF _Toc425626870 \h </w:instrText>
             </w:r>
             <w:r>
               <w:rPr>
@@ -193,7 +176,7 @@
               <w:lang w:val="pl-PL" w:eastAsia="pl-PL"/>
             </w:rPr>
           </w:pPr>
-          <w:hyperlink w:anchor="_Toc419634190" w:history="1">
+          <w:hyperlink w:anchor="_Toc425626871" w:history="1">
             <w:r>
               <w:rPr>
                 <w:rStyle w:val="Hipercze"/>
@@ -214,6 +197,92 @@
                 <w:rStyle w:val="Hipercze"/>
                 <w:noProof/>
               </w:rPr>
+              <w:t>Brief command list</w:t>
+            </w:r>
+            <w:r>
+              <w:rPr>
+                <w:noProof/>
+                <w:webHidden/>
+              </w:rPr>
+              <w:tab/>
+            </w:r>
+            <w:r>
+              <w:rPr>
+                <w:noProof/>
+                <w:webHidden/>
+              </w:rPr>
+              <w:fldChar w:fldCharType="begin"/>
+            </w:r>
+            <w:r>
+              <w:rPr>
+                <w:noProof/>
+                <w:webHidden/>
+              </w:rPr>
+              <w:instrText xml:space="preserve"> PAGEREF _Toc425626871 \h </w:instrText>
+            </w:r>
+            <w:r>
+              <w:rPr>
+                <w:noProof/>
+                <w:webHidden/>
+              </w:rPr>
+            </w:r>
+            <w:r>
+              <w:rPr>
+                <w:noProof/>
+                <w:webHidden/>
+              </w:rPr>
+              <w:fldChar w:fldCharType="separate"/>
+            </w:r>
+            <w:r>
+              <w:rPr>
+                <w:noProof/>
+                <w:webHidden/>
+              </w:rPr>
+              <w:t>2</w:t>
+            </w:r>
+            <w:r>
+              <w:rPr>
+                <w:noProof/>
+                <w:webHidden/>
+              </w:rPr>
+              <w:fldChar w:fldCharType="end"/>
+            </w:r>
+          </w:hyperlink>
+        </w:p>
+        <w:p>
+          <w:pPr>
+            <w:pStyle w:val="Spistreci1"/>
+            <w:tabs>
+              <w:tab w:val="left" w:pos="440"/>
+              <w:tab w:val="right" w:leader="dot" w:pos="9396"/>
+            </w:tabs>
+            <w:rPr>
+              <w:rFonts w:asciiTheme="minorHAnsi" w:eastAsiaTheme="minorEastAsia" w:hAnsiTheme="minorHAnsi"/>
+              <w:noProof/>
+              <w:lang w:val="pl-PL" w:eastAsia="pl-PL"/>
+            </w:rPr>
+          </w:pPr>
+          <w:hyperlink w:anchor="_Toc425626872" w:history="1">
+            <w:r>
+              <w:rPr>
+                <w:rStyle w:val="Hipercze"/>
+                <w:noProof/>
+              </w:rPr>
+              <w:t>3.</w:t>
+            </w:r>
+            <w:r>
+              <w:rPr>
+                <w:rFonts w:asciiTheme="minorHAnsi" w:eastAsiaTheme="minorEastAsia" w:hAnsiTheme="minorHAnsi"/>
+                <w:noProof/>
+                <w:lang w:val="pl-PL" w:eastAsia="pl-PL"/>
+              </w:rPr>
+              <w:tab/>
+            </w:r>
+            <w:r>
+              <w:rPr>
+                <w:rStyle w:val="Hipercze"/>
+                <w:noProof/>
+              </w:rPr>
               <w:t>Extended command list</w:t>
             </w:r>
             <w:r>
@@ -235,7 +304,7 @@
                 <w:noProof/>
                 <w:webHidden/>
               </w:rPr>
-              <w:instrText xml:space="preserve"> PAGEREF _Toc419634190 \h </w:instrText>
+              <w:instrText xml:space="preserve"> PAGEREF _Toc425626872 \h </w:instrText>
             </w:r>
             <w:r>
               <w:rPr>
@@ -279,13 +348,13 @@
               <w:lang w:val="pl-PL" w:eastAsia="pl-PL"/>
             </w:rPr>
           </w:pPr>
-          <w:hyperlink w:anchor="_Toc419634191" w:history="1">
+          <w:hyperlink w:anchor="_Toc425626873" w:history="1">
             <w:r>
               <w:rPr>
                 <w:rStyle w:val="Hipercze"/>
                 <w:noProof/>
               </w:rPr>
-              <w:t>2.1.</w:t>
+              <w:t>3.1.</w:t>
             </w:r>
             <w:r>
               <w:rPr>
@@ -321,7 +390,7 @@
                 <w:noProof/>
                 <w:webHidden/>
               </w:rPr>
-              <w:instrText xml:space="preserve"> PAGEREF _Toc419634191 \h </w:instrText>
+              <w:instrText xml:space="preserve"> PAGEREF _Toc425626873 \h </w:instrText>
             </w:r>
             <w:r>
               <w:rPr>
@@ -365,13 +434,13 @@
               <w:lang w:val="pl-PL" w:eastAsia="pl-PL"/>
             </w:rPr>
           </w:pPr>
-          <w:hyperlink w:anchor="_Toc419634192" w:history="1">
+          <w:hyperlink w:anchor="_Toc425626874" w:history="1">
             <w:r>
               <w:rPr>
                 <w:rStyle w:val="Hipercze"/>
                 <w:noProof/>
               </w:rPr>
-              <w:t>2.2.</w:t>
+              <w:t>3.2.</w:t>
             </w:r>
             <w:r>
               <w:rPr>
@@ -407,7 +476,7 @@
                 <w:noProof/>
                 <w:webHidden/>
               </w:rPr>
-              <w:instrText xml:space="preserve"> PAGEREF _Toc419634192 \h </w:instrText>
+              <w:instrText xml:space="preserve"> PAGEREF _Toc425626874 \h </w:instrText>
             </w:r>
             <w:r>
               <w:rPr>
@@ -451,13 +520,13 @@
               <w:lang w:val="pl-PL" w:eastAsia="pl-PL"/>
             </w:rPr>
           </w:pPr>
-          <w:hyperlink w:anchor="_Toc419634193" w:history="1">
+          <w:hyperlink w:anchor="_Toc425626875" w:history="1">
             <w:r>
               <w:rPr>
                 <w:rStyle w:val="Hipercze"/>
                 <w:noProof/>
               </w:rPr>
-              <w:t>2.3.</w:t>
+              <w:t>3.3.</w:t>
             </w:r>
             <w:r>
               <w:rPr>
@@ -493,7 +562,7 @@
                 <w:noProof/>
                 <w:webHidden/>
               </w:rPr>
-              <w:instrText xml:space="preserve"> PAGEREF _Toc419634193 \h </w:instrText>
+              <w:instrText xml:space="preserve"> PAGEREF _Toc425626875 \h </w:instrText>
             </w:r>
             <w:r>
               <w:rPr>
@@ -537,13 +606,13 @@
               <w:lang w:val="pl-PL" w:eastAsia="pl-PL"/>
             </w:rPr>
           </w:pPr>
-          <w:hyperlink w:anchor="_Toc419634194" w:history="1">
+          <w:hyperlink w:anchor="_Toc425626876" w:history="1">
             <w:r>
               <w:rPr>
                 <w:rStyle w:val="Hipercze"/>
                 <w:noProof/>
               </w:rPr>
-              <w:t>2.4.</w:t>
+              <w:t>3.4.</w:t>
             </w:r>
             <w:r>
               <w:rPr>
@@ -579,7 +648,7 @@
                 <w:noProof/>
                 <w:webHidden/>
               </w:rPr>
-              <w:instrText xml:space="preserve"> PAGEREF _Toc419634194 \h </w:instrText>
+              <w:instrText xml:space="preserve"> PAGEREF _Toc425626876 \h </w:instrText>
             </w:r>
             <w:r>
               <w:rPr>
@@ -623,13 +692,13 @@
               <w:lang w:val="pl-PL" w:eastAsia="pl-PL"/>
             </w:rPr>
           </w:pPr>
-          <w:hyperlink w:anchor="_Toc419634195" w:history="1">
+          <w:hyperlink w:anchor="_Toc425626877" w:history="1">
             <w:r>
               <w:rPr>
                 <w:rStyle w:val="Hipercze"/>
                 <w:noProof/>
               </w:rPr>
-              <w:t>3.</w:t>
+              <w:t>4.</w:t>
             </w:r>
             <w:r>
               <w:rPr>
@@ -665,7 +734,7 @@
                 <w:noProof/>
                 <w:webHidden/>
               </w:rPr>
-              <w:instrText xml:space="preserve"> PAGEREF _Toc419634195 \h </w:instrText>
+              <w:instrText xml:space="preserve"> PAGEREF _Toc425626877 \h </w:instrText>
             </w:r>
             <w:r>
               <w:rPr>
@@ -709,13 +778,13 @@
               <w:lang w:val="pl-PL" w:eastAsia="pl-PL"/>
             </w:rPr>
           </w:pPr>
-          <w:hyperlink w:anchor="_Toc419634196" w:history="1">
+          <w:hyperlink w:anchor="_Toc425626878" w:history="1">
             <w:r>
               <w:rPr>
                 <w:rStyle w:val="Hipercze"/>
                 <w:noProof/>
               </w:rPr>
-              <w:t>3.1.</w:t>
+              <w:t>4.1.</w:t>
             </w:r>
             <w:r>
               <w:rPr>
@@ -751,7 +820,7 @@
                 <w:noProof/>
                 <w:webHidden/>
               </w:rPr>
-              <w:instrText xml:space="preserve"> PAGEREF _Toc419634196 \h </w:instrText>
+              <w:instrText xml:space="preserve"> PAGEREF _Toc425626878 \h </w:instrText>
             </w:r>
             <w:r>
               <w:rPr>
@@ -795,13 +864,13 @@
               <w:lang w:val="pl-PL" w:eastAsia="pl-PL"/>
             </w:rPr>
           </w:pPr>
-          <w:hyperlink w:anchor="_Toc419634197" w:history="1">
+          <w:hyperlink w:anchor="_Toc425626879" w:history="1">
             <w:r>
               <w:rPr>
                 <w:rStyle w:val="Hipercze"/>
                 <w:noProof/>
               </w:rPr>
-              <w:t>3.2.</w:t>
+              <w:t>4.2.</w:t>
             </w:r>
             <w:r>
               <w:rPr>
@@ -837,7 +906,7 @@
                 <w:noProof/>
                 <w:webHidden/>
               </w:rPr>
-              <w:instrText xml:space="preserve"> PAGEREF _Toc419634197 \h </w:instrText>
+              <w:instrText xml:space="preserve"> PAGEREF _Toc425626879 \h </w:instrText>
             </w:r>
             <w:r>
               <w:rPr>
@@ -879,52 +948,250 @@
         </w:p>
       </w:sdtContent>
     </w:sdt>
+    <w:p/>
     <w:p>
       <w:pPr>
-        <w:rPr>
-          <w:lang w:val="pl-PL"/>
-        </w:rPr>
+        <w:spacing w:after="160"/>
+      </w:pPr>
+      <w:r>
+        <w:br w:type="page"/>
+      </w:r>
+    </w:p>
+    <w:p>
+      <w:pPr>
+        <w:pStyle w:val="Nagwek1"/>
+      </w:pPr>
+      <w:bookmarkStart w:id="1" w:name="_Toc425626870"/>
+      <w:r>
+        <w:lastRenderedPageBreak/>
+        <w:t>Serial port parameters</w:t>
+      </w:r>
+      <w:bookmarkEnd w:id="1"/>
+    </w:p>
+    <w:tbl>
+      <w:tblPr>
+        <w:tblStyle w:val="Tabela-Siatka"/>
+        <w:tblW w:w="0" w:type="auto"/>
+        <w:tblLook w:val="04A0" w:firstRow="1" w:lastRow="0" w:firstColumn="1" w:lastColumn="0" w:noHBand="0" w:noVBand="1"/>
+      </w:tblPr>
+      <w:tblGrid>
+        <w:gridCol w:w="1838"/>
+        <w:gridCol w:w="1701"/>
+      </w:tblGrid>
+      <w:tr>
+        <w:tc>
+          <w:tcPr>
+            <w:tcW w:w="1838" w:type="dxa"/>
+            <w:shd w:val="clear" w:color="auto" w:fill="E7E6E6" w:themeFill="background2"/>
+            <w:vAlign w:val="center"/>
+          </w:tcPr>
+          <w:p>
+            <w:pPr>
+              <w:spacing w:after="160"/>
+              <w:jc w:val="center"/>
+            </w:pPr>
+            <w:r>
+              <w:t>Parameter name</w:t>
+            </w:r>
+          </w:p>
+        </w:tc>
+        <w:tc>
+          <w:tcPr>
+            <w:tcW w:w="1701" w:type="dxa"/>
+            <w:shd w:val="clear" w:color="auto" w:fill="E7E6E6" w:themeFill="background2"/>
+            <w:vAlign w:val="center"/>
+          </w:tcPr>
+          <w:p>
+            <w:pPr>
+              <w:spacing w:after="160"/>
+              <w:jc w:val="center"/>
+            </w:pPr>
+            <w:r>
+              <w:t>Value</w:t>
+            </w:r>
+          </w:p>
+        </w:tc>
+      </w:tr>
+      <w:tr>
+        <w:tc>
+          <w:tcPr>
+            <w:tcW w:w="1838" w:type="dxa"/>
+            <w:vAlign w:val="center"/>
+          </w:tcPr>
+          <w:p>
+            <w:pPr>
+              <w:spacing w:after="160"/>
+              <w:jc w:val="center"/>
+            </w:pPr>
+            <w:proofErr w:type="spellStart"/>
+            <w:r>
+              <w:t>Baudrate</w:t>
+            </w:r>
+            <w:proofErr w:type="spellEnd"/>
+          </w:p>
+        </w:tc>
+        <w:tc>
+          <w:tcPr>
+            <w:tcW w:w="1701" w:type="dxa"/>
+            <w:vAlign w:val="center"/>
+          </w:tcPr>
+          <w:p>
+            <w:pPr>
+              <w:spacing w:after="160"/>
+              <w:jc w:val="center"/>
+            </w:pPr>
+            <w:r>
+              <w:t>115200</w:t>
+            </w:r>
+          </w:p>
+        </w:tc>
+      </w:tr>
+      <w:tr>
+        <w:tc>
+          <w:tcPr>
+            <w:tcW w:w="1838" w:type="dxa"/>
+            <w:vAlign w:val="center"/>
+          </w:tcPr>
+          <w:p>
+            <w:pPr>
+              <w:spacing w:after="160"/>
+              <w:jc w:val="center"/>
+            </w:pPr>
+            <w:r>
+              <w:t>Data bits</w:t>
+            </w:r>
+          </w:p>
+        </w:tc>
+        <w:tc>
+          <w:tcPr>
+            <w:tcW w:w="1701" w:type="dxa"/>
+            <w:vAlign w:val="center"/>
+          </w:tcPr>
+          <w:p>
+            <w:pPr>
+              <w:spacing w:after="160"/>
+              <w:jc w:val="center"/>
+            </w:pPr>
+            <w:r>
+              <w:t>8</w:t>
+            </w:r>
+          </w:p>
+        </w:tc>
+      </w:tr>
+      <w:tr>
+        <w:tc>
+          <w:tcPr>
+            <w:tcW w:w="1838" w:type="dxa"/>
+            <w:vAlign w:val="center"/>
+          </w:tcPr>
+          <w:p>
+            <w:pPr>
+              <w:spacing w:after="160"/>
+              <w:jc w:val="center"/>
+            </w:pPr>
+            <w:r>
+              <w:t>Parity</w:t>
+            </w:r>
+          </w:p>
+        </w:tc>
+        <w:tc>
+          <w:tcPr>
+            <w:tcW w:w="1701" w:type="dxa"/>
+            <w:vAlign w:val="center"/>
+          </w:tcPr>
+          <w:p>
+            <w:pPr>
+              <w:spacing w:after="160"/>
+              <w:jc w:val="center"/>
+            </w:pPr>
+            <w:r>
+              <w:t>Even</w:t>
+            </w:r>
+          </w:p>
+        </w:tc>
+      </w:tr>
+      <w:tr>
+        <w:tc>
+          <w:tcPr>
+            <w:tcW w:w="1838" w:type="dxa"/>
+            <w:vAlign w:val="center"/>
+          </w:tcPr>
+          <w:p>
+            <w:pPr>
+              <w:spacing w:after="160"/>
+              <w:jc w:val="center"/>
+            </w:pPr>
+            <w:r>
+              <w:t>Stop bits</w:t>
+            </w:r>
+          </w:p>
+        </w:tc>
+        <w:tc>
+          <w:tcPr>
+            <w:tcW w:w="1701" w:type="dxa"/>
+            <w:vAlign w:val="center"/>
+          </w:tcPr>
+          <w:p>
+            <w:pPr>
+              <w:spacing w:after="160"/>
+              <w:jc w:val="center"/>
+            </w:pPr>
+            <w:r>
+              <w:t>1</w:t>
+            </w:r>
+          </w:p>
+        </w:tc>
+      </w:tr>
+      <w:tr>
+        <w:tc>
+          <w:tcPr>
+            <w:tcW w:w="1838" w:type="dxa"/>
+            <w:vAlign w:val="center"/>
+          </w:tcPr>
+          <w:p>
+            <w:pPr>
+              <w:spacing w:after="160"/>
+              <w:jc w:val="center"/>
+            </w:pPr>
+            <w:r>
+              <w:t xml:space="preserve">Flow </w:t>
+            </w:r>
+            <w:r>
+              <w:t>control</w:t>
+            </w:r>
+          </w:p>
+        </w:tc>
+        <w:tc>
+          <w:tcPr>
+            <w:tcW w:w="1701" w:type="dxa"/>
+            <w:vAlign w:val="center"/>
+          </w:tcPr>
+          <w:p>
+            <w:pPr>
+              <w:spacing w:after="160"/>
+              <w:jc w:val="center"/>
+            </w:pPr>
+            <w:r>
+              <w:t>None</w:t>
+            </w:r>
+          </w:p>
+        </w:tc>
+      </w:tr>
+    </w:tbl>
+    <w:p>
+      <w:pPr>
+        <w:spacing w:after="160"/>
       </w:pPr>
     </w:p>
     <w:p>
       <w:pPr>
-        <w:spacing w:after="160"/>
-        <w:rPr>
-          <w:lang w:val="pl-PL"/>
-        </w:rPr>
+        <w:pStyle w:val="Nagwek1"/>
       </w:pPr>
-      <w:r>
-        <w:rPr>
-          <w:lang w:val="pl-PL"/>
-        </w:rPr>
-        <w:br w:type="page"/>
-      </w:r>
-    </w:p>
-    <w:p>
-      <w:pPr>
-        <w:pStyle w:val="Nagwek1"/>
-        <w:rPr>
-          <w:lang w:val="pl-PL"/>
-        </w:rPr>
-      </w:pPr>
-      <w:bookmarkStart w:id="0" w:name="_Toc419634189"/>
-      <w:r>
-        <w:rPr>
-          <w:lang w:val="pl-PL"/>
-        </w:rPr>
-        <w:lastRenderedPageBreak/>
-        <w:t xml:space="preserve">Brief </w:t>
-      </w:r>
-      <w:r>
-        <w:t>command</w:t>
-      </w:r>
-      <w:r>
-        <w:rPr>
-          <w:lang w:val="pl-PL"/>
-        </w:rPr>
-        <w:t xml:space="preserve"> list</w:t>
-      </w:r>
-      <w:bookmarkEnd w:id="0"/>
+      <w:bookmarkStart w:id="2" w:name="_Toc425626871"/>
+      <w:r>
+        <w:t>Brief command list</w:t>
+      </w:r>
+      <w:bookmarkEnd w:id="2"/>
     </w:p>
     <w:tbl>
       <w:tblPr>
@@ -948,9 +1215,6 @@
           <w:p>
             <w:pPr>
               <w:jc w:val="center"/>
-              <w:rPr>
-                <w:lang w:val="pl-PL"/>
-              </w:rPr>
             </w:pPr>
             <w:r>
               <w:t>Command</w:t>
@@ -966,14 +1230,8 @@
           <w:p>
             <w:pPr>
               <w:jc w:val="center"/>
-              <w:rPr>
-                <w:lang w:val="pl-PL"/>
-              </w:rPr>
-            </w:pPr>
-            <w:r>
-              <w:rPr>
-                <w:lang w:val="pl-PL"/>
-              </w:rPr>
+            </w:pPr>
+            <w:r>
               <w:t>Code</w:t>
             </w:r>
           </w:p>
@@ -989,13 +1247,9 @@
               <w:jc w:val="center"/>
               <w:rPr>
                 <w:vertAlign w:val="superscript"/>
-                <w:lang w:val="pl-PL"/>
-              </w:rPr>
-            </w:pPr>
-            <w:r>
-              <w:rPr>
-                <w:lang w:val="pl-PL"/>
-              </w:rPr>
+              </w:rPr>
+            </w:pPr>
+            <w:r>
               <w:t>Sender</w:t>
             </w:r>
           </w:p>
@@ -1009,14 +1263,8 @@
           <w:p>
             <w:pPr>
               <w:jc w:val="center"/>
-              <w:rPr>
-                <w:lang w:val="pl-PL"/>
-              </w:rPr>
-            </w:pPr>
-            <w:r>
-              <w:rPr>
-                <w:lang w:val="pl-PL"/>
-              </w:rPr>
+            </w:pPr>
+            <w:r>
               <w:t>Description</w:t>
             </w:r>
           </w:p>
@@ -1036,6 +1284,7 @@
                 <w:szCs w:val="20"/>
               </w:rPr>
             </w:pPr>
+            <w:proofErr w:type="spellStart"/>
             <w:r>
               <w:rPr>
                 <w:sz w:val="20"/>
@@ -1043,6 +1292,7 @@
               </w:rPr>
               <w:t>getFirmwareID</w:t>
             </w:r>
+            <w:proofErr w:type="spellEnd"/>
           </w:p>
         </w:tc>
         <w:tc>
@@ -1056,14 +1306,12 @@
               <w:rPr>
                 <w:sz w:val="20"/>
                 <w:szCs w:val="20"/>
-                <w:lang w:val="pl-PL"/>
               </w:rPr>
             </w:pPr>
             <w:r>
               <w:rPr>
                 <w:sz w:val="20"/>
                 <w:szCs w:val="20"/>
-                <w:lang w:val="pl-PL"/>
               </w:rPr>
               <w:t>0x01</w:t>
             </w:r>
@@ -1136,6 +1384,7 @@
                 <w:szCs w:val="20"/>
               </w:rPr>
             </w:pPr>
+            <w:proofErr w:type="spellStart"/>
             <w:r>
               <w:rPr>
                 <w:sz w:val="20"/>
@@ -1150,6 +1399,7 @@
               </w:rPr>
               <w:t>Eis</w:t>
             </w:r>
+            <w:proofErr w:type="spellEnd"/>
           </w:p>
         </w:tc>
         <w:tc>
@@ -1241,6 +1491,7 @@
                 <w:szCs w:val="20"/>
               </w:rPr>
             </w:pPr>
+            <w:proofErr w:type="spellStart"/>
             <w:r>
               <w:rPr>
                 <w:sz w:val="20"/>
@@ -1248,6 +1499,7 @@
               </w:rPr>
               <w:t>giveMeasChunkEis</w:t>
             </w:r>
+            <w:proofErr w:type="spellEnd"/>
           </w:p>
         </w:tc>
         <w:tc>
@@ -1330,6 +1582,7 @@
                 <w:szCs w:val="20"/>
               </w:rPr>
             </w:pPr>
+            <w:proofErr w:type="spellStart"/>
             <w:r>
               <w:rPr>
                 <w:sz w:val="20"/>
@@ -1337,6 +1590,7 @@
               </w:rPr>
               <w:t>endMeasEis</w:t>
             </w:r>
+            <w:proofErr w:type="spellEnd"/>
           </w:p>
         </w:tc>
         <w:tc>
@@ -1506,35 +1760,39 @@
       <w:pPr>
         <w:pStyle w:val="Nagwek1"/>
       </w:pPr>
-      <w:bookmarkStart w:id="1" w:name="_Toc419634190"/>
+      <w:bookmarkStart w:id="3" w:name="_Toc425626872"/>
       <w:r>
         <w:lastRenderedPageBreak/>
-        <w:t xml:space="preserve">Extended </w:t>
-      </w:r>
-      <w:r>
-        <w:t>command</w:t>
-      </w:r>
-      <w:r>
-        <w:t xml:space="preserve"> list</w:t>
-      </w:r>
-      <w:bookmarkEnd w:id="1"/>
+        <w:t>Extended command list</w:t>
+      </w:r>
+      <w:bookmarkEnd w:id="3"/>
     </w:p>
     <w:p>
       <w:pPr>
         <w:pStyle w:val="Nagwek2"/>
       </w:pPr>
-      <w:bookmarkStart w:id="2" w:name="_Toc419634191"/>
+      <w:bookmarkStart w:id="4" w:name="_Toc425626873"/>
+      <w:proofErr w:type="spellStart"/>
       <w:r>
         <w:t>getFirmwareID</w:t>
       </w:r>
-      <w:bookmarkEnd w:id="2"/>
+      <w:bookmarkEnd w:id="4"/>
+      <w:proofErr w:type="spellEnd"/>
     </w:p>
     <w:p>
       <w:r>
         <w:t>PC</w:t>
       </w:r>
       <w:r>
-        <w:t xml:space="preserve"> sends getFirmwareID to the embedded system in order to retrieve the current firmware version of the embedded system and also obtain the information about connection. If the firmware version is returned, it means that embedded system is connected. This command should be used as communication initialization </w:t>
+        <w:t xml:space="preserve"> sends </w:t>
+      </w:r>
+      <w:proofErr w:type="spellStart"/>
+      <w:r>
+        <w:t>getFirmwareID</w:t>
+      </w:r>
+      <w:proofErr w:type="spellEnd"/>
+      <w:r>
+        <w:t xml:space="preserve"> to the embedded system in order to retrieve the current firmware version of the embedded system and also obtain the information about connection. If the firmware version is returned, it means that embedded system is connected. This command should be used as communication initialization </w:t>
       </w:r>
       <w:r>
         <w:t>command.</w:t>
@@ -2491,11 +2749,13 @@
       <w:pPr>
         <w:pStyle w:val="Nagwek2"/>
       </w:pPr>
-      <w:bookmarkStart w:id="3" w:name="_Toc419634192"/>
+      <w:bookmarkStart w:id="5" w:name="_Toc425626874"/>
+      <w:proofErr w:type="spellStart"/>
       <w:r>
         <w:t>takeMeasEis</w:t>
       </w:r>
-      <w:bookmarkEnd w:id="3"/>
+      <w:bookmarkEnd w:id="5"/>
+      <w:proofErr w:type="spellEnd"/>
     </w:p>
     <w:p>
       <w:r>
@@ -2510,13 +2770,11 @@
       <w:pPr>
         <w:rPr>
           <w:b/>
-          <w:lang w:val="pl-PL"/>
         </w:rPr>
       </w:pPr>
       <w:r>
         <w:rPr>
           <w:b/>
-          <w:lang w:val="pl-PL"/>
         </w:rPr>
         <w:t>Communicate:</w:t>
       </w:r>
@@ -2759,12 +3017,14 @@
             <w:pPr>
               <w:pStyle w:val="Tablecode"/>
             </w:pPr>
+            <w:proofErr w:type="spellStart"/>
             <w:r>
               <w:t>F</w:t>
             </w:r>
             <w:r>
               <w:t>req</w:t>
             </w:r>
+            <w:proofErr w:type="spellEnd"/>
           </w:p>
           <w:p>
             <w:pPr>
@@ -3056,12 +3316,14 @@
             <w:pPr>
               <w:pStyle w:val="Tablecode"/>
             </w:pPr>
+            <w:proofErr w:type="spellStart"/>
             <w:r>
               <w:t>F</w:t>
             </w:r>
             <w:r>
               <w:t>req</w:t>
             </w:r>
+            <w:proofErr w:type="spellEnd"/>
           </w:p>
           <w:p>
             <w:pPr>
@@ -3095,12 +3357,14 @@
             <w:pPr>
               <w:pStyle w:val="Tablecode"/>
             </w:pPr>
+            <w:proofErr w:type="spellStart"/>
             <w:r>
               <w:t>F</w:t>
             </w:r>
             <w:r>
               <w:t>req</w:t>
             </w:r>
+            <w:proofErr w:type="spellEnd"/>
           </w:p>
           <w:p>
             <w:pPr>
@@ -3134,12 +3398,14 @@
             <w:pPr>
               <w:pStyle w:val="Tablecode"/>
             </w:pPr>
+            <w:proofErr w:type="spellStart"/>
             <w:r>
               <w:t>F</w:t>
             </w:r>
             <w:r>
               <w:t>req</w:t>
             </w:r>
+            <w:proofErr w:type="spellEnd"/>
           </w:p>
           <w:p>
             <w:pPr>
@@ -3173,12 +3439,14 @@
             <w:pPr>
               <w:pStyle w:val="Tablecode"/>
             </w:pPr>
+            <w:proofErr w:type="spellStart"/>
             <w:r>
               <w:t>F</w:t>
             </w:r>
             <w:r>
               <w:t>req</w:t>
             </w:r>
+            <w:proofErr w:type="spellEnd"/>
           </w:p>
           <w:p>
             <w:pPr>
@@ -3212,12 +3480,14 @@
             <w:pPr>
               <w:pStyle w:val="Tablecode"/>
             </w:pPr>
+            <w:proofErr w:type="spellStart"/>
             <w:r>
               <w:t>F</w:t>
             </w:r>
             <w:r>
               <w:t>req</w:t>
             </w:r>
+            <w:proofErr w:type="spellEnd"/>
           </w:p>
           <w:p>
             <w:pPr>
@@ -3251,12 +3521,14 @@
             <w:pPr>
               <w:pStyle w:val="Tablecode"/>
             </w:pPr>
+            <w:proofErr w:type="spellStart"/>
             <w:r>
               <w:t>F</w:t>
             </w:r>
             <w:r>
               <w:t>req</w:t>
             </w:r>
+            <w:proofErr w:type="spellEnd"/>
           </w:p>
           <w:p>
             <w:pPr>
@@ -3290,12 +3562,14 @@
             <w:pPr>
               <w:pStyle w:val="Tablecode"/>
             </w:pPr>
+            <w:proofErr w:type="spellStart"/>
             <w:r>
               <w:t>F</w:t>
             </w:r>
             <w:r>
               <w:t>req</w:t>
             </w:r>
+            <w:proofErr w:type="spellEnd"/>
           </w:p>
           <w:p>
             <w:pPr>
@@ -3329,12 +3603,14 @@
             <w:pPr>
               <w:pStyle w:val="Tablecode"/>
             </w:pPr>
+            <w:proofErr w:type="spellStart"/>
             <w:r>
               <w:t>F</w:t>
             </w:r>
             <w:r>
               <w:t>req</w:t>
             </w:r>
+            <w:proofErr w:type="spellEnd"/>
           </w:p>
           <w:p>
             <w:pPr>
@@ -3562,12 +3838,14 @@
             <w:pPr>
               <w:pStyle w:val="Tablecode"/>
             </w:pPr>
+            <w:proofErr w:type="spellStart"/>
             <w:r>
               <w:t>F</w:t>
             </w:r>
             <w:r>
               <w:t>req</w:t>
             </w:r>
+            <w:proofErr w:type="spellEnd"/>
           </w:p>
           <w:p>
             <w:pPr>
@@ -3601,12 +3879,14 @@
             <w:pPr>
               <w:pStyle w:val="Tablecode"/>
             </w:pPr>
+            <w:proofErr w:type="spellStart"/>
             <w:r>
               <w:t>S</w:t>
             </w:r>
             <w:r>
               <w:t>tepType</w:t>
             </w:r>
+            <w:proofErr w:type="spellEnd"/>
           </w:p>
         </w:tc>
         <w:tc>
@@ -3727,11 +4007,20 @@
         <w:t xml:space="preserve">Maximum signal amplitude </w:t>
       </w:r>
       <w:r>
-        <w:t>expressed in mili volts, values from 0 to 100 (unsigned char).</w:t>
+        <w:t xml:space="preserve">expressed in </w:t>
+      </w:r>
+      <w:proofErr w:type="spellStart"/>
+      <w:r>
+        <w:t>mili</w:t>
+      </w:r>
+      <w:proofErr w:type="spellEnd"/>
+      <w:r>
+        <w:t xml:space="preserve"> volts, values from 0 to 100 (unsigned char).</w:t>
       </w:r>
     </w:p>
     <w:p/>
     <w:p>
+      <w:proofErr w:type="spellStart"/>
       <w:r>
         <w:rPr>
           <w:b/>
@@ -3742,7 +4031,14 @@
         <w:rPr>
           <w:b/>
         </w:rPr>
-        <w:t xml:space="preserve">reqRangeStart (Bytes 7-10): </w:t>
+        <w:t>reqRangeStart</w:t>
+      </w:r>
+      <w:proofErr w:type="spellEnd"/>
+      <w:r>
+        <w:rPr>
+          <w:b/>
+        </w:rPr>
+        <w:t xml:space="preserve"> (Bytes 7-10): </w:t>
       </w:r>
       <w:r>
         <w:t>The starting frequency of the measurement expressed as float value.</w:t>
@@ -3750,6 +4046,7 @@
     </w:p>
     <w:p/>
     <w:p>
+      <w:proofErr w:type="spellStart"/>
       <w:r>
         <w:rPr>
           <w:b/>
@@ -3760,7 +4057,14 @@
         <w:rPr>
           <w:b/>
         </w:rPr>
-        <w:t xml:space="preserve">reqRangeEnd (Bytes 11-14): </w:t>
+        <w:t>reqRangeEnd</w:t>
+      </w:r>
+      <w:proofErr w:type="spellEnd"/>
+      <w:r>
+        <w:rPr>
+          <w:b/>
+        </w:rPr>
+        <w:t xml:space="preserve"> (Bytes 11-14): </w:t>
       </w:r>
       <w:r>
         <w:t>The ending frequency of the measurement expressed as float value.</w:t>
@@ -3768,6 +4072,7 @@
     </w:p>
     <w:p/>
     <w:p>
+      <w:proofErr w:type="spellStart"/>
       <w:r>
         <w:rPr>
           <w:b/>
@@ -3778,7 +4083,14 @@
         <w:rPr>
           <w:b/>
         </w:rPr>
-        <w:t xml:space="preserve">reqRangeStep (Bytes 15-16): </w:t>
+        <w:t>reqRangeStep</w:t>
+      </w:r>
+      <w:proofErr w:type="spellEnd"/>
+      <w:r>
+        <w:rPr>
+          <w:b/>
+        </w:rPr>
+        <w:t xml:space="preserve"> (Bytes 15-16): </w:t>
       </w:r>
       <w:r>
         <w:t>Numbers of steps/ measurements to take between the starting and ending frequency.</w:t>
@@ -3786,6 +4098,7 @@
     </w:p>
     <w:p/>
     <w:p>
+      <w:proofErr w:type="spellStart"/>
       <w:r>
         <w:rPr>
           <w:b/>
@@ -3796,13 +4109,14 @@
         <w:rPr>
           <w:b/>
         </w:rPr>
-        <w:t>tepType (Byte 17):</w:t>
-      </w:r>
+        <w:t>tepType</w:t>
+      </w:r>
+      <w:proofErr w:type="spellEnd"/>
       <w:r>
         <w:rPr>
           <w:b/>
         </w:rPr>
-        <w:t xml:space="preserve"> </w:t>
+        <w:t xml:space="preserve"> (Byte 17): </w:t>
       </w:r>
       <w:r>
         <w:t>0 – Linear, 1 – Logarithmical.</w:t>
@@ -4272,12 +4586,14 @@
       <w:pPr>
         <w:pStyle w:val="Nagwek2"/>
       </w:pPr>
-      <w:bookmarkStart w:id="4" w:name="_Toc419634193"/>
+      <w:bookmarkStart w:id="6" w:name="_Toc425626875"/>
+      <w:proofErr w:type="spellStart"/>
       <w:r>
         <w:lastRenderedPageBreak/>
         <w:t>giveMeasChunkEis</w:t>
       </w:r>
-      <w:bookmarkEnd w:id="4"/>
+      <w:bookmarkEnd w:id="6"/>
+      <w:proofErr w:type="spellEnd"/>
     </w:p>
     <w:p>
       <w:r>
@@ -4292,13 +4608,11 @@
       <w:pPr>
         <w:rPr>
           <w:b/>
-          <w:lang w:val="pl-PL"/>
         </w:rPr>
       </w:pPr>
       <w:r>
         <w:rPr>
           <w:b/>
-          <w:lang w:val="pl-PL"/>
         </w:rPr>
         <w:t>Communicate:</w:t>
       </w:r>
@@ -4831,84 +5145,109 @@
             <w:pPr>
               <w:pStyle w:val="Tablecode"/>
             </w:pPr>
-            <w:r>
-              <w:t>Imag 0</w:t>
-            </w:r>
-          </w:p>
-        </w:tc>
-        <w:tc>
-          <w:tcPr>
-            <w:tcW w:w="1174" w:type="dxa"/>
-            <w:vAlign w:val="center"/>
-          </w:tcPr>
-          <w:p>
-            <w:pPr>
-              <w:pStyle w:val="Tablecode"/>
-            </w:pPr>
-            <w:r>
-              <w:t>Imag 1</w:t>
-            </w:r>
-          </w:p>
-        </w:tc>
-        <w:tc>
-          <w:tcPr>
-            <w:tcW w:w="1175" w:type="dxa"/>
-            <w:vAlign w:val="center"/>
-          </w:tcPr>
-          <w:p>
-            <w:pPr>
-              <w:pStyle w:val="Tablecode"/>
-            </w:pPr>
-            <w:r>
-              <w:t>Imag 2</w:t>
-            </w:r>
-          </w:p>
-        </w:tc>
-        <w:tc>
-          <w:tcPr>
-            <w:tcW w:w="1175" w:type="dxa"/>
-            <w:vAlign w:val="center"/>
-          </w:tcPr>
-          <w:p>
-            <w:pPr>
-              <w:pStyle w:val="Tablecode"/>
-            </w:pPr>
-            <w:r>
-              <w:t>Imag 3</w:t>
-            </w:r>
-          </w:p>
-        </w:tc>
-        <w:tc>
-          <w:tcPr>
-            <w:tcW w:w="1175" w:type="dxa"/>
-            <w:vAlign w:val="center"/>
-          </w:tcPr>
-          <w:p>
-            <w:pPr>
-              <w:pStyle w:val="Tablecode"/>
-            </w:pPr>
-            <w:r>
-              <w:t>Freq 0</w:t>
-            </w:r>
-          </w:p>
-        </w:tc>
-        <w:tc>
-          <w:tcPr>
-            <w:tcW w:w="1175" w:type="dxa"/>
-            <w:vAlign w:val="center"/>
-          </w:tcPr>
-          <w:p>
-            <w:pPr>
-              <w:pStyle w:val="Tablecode"/>
-            </w:pPr>
+            <w:proofErr w:type="spellStart"/>
+            <w:r>
+              <w:t>Imag</w:t>
+            </w:r>
+            <w:proofErr w:type="spellEnd"/>
+            <w:r>
+              <w:t xml:space="preserve"> 0</w:t>
+            </w:r>
+          </w:p>
+        </w:tc>
+        <w:tc>
+          <w:tcPr>
+            <w:tcW w:w="1174" w:type="dxa"/>
+            <w:vAlign w:val="center"/>
+          </w:tcPr>
+          <w:p>
+            <w:pPr>
+              <w:pStyle w:val="Tablecode"/>
+            </w:pPr>
+            <w:proofErr w:type="spellStart"/>
+            <w:r>
+              <w:t>Imag</w:t>
+            </w:r>
+            <w:proofErr w:type="spellEnd"/>
+            <w:r>
+              <w:t xml:space="preserve"> 1</w:t>
+            </w:r>
+          </w:p>
+        </w:tc>
+        <w:tc>
+          <w:tcPr>
+            <w:tcW w:w="1175" w:type="dxa"/>
+            <w:vAlign w:val="center"/>
+          </w:tcPr>
+          <w:p>
+            <w:pPr>
+              <w:pStyle w:val="Tablecode"/>
+            </w:pPr>
+            <w:proofErr w:type="spellStart"/>
+            <w:r>
+              <w:t>Imag</w:t>
+            </w:r>
+            <w:proofErr w:type="spellEnd"/>
+            <w:r>
+              <w:t xml:space="preserve"> 2</w:t>
+            </w:r>
+          </w:p>
+        </w:tc>
+        <w:tc>
+          <w:tcPr>
+            <w:tcW w:w="1175" w:type="dxa"/>
+            <w:vAlign w:val="center"/>
+          </w:tcPr>
+          <w:p>
+            <w:pPr>
+              <w:pStyle w:val="Tablecode"/>
+            </w:pPr>
+            <w:proofErr w:type="spellStart"/>
+            <w:r>
+              <w:t>Imag</w:t>
+            </w:r>
+            <w:proofErr w:type="spellEnd"/>
+            <w:r>
+              <w:t xml:space="preserve"> 3</w:t>
+            </w:r>
+          </w:p>
+        </w:tc>
+        <w:tc>
+          <w:tcPr>
+            <w:tcW w:w="1175" w:type="dxa"/>
+            <w:vAlign w:val="center"/>
+          </w:tcPr>
+          <w:p>
+            <w:pPr>
+              <w:pStyle w:val="Tablecode"/>
+            </w:pPr>
+            <w:proofErr w:type="spellStart"/>
+            <w:r>
+              <w:t>Freq</w:t>
+            </w:r>
+            <w:proofErr w:type="spellEnd"/>
+            <w:r>
+              <w:t xml:space="preserve"> 0</w:t>
+            </w:r>
+          </w:p>
+        </w:tc>
+        <w:tc>
+          <w:tcPr>
+            <w:tcW w:w="1175" w:type="dxa"/>
+            <w:vAlign w:val="center"/>
+          </w:tcPr>
+          <w:p>
+            <w:pPr>
+              <w:pStyle w:val="Tablecode"/>
+            </w:pPr>
+            <w:proofErr w:type="spellStart"/>
             <w:r>
               <w:t>Fre</w:t>
             </w:r>
             <w:r>
               <w:t>q</w:t>
             </w:r>
-            <w:bookmarkStart w:id="5" w:name="_GoBack"/>
-            <w:bookmarkEnd w:id="5"/>
+            <w:proofErr w:type="spellEnd"/>
             <w:r>
               <w:t xml:space="preserve"> 1</w:t>
             </w:r>
@@ -5103,22 +5442,32 @@
             <w:pPr>
               <w:pStyle w:val="Tablecode"/>
             </w:pPr>
-            <w:r>
-              <w:t>Freq 2</w:t>
-            </w:r>
-          </w:p>
-        </w:tc>
-        <w:tc>
-          <w:tcPr>
-            <w:tcW w:w="1174" w:type="dxa"/>
-            <w:vAlign w:val="center"/>
-          </w:tcPr>
-          <w:p>
-            <w:pPr>
-              <w:pStyle w:val="Tablecode"/>
-            </w:pPr>
-            <w:r>
-              <w:t>Freq 3</w:t>
+            <w:proofErr w:type="spellStart"/>
+            <w:r>
+              <w:t>Freq</w:t>
+            </w:r>
+            <w:proofErr w:type="spellEnd"/>
+            <w:r>
+              <w:t xml:space="preserve"> 2</w:t>
+            </w:r>
+          </w:p>
+        </w:tc>
+        <w:tc>
+          <w:tcPr>
+            <w:tcW w:w="1174" w:type="dxa"/>
+            <w:vAlign w:val="center"/>
+          </w:tcPr>
+          <w:p>
+            <w:pPr>
+              <w:pStyle w:val="Tablecode"/>
+            </w:pPr>
+            <w:proofErr w:type="spellStart"/>
+            <w:r>
+              <w:t>Freq</w:t>
+            </w:r>
+            <w:proofErr w:type="spellEnd"/>
+            <w:r>
+              <w:t xml:space="preserve"> 3</w:t>
             </w:r>
           </w:p>
         </w:tc>
@@ -5220,11 +5569,19 @@
     </w:p>
     <w:p/>
     <w:p>
+      <w:proofErr w:type="spellStart"/>
       <w:r>
         <w:rPr>
           <w:b/>
         </w:rPr>
-        <w:t xml:space="preserve">Imag (Bytes 10-13): </w:t>
+        <w:t>Imag</w:t>
+      </w:r>
+      <w:proofErr w:type="spellEnd"/>
+      <w:r>
+        <w:rPr>
+          <w:b/>
+        </w:rPr>
+        <w:t xml:space="preserve"> (Bytes 10-13): </w:t>
       </w:r>
       <w:r>
         <w:t>Imaginary part of measured impedance expressed as float.</w:t>
@@ -5232,11 +5589,19 @@
     </w:p>
     <w:p/>
     <w:p>
+      <w:proofErr w:type="spellStart"/>
       <w:r>
         <w:rPr>
           <w:b/>
         </w:rPr>
-        <w:t xml:space="preserve">Freq (Bytes 14-17): </w:t>
+        <w:t>Freq</w:t>
+      </w:r>
+      <w:proofErr w:type="spellEnd"/>
+      <w:r>
+        <w:rPr>
+          <w:b/>
+        </w:rPr>
+        <w:t xml:space="preserve"> (Bytes 14-17): </w:t>
       </w:r>
       <w:r>
         <w:t>Frequency of the signal witch which measurement was taken.</w:t>
@@ -5247,15 +5612,25 @@
       <w:pPr>
         <w:pStyle w:val="Nagwek2"/>
       </w:pPr>
-      <w:bookmarkStart w:id="6" w:name="_Toc419634194"/>
+      <w:bookmarkStart w:id="7" w:name="_Toc425626876"/>
+      <w:proofErr w:type="spellStart"/>
       <w:r>
         <w:t>endMeasEis</w:t>
       </w:r>
-      <w:bookmarkEnd w:id="6"/>
+      <w:bookmarkEnd w:id="7"/>
+      <w:proofErr w:type="spellEnd"/>
     </w:p>
     <w:p>
       <w:r>
-        <w:t>ES sends this command to the PC right after the last giveMeasChunk was sent in order to close the measurement process.</w:t>
+        <w:t xml:space="preserve">ES sends this command to the PC right after the last </w:t>
+      </w:r>
+      <w:proofErr w:type="spellStart"/>
+      <w:r>
+        <w:t>giveMeasChunk</w:t>
+      </w:r>
+      <w:proofErr w:type="spellEnd"/>
+      <w:r>
+        <w:t xml:space="preserve"> was sent in order to close the measurement process.</w:t>
       </w:r>
     </w:p>
     <w:p/>
@@ -6014,19 +6389,26 @@
       <w:pPr>
         <w:pStyle w:val="Nagwek1"/>
       </w:pPr>
-      <w:bookmarkStart w:id="7" w:name="_Toc419634195"/>
+      <w:bookmarkStart w:id="8" w:name="_Toc425626877"/>
+      <w:proofErr w:type="spellStart"/>
       <w:r>
         <w:lastRenderedPageBreak/>
-        <w:t xml:space="preserve">Crc </w:t>
-      </w:r>
-      <w:r>
-        <w:t>calculation</w:t>
-      </w:r>
-      <w:bookmarkEnd w:id="7"/>
+        <w:t>Crc</w:t>
+      </w:r>
+      <w:proofErr w:type="spellEnd"/>
+      <w:r>
+        <w:t xml:space="preserve"> calculation</w:t>
+      </w:r>
+      <w:bookmarkEnd w:id="8"/>
     </w:p>
     <w:p>
-      <w:r>
-        <w:t xml:space="preserve">Crc is stored as an 2 byte unsigned integer value. CRC is calculated for every communicate and answer command and added at the end of that command. After the PC/ ES receives a message, it calculates the CRC for it and compares with the CRC of this sent message. </w:t>
+      <w:proofErr w:type="spellStart"/>
+      <w:r>
+        <w:t>Crc</w:t>
+      </w:r>
+      <w:proofErr w:type="spellEnd"/>
+      <w:r>
+        <w:t xml:space="preserve"> is stored as an 2 byte unsigned integer value. CRC is calculated for every communicate and answer command and added at the end of that command. After the PC/ ES receives a message, it calculates the CRC for it and compares with the CRC of this sent message. </w:t>
       </w:r>
     </w:p>
     <w:p/>
@@ -6034,11 +6416,11 @@
       <w:pPr>
         <w:pStyle w:val="Nagwek2"/>
       </w:pPr>
-      <w:bookmarkStart w:id="8" w:name="_Toc419634196"/>
+      <w:bookmarkStart w:id="9" w:name="_Toc425626878"/>
       <w:r>
         <w:t>Algorithm</w:t>
       </w:r>
-      <w:bookmarkEnd w:id="8"/>
+      <w:bookmarkEnd w:id="9"/>
     </w:p>
     <w:p/>
     <w:tbl>
@@ -6061,7 +6443,15 @@
               <w:jc w:val="left"/>
             </w:pPr>
             <w:r>
-              <w:t>unsigned short GetCrc(unsigned char* buffer, unsigned short bytes)</w:t>
+              <w:t xml:space="preserve">unsigned short </w:t>
+            </w:r>
+            <w:proofErr w:type="spellStart"/>
+            <w:r>
+              <w:t>GetCrc</w:t>
+            </w:r>
+            <w:proofErr w:type="spellEnd"/>
+            <w:r>
+              <w:t>(unsigned char* buffer, unsigned short bytes)</w:t>
             </w:r>
           </w:p>
           <w:p>
@@ -6080,7 +6470,15 @@
             </w:pPr>
             <w:r>
               <w:tab/>
-              <w:t>unsigned short i;</w:t>
+              <w:t xml:space="preserve">unsigned short </w:t>
+            </w:r>
+            <w:proofErr w:type="spellStart"/>
+            <w:r>
+              <w:t>i</w:t>
+            </w:r>
+            <w:proofErr w:type="spellEnd"/>
+            <w:r>
+              <w:t>;</w:t>
             </w:r>
           </w:p>
           <w:p>
@@ -6100,7 +6498,31 @@
             </w:pPr>
             <w:r>
               <w:tab/>
-              <w:t>for(i = 0; i &lt; bytes; i++)</w:t>
+              <w:t>for(</w:t>
+            </w:r>
+            <w:proofErr w:type="spellStart"/>
+            <w:r>
+              <w:t>i</w:t>
+            </w:r>
+            <w:proofErr w:type="spellEnd"/>
+            <w:r>
+              <w:t xml:space="preserve"> = 0; </w:t>
+            </w:r>
+            <w:proofErr w:type="spellStart"/>
+            <w:r>
+              <w:t>i</w:t>
+            </w:r>
+            <w:proofErr w:type="spellEnd"/>
+            <w:r>
+              <w:t xml:space="preserve"> &lt; bytes; </w:t>
+            </w:r>
+            <w:proofErr w:type="spellStart"/>
+            <w:r>
+              <w:t>i</w:t>
+            </w:r>
+            <w:proofErr w:type="spellEnd"/>
+            <w:r>
+              <w:t>++)</w:t>
             </w:r>
           </w:p>
           <w:p>
@@ -6173,17 +6595,19 @@
       <w:pPr>
         <w:pStyle w:val="Nagwek2"/>
       </w:pPr>
-      <w:bookmarkStart w:id="9" w:name="_Toc419634197"/>
+      <w:bookmarkStart w:id="10" w:name="_Toc425626879"/>
       <w:r>
         <w:t>Example</w:t>
       </w:r>
-      <w:bookmarkEnd w:id="9"/>
+      <w:bookmarkEnd w:id="10"/>
     </w:p>
     <w:p/>
     <w:p>
+      <w:proofErr w:type="spellStart"/>
       <w:r>
         <w:t>getFirmwareID</w:t>
       </w:r>
+      <w:proofErr w:type="spellEnd"/>
       <w:r>
         <w:t xml:space="preserve"> is sent from PC to ES, the whole message is:</w:t>
       </w:r>
@@ -6237,8 +6661,33 @@
           <w:color w:val="0070C0"/>
           <w:lang w:val="en-US"/>
         </w:rPr>
-        <w:t>0x02 0x00 0x00 0x00</w:t>
-      </w:r>
+        <w:t xml:space="preserve">0x02 0x00 </w:t>
+      </w:r>
+      <w:proofErr w:type="spellStart"/>
+      <w:r>
+        <w:rPr>
+          <w:color w:val="0070C0"/>
+          <w:lang w:val="en-US"/>
+        </w:rPr>
+        <w:t>0x00</w:t>
+      </w:r>
+      <w:proofErr w:type="spellEnd"/>
+      <w:r>
+        <w:rPr>
+          <w:color w:val="0070C0"/>
+          <w:lang w:val="en-US"/>
+        </w:rPr>
+        <w:t xml:space="preserve"> </w:t>
+      </w:r>
+      <w:proofErr w:type="spellStart"/>
+      <w:r>
+        <w:rPr>
+          <w:color w:val="0070C0"/>
+          <w:lang w:val="en-US"/>
+        </w:rPr>
+        <w:t>0x00</w:t>
+      </w:r>
+      <w:proofErr w:type="spellEnd"/>
       <w:r>
         <w:rPr>
           <w:lang w:val="en-US"/>
@@ -6313,7 +6762,15 @@
         <w:t>Calculated CRC for this message matches the one that came along with it.</w:t>
       </w:r>
       <w:r>
-        <w:t xml:space="preserve"> That means the frame is corrent and an answer can be sent to the PC:</w:t>
+        <w:t xml:space="preserve"> That means the frame is </w:t>
+      </w:r>
+      <w:proofErr w:type="spellStart"/>
+      <w:r>
+        <w:t>corrent</w:t>
+      </w:r>
+      <w:proofErr w:type="spellEnd"/>
+      <w:r>
+        <w:t xml:space="preserve"> and an answer can be sent to the PC:</w:t>
       </w:r>
     </w:p>
     <w:p>
@@ -6358,22 +6815,17 @@
           <w:color w:val="0070C0"/>
           <w:lang w:val="en-US"/>
         </w:rPr>
-        <w:t xml:space="preserve"> </w:t>
-      </w:r>
+        <w:t xml:space="preserve"> 0x06 0x00 </w:t>
+      </w:r>
+      <w:proofErr w:type="spellStart"/>
       <w:r>
         <w:rPr>
           <w:color w:val="0070C0"/>
           <w:lang w:val="en-US"/>
         </w:rPr>
-        <w:t>0x06</w:t>
-      </w:r>
-      <w:r>
-        <w:rPr>
-          <w:color w:val="0070C0"/>
-          <w:lang w:val="en-US"/>
-        </w:rPr>
-        <w:t xml:space="preserve"> 0x00 0x00 0x00</w:t>
-      </w:r>
+        <w:t>0x00</w:t>
+      </w:r>
+      <w:proofErr w:type="spellEnd"/>
       <w:r>
         <w:rPr>
           <w:color w:val="0070C0"/>
@@ -6381,12 +6833,69 @@
         </w:rPr>
         <w:t xml:space="preserve"> </w:t>
       </w:r>
+      <w:proofErr w:type="spellStart"/>
+      <w:r>
+        <w:rPr>
+          <w:color w:val="0070C0"/>
+          <w:lang w:val="en-US"/>
+        </w:rPr>
+        <w:t>0x00</w:t>
+      </w:r>
+      <w:proofErr w:type="spellEnd"/>
+      <w:r>
+        <w:rPr>
+          <w:color w:val="0070C0"/>
+          <w:lang w:val="en-US"/>
+        </w:rPr>
+        <w:t xml:space="preserve"> </w:t>
+      </w:r>
+      <w:proofErr w:type="spellStart"/>
       <w:r>
         <w:rPr>
           <w:color w:val="70AD47" w:themeColor="accent6"/>
           <w:lang w:val="en-US"/>
         </w:rPr>
-        <w:t>0x00 0x00 0x00 0x01</w:t>
+        <w:t>0x00</w:t>
+      </w:r>
+      <w:proofErr w:type="spellEnd"/>
+      <w:r>
+        <w:rPr>
+          <w:color w:val="70AD47" w:themeColor="accent6"/>
+          <w:lang w:val="en-US"/>
+        </w:rPr>
+        <w:t xml:space="preserve"> </w:t>
+      </w:r>
+      <w:proofErr w:type="spellStart"/>
+      <w:r>
+        <w:rPr>
+          <w:color w:val="70AD47" w:themeColor="accent6"/>
+          <w:lang w:val="en-US"/>
+        </w:rPr>
+        <w:t>0x00</w:t>
+      </w:r>
+      <w:proofErr w:type="spellEnd"/>
+      <w:r>
+        <w:rPr>
+          <w:color w:val="70AD47" w:themeColor="accent6"/>
+          <w:lang w:val="en-US"/>
+        </w:rPr>
+        <w:t xml:space="preserve"> </w:t>
+      </w:r>
+      <w:proofErr w:type="spellStart"/>
+      <w:r>
+        <w:rPr>
+          <w:color w:val="70AD47" w:themeColor="accent6"/>
+          <w:lang w:val="en-US"/>
+        </w:rPr>
+        <w:t>0x00</w:t>
+      </w:r>
+      <w:proofErr w:type="spellEnd"/>
+      <w:r>
+        <w:rPr>
+          <w:color w:val="70AD47" w:themeColor="accent6"/>
+          <w:lang w:val="en-US"/>
+        </w:rPr>
+        <w:t xml:space="preserve"> 0x01</w:t>
       </w:r>
       <w:r>
         <w:rPr>
@@ -6420,85 +6929,7 @@
         <w:rPr>
           <w:lang w:val="en-US"/>
         </w:rPr>
-        <w:t>0x3F +</w:t>
-      </w:r>
-      <w:r>
-        <w:rPr>
-          <w:lang w:val="en-US"/>
-        </w:rPr>
-        <w:t xml:space="preserve"> 0x01</w:t>
-      </w:r>
-      <w:r>
-        <w:rPr>
-          <w:lang w:val="en-US"/>
-        </w:rPr>
-        <w:t xml:space="preserve"> + 0x06 + </w:t>
-      </w:r>
-      <w:r>
-        <w:rPr>
-          <w:lang w:val="en-US"/>
-        </w:rPr>
-        <w:t>0x00</w:t>
-      </w:r>
-      <w:r>
-        <w:rPr>
-          <w:lang w:val="en-US"/>
-        </w:rPr>
-        <w:t xml:space="preserve"> + </w:t>
-      </w:r>
-      <w:r>
-        <w:rPr>
-          <w:lang w:val="en-US"/>
-        </w:rPr>
-        <w:t>0x00</w:t>
-      </w:r>
-      <w:r>
-        <w:rPr>
-          <w:lang w:val="en-US"/>
-        </w:rPr>
-        <w:t xml:space="preserve"> + 0x00 + </w:t>
-      </w:r>
-      <w:r>
-        <w:rPr>
-          <w:lang w:val="en-US"/>
-        </w:rPr>
-        <w:t>0x00</w:t>
-      </w:r>
-      <w:r>
-        <w:rPr>
-          <w:lang w:val="en-US"/>
-        </w:rPr>
-        <w:t xml:space="preserve"> + </w:t>
-      </w:r>
-      <w:r>
-        <w:rPr>
-          <w:lang w:val="en-US"/>
-        </w:rPr>
-        <w:t>0x00</w:t>
-      </w:r>
-      <w:r>
-        <w:rPr>
-          <w:lang w:val="en-US"/>
-        </w:rPr>
-        <w:t xml:space="preserve"> + </w:t>
-      </w:r>
-      <w:r>
-        <w:rPr>
-          <w:lang w:val="en-US"/>
-        </w:rPr>
-        <w:t>0x00</w:t>
-      </w:r>
-      <w:r>
-        <w:rPr>
-          <w:lang w:val="en-US"/>
-        </w:rPr>
-        <w:t xml:space="preserve"> + 0x01</w:t>
-      </w:r>
-      <w:r>
-        <w:rPr>
-          <w:lang w:val="en-US"/>
-        </w:rPr>
-        <w:t xml:space="preserve"> = 0x0047</w:t>
+        <w:t>0x3F + 0x01 + 0x06 + 0x00 + 0x00 + 0x00 + 0x00 + 0x00 + 0x00 + 0x01 = 0x0047</w:t>
       </w:r>
     </w:p>
     <w:p>
@@ -6601,7 +7032,7 @@
             <w:noProof/>
             <w:lang w:val="pl-PL"/>
           </w:rPr>
-          <w:t>6</w:t>
+          <w:t>1</w:t>
         </w:r>
         <w:r>
           <w:fldChar w:fldCharType="end"/>
@@ -8003,7 +8434,7 @@
 </file>
 
 <file path=customXml/itemProps1.xml><?xml version="1.0" encoding="utf-8"?>
-<ds:datastoreItem xmlns:ds="http://schemas.openxmlformats.org/officeDocument/2006/customXml" ds:itemID="{A692DF53-8021-4236-9FEA-6428EF92D23C}">
+<ds:datastoreItem xmlns:ds="http://schemas.openxmlformats.org/officeDocument/2006/customXml" ds:itemID="{02F38CB7-15D9-4460-8234-5D077BF6F476}">
   <ds:schemaRefs>
     <ds:schemaRef ds:uri="http://schemas.openxmlformats.org/officeDocument/2006/bibliography"/>
   </ds:schemaRefs>

</xml_diff>

<commit_message>
Communication update. Synced with ES.
</commit_message>
<xml_diff>
--- a/ImpedanceManager/documentation/communication.docx
+++ b/ImpedanceManager/documentation/communication.docx
@@ -56,16 +56,7 @@
               <w:b/>
               <w:sz w:val="28"/>
             </w:rPr>
-            <w:t xml:space="preserve">Table </w:t>
-          </w:r>
-          <w:bookmarkStart w:id="0" w:name="_GoBack"/>
-          <w:bookmarkEnd w:id="0"/>
-          <w:r>
-            <w:rPr>
-              <w:b/>
-              <w:sz w:val="28"/>
-            </w:rPr>
-            <w:t>of Contents</w:t>
+            <w:t>Table of Contents</w:t>
           </w:r>
         </w:p>
         <w:p>
@@ -90,7 +81,7 @@
           <w:r>
             <w:fldChar w:fldCharType="separate"/>
           </w:r>
-          <w:hyperlink w:anchor="_Toc425626870" w:history="1">
+          <w:hyperlink w:anchor="_Toc425777449" w:history="1">
             <w:r>
               <w:rPr>
                 <w:rStyle w:val="Hipercze"/>
@@ -132,7 +123,7 @@
                 <w:noProof/>
                 <w:webHidden/>
               </w:rPr>
-              <w:instrText xml:space="preserve"> PAGEREF _Toc425626870 \h </w:instrText>
+              <w:instrText xml:space="preserve"> PAGEREF _Toc425777449 \h </w:instrText>
             </w:r>
             <w:r>
               <w:rPr>
@@ -176,7 +167,7 @@
               <w:lang w:val="pl-PL" w:eastAsia="pl-PL"/>
             </w:rPr>
           </w:pPr>
-          <w:hyperlink w:anchor="_Toc425626871" w:history="1">
+          <w:hyperlink w:anchor="_Toc425777450" w:history="1">
             <w:r>
               <w:rPr>
                 <w:rStyle w:val="Hipercze"/>
@@ -218,7 +209,7 @@
                 <w:noProof/>
                 <w:webHidden/>
               </w:rPr>
-              <w:instrText xml:space="preserve"> PAGEREF _Toc425626871 \h </w:instrText>
+              <w:instrText xml:space="preserve"> PAGEREF _Toc425777450 \h </w:instrText>
             </w:r>
             <w:r>
               <w:rPr>
@@ -262,7 +253,7 @@
               <w:lang w:val="pl-PL" w:eastAsia="pl-PL"/>
             </w:rPr>
           </w:pPr>
-          <w:hyperlink w:anchor="_Toc425626872" w:history="1">
+          <w:hyperlink w:anchor="_Toc425777451" w:history="1">
             <w:r>
               <w:rPr>
                 <w:rStyle w:val="Hipercze"/>
@@ -304,7 +295,7 @@
                 <w:noProof/>
                 <w:webHidden/>
               </w:rPr>
-              <w:instrText xml:space="preserve"> PAGEREF _Toc425626872 \h </w:instrText>
+              <w:instrText xml:space="preserve"> PAGEREF _Toc425777451 \h </w:instrText>
             </w:r>
             <w:r>
               <w:rPr>
@@ -348,7 +339,7 @@
               <w:lang w:val="pl-PL" w:eastAsia="pl-PL"/>
             </w:rPr>
           </w:pPr>
-          <w:hyperlink w:anchor="_Toc425626873" w:history="1">
+          <w:hyperlink w:anchor="_Toc425777452" w:history="1">
             <w:r>
               <w:rPr>
                 <w:rStyle w:val="Hipercze"/>
@@ -390,7 +381,7 @@
                 <w:noProof/>
                 <w:webHidden/>
               </w:rPr>
-              <w:instrText xml:space="preserve"> PAGEREF _Toc425626873 \h </w:instrText>
+              <w:instrText xml:space="preserve"> PAGEREF _Toc425777452 \h </w:instrText>
             </w:r>
             <w:r>
               <w:rPr>
@@ -434,7 +425,7 @@
               <w:lang w:val="pl-PL" w:eastAsia="pl-PL"/>
             </w:rPr>
           </w:pPr>
-          <w:hyperlink w:anchor="_Toc425626874" w:history="1">
+          <w:hyperlink w:anchor="_Toc425777453" w:history="1">
             <w:r>
               <w:rPr>
                 <w:rStyle w:val="Hipercze"/>
@@ -455,7 +446,35 @@
                 <w:rStyle w:val="Hipercze"/>
                 <w:noProof/>
               </w:rPr>
-              <w:t>takeMeasEis</w:t>
+              <w:t>takeMe</w:t>
+            </w:r>
+            <w:r>
+              <w:rPr>
+                <w:rStyle w:val="Hipercze"/>
+                <w:noProof/>
+              </w:rPr>
+              <w:t>a</w:t>
+            </w:r>
+            <w:r>
+              <w:rPr>
+                <w:rStyle w:val="Hipercze"/>
+                <w:noProof/>
+              </w:rPr>
+              <w:t>s</w:t>
+            </w:r>
+            <w:r>
+              <w:rPr>
+                <w:rStyle w:val="Hipercze"/>
+                <w:noProof/>
+              </w:rPr>
+              <w:t>E</w:t>
+            </w:r>
+            <w:r>
+              <w:rPr>
+                <w:rStyle w:val="Hipercze"/>
+                <w:noProof/>
+              </w:rPr>
+              <w:t>is</w:t>
             </w:r>
             <w:r>
               <w:rPr>
@@ -476,7 +495,7 @@
                 <w:noProof/>
                 <w:webHidden/>
               </w:rPr>
-              <w:instrText xml:space="preserve"> PAGEREF _Toc425626874 \h </w:instrText>
+              <w:instrText xml:space="preserve"> PAGEREF _Toc425777453 \h </w:instrText>
             </w:r>
             <w:r>
               <w:rPr>
@@ -520,7 +539,7 @@
               <w:lang w:val="pl-PL" w:eastAsia="pl-PL"/>
             </w:rPr>
           </w:pPr>
-          <w:hyperlink w:anchor="_Toc425626875" w:history="1">
+          <w:hyperlink w:anchor="_Toc425777454" w:history="1">
             <w:r>
               <w:rPr>
                 <w:rStyle w:val="Hipercze"/>
@@ -562,7 +581,7 @@
                 <w:noProof/>
                 <w:webHidden/>
               </w:rPr>
-              <w:instrText xml:space="preserve"> PAGEREF _Toc425626875 \h </w:instrText>
+              <w:instrText xml:space="preserve"> PAGEREF _Toc425777454 \h </w:instrText>
             </w:r>
             <w:r>
               <w:rPr>
@@ -606,7 +625,7 @@
               <w:lang w:val="pl-PL" w:eastAsia="pl-PL"/>
             </w:rPr>
           </w:pPr>
-          <w:hyperlink w:anchor="_Toc425626876" w:history="1">
+          <w:hyperlink w:anchor="_Toc425777455" w:history="1">
             <w:r>
               <w:rPr>
                 <w:rStyle w:val="Hipercze"/>
@@ -648,7 +667,7 @@
                 <w:noProof/>
                 <w:webHidden/>
               </w:rPr>
-              <w:instrText xml:space="preserve"> PAGEREF _Toc425626876 \h </w:instrText>
+              <w:instrText xml:space="preserve"> PAGEREF _Toc425777455 \h </w:instrText>
             </w:r>
             <w:r>
               <w:rPr>
@@ -692,7 +711,7 @@
               <w:lang w:val="pl-PL" w:eastAsia="pl-PL"/>
             </w:rPr>
           </w:pPr>
-          <w:hyperlink w:anchor="_Toc425626877" w:history="1">
+          <w:hyperlink w:anchor="_Toc425777456" w:history="1">
             <w:r>
               <w:rPr>
                 <w:rStyle w:val="Hipercze"/>
@@ -734,7 +753,7 @@
                 <w:noProof/>
                 <w:webHidden/>
               </w:rPr>
-              <w:instrText xml:space="preserve"> PAGEREF _Toc425626877 \h </w:instrText>
+              <w:instrText xml:space="preserve"> PAGEREF _Toc425777456 \h </w:instrText>
             </w:r>
             <w:r>
               <w:rPr>
@@ -778,7 +797,7 @@
               <w:lang w:val="pl-PL" w:eastAsia="pl-PL"/>
             </w:rPr>
           </w:pPr>
-          <w:hyperlink w:anchor="_Toc425626878" w:history="1">
+          <w:hyperlink w:anchor="_Toc425777457" w:history="1">
             <w:r>
               <w:rPr>
                 <w:rStyle w:val="Hipercze"/>
@@ -820,7 +839,7 @@
                 <w:noProof/>
                 <w:webHidden/>
               </w:rPr>
-              <w:instrText xml:space="preserve"> PAGEREF _Toc425626878 \h </w:instrText>
+              <w:instrText xml:space="preserve"> PAGEREF _Toc425777457 \h </w:instrText>
             </w:r>
             <w:r>
               <w:rPr>
@@ -864,7 +883,7 @@
               <w:lang w:val="pl-PL" w:eastAsia="pl-PL"/>
             </w:rPr>
           </w:pPr>
-          <w:hyperlink w:anchor="_Toc425626879" w:history="1">
+          <w:hyperlink w:anchor="_Toc425777458" w:history="1">
             <w:r>
               <w:rPr>
                 <w:rStyle w:val="Hipercze"/>
@@ -906,7 +925,7 @@
                 <w:noProof/>
                 <w:webHidden/>
               </w:rPr>
-              <w:instrText xml:space="preserve"> PAGEREF _Toc425626879 \h </w:instrText>
+              <w:instrText xml:space="preserve"> PAGEREF _Toc425777458 \h </w:instrText>
             </w:r>
             <w:r>
               <w:rPr>
@@ -961,12 +980,12 @@
       <w:pPr>
         <w:pStyle w:val="Nagwek1"/>
       </w:pPr>
-      <w:bookmarkStart w:id="1" w:name="_Toc425626870"/>
+      <w:bookmarkStart w:id="0" w:name="_Toc425777449"/>
       <w:r>
         <w:lastRenderedPageBreak/>
         <w:t>Serial port parameters</w:t>
       </w:r>
-      <w:bookmarkEnd w:id="1"/>
+      <w:bookmarkEnd w:id="0"/>
     </w:p>
     <w:tbl>
       <w:tblPr>
@@ -1023,11 +1042,9 @@
               <w:spacing w:after="160"/>
               <w:jc w:val="center"/>
             </w:pPr>
-            <w:proofErr w:type="spellStart"/>
             <w:r>
               <w:t>Baudrate</w:t>
             </w:r>
-            <w:proofErr w:type="spellEnd"/>
           </w:p>
         </w:tc>
         <w:tc>
@@ -1187,11 +1204,11 @@
       <w:pPr>
         <w:pStyle w:val="Nagwek1"/>
       </w:pPr>
-      <w:bookmarkStart w:id="2" w:name="_Toc425626871"/>
+      <w:bookmarkStart w:id="1" w:name="_Toc425777450"/>
       <w:r>
         <w:t>Brief command list</w:t>
       </w:r>
-      <w:bookmarkEnd w:id="2"/>
+      <w:bookmarkEnd w:id="1"/>
     </w:p>
     <w:tbl>
       <w:tblPr>
@@ -1284,7 +1301,6 @@
                 <w:szCs w:val="20"/>
               </w:rPr>
             </w:pPr>
-            <w:proofErr w:type="spellStart"/>
             <w:r>
               <w:rPr>
                 <w:sz w:val="20"/>
@@ -1292,7 +1308,6 @@
               </w:rPr>
               <w:t>getFirmwareID</w:t>
             </w:r>
-            <w:proofErr w:type="spellEnd"/>
           </w:p>
         </w:tc>
         <w:tc>
@@ -1384,7 +1399,6 @@
                 <w:szCs w:val="20"/>
               </w:rPr>
             </w:pPr>
-            <w:proofErr w:type="spellStart"/>
             <w:r>
               <w:rPr>
                 <w:sz w:val="20"/>
@@ -1399,7 +1413,6 @@
               </w:rPr>
               <w:t>Eis</w:t>
             </w:r>
-            <w:proofErr w:type="spellEnd"/>
           </w:p>
         </w:tc>
         <w:tc>
@@ -1491,7 +1504,6 @@
                 <w:szCs w:val="20"/>
               </w:rPr>
             </w:pPr>
-            <w:proofErr w:type="spellStart"/>
             <w:r>
               <w:rPr>
                 <w:sz w:val="20"/>
@@ -1499,7 +1511,6 @@
               </w:rPr>
               <w:t>giveMeasChunkEis</w:t>
             </w:r>
-            <w:proofErr w:type="spellEnd"/>
           </w:p>
         </w:tc>
         <w:tc>
@@ -1582,7 +1593,6 @@
                 <w:szCs w:val="20"/>
               </w:rPr>
             </w:pPr>
-            <w:proofErr w:type="spellStart"/>
             <w:r>
               <w:rPr>
                 <w:sz w:val="20"/>
@@ -1590,7 +1600,6 @@
               </w:rPr>
               <w:t>endMeasEis</w:t>
             </w:r>
-            <w:proofErr w:type="spellEnd"/>
           </w:p>
         </w:tc>
         <w:tc>
@@ -1760,39 +1769,29 @@
       <w:pPr>
         <w:pStyle w:val="Nagwek1"/>
       </w:pPr>
-      <w:bookmarkStart w:id="3" w:name="_Toc425626872"/>
+      <w:bookmarkStart w:id="2" w:name="_Toc425777451"/>
       <w:r>
         <w:lastRenderedPageBreak/>
         <w:t>Extended command list</w:t>
       </w:r>
-      <w:bookmarkEnd w:id="3"/>
+      <w:bookmarkEnd w:id="2"/>
     </w:p>
     <w:p>
       <w:pPr>
         <w:pStyle w:val="Nagwek2"/>
       </w:pPr>
-      <w:bookmarkStart w:id="4" w:name="_Toc425626873"/>
-      <w:proofErr w:type="spellStart"/>
+      <w:bookmarkStart w:id="3" w:name="_Toc425777452"/>
       <w:r>
         <w:t>getFirmwareID</w:t>
       </w:r>
-      <w:bookmarkEnd w:id="4"/>
-      <w:proofErr w:type="spellEnd"/>
+      <w:bookmarkEnd w:id="3"/>
     </w:p>
     <w:p>
       <w:r>
         <w:t>PC</w:t>
       </w:r>
       <w:r>
-        <w:t xml:space="preserve"> sends </w:t>
-      </w:r>
-      <w:proofErr w:type="spellStart"/>
-      <w:r>
-        <w:t>getFirmwareID</w:t>
-      </w:r>
-      <w:proofErr w:type="spellEnd"/>
-      <w:r>
-        <w:t xml:space="preserve"> to the embedded system in order to retrieve the current firmware version of the embedded system and also obtain the information about connection. If the firmware version is returned, it means that embedded system is connected. This command should be used as communication initialization </w:t>
+        <w:t xml:space="preserve"> sends getFirmwareID to the embedded system in order to retrieve the current firmware version of the embedded system and also obtain the information about connection. If the firmware version is returned, it means that embedded system is connected. This command should be used as communication initialization </w:t>
       </w:r>
       <w:r>
         <w:t>command.</w:t>
@@ -2749,13 +2748,11 @@
       <w:pPr>
         <w:pStyle w:val="Nagwek2"/>
       </w:pPr>
-      <w:bookmarkStart w:id="5" w:name="_Toc425626874"/>
-      <w:proofErr w:type="spellStart"/>
+      <w:bookmarkStart w:id="4" w:name="_Toc425777453"/>
       <w:r>
         <w:t>takeMeasEis</w:t>
       </w:r>
-      <w:bookmarkEnd w:id="5"/>
-      <w:proofErr w:type="spellEnd"/>
+      <w:bookmarkEnd w:id="4"/>
     </w:p>
     <w:p>
       <w:r>
@@ -3017,14 +3014,12 @@
             <w:pPr>
               <w:pStyle w:val="Tablecode"/>
             </w:pPr>
-            <w:proofErr w:type="spellStart"/>
             <w:r>
               <w:t>F</w:t>
             </w:r>
             <w:r>
               <w:t>req</w:t>
             </w:r>
-            <w:proofErr w:type="spellEnd"/>
           </w:p>
           <w:p>
             <w:pPr>
@@ -3316,14 +3311,12 @@
             <w:pPr>
               <w:pStyle w:val="Tablecode"/>
             </w:pPr>
-            <w:proofErr w:type="spellStart"/>
             <w:r>
               <w:t>F</w:t>
             </w:r>
             <w:r>
               <w:t>req</w:t>
             </w:r>
-            <w:proofErr w:type="spellEnd"/>
           </w:p>
           <w:p>
             <w:pPr>
@@ -3357,14 +3350,12 @@
             <w:pPr>
               <w:pStyle w:val="Tablecode"/>
             </w:pPr>
-            <w:proofErr w:type="spellStart"/>
             <w:r>
               <w:t>F</w:t>
             </w:r>
             <w:r>
               <w:t>req</w:t>
             </w:r>
-            <w:proofErr w:type="spellEnd"/>
           </w:p>
           <w:p>
             <w:pPr>
@@ -3398,14 +3389,12 @@
             <w:pPr>
               <w:pStyle w:val="Tablecode"/>
             </w:pPr>
-            <w:proofErr w:type="spellStart"/>
             <w:r>
               <w:t>F</w:t>
             </w:r>
             <w:r>
               <w:t>req</w:t>
             </w:r>
-            <w:proofErr w:type="spellEnd"/>
           </w:p>
           <w:p>
             <w:pPr>
@@ -3439,14 +3428,12 @@
             <w:pPr>
               <w:pStyle w:val="Tablecode"/>
             </w:pPr>
-            <w:proofErr w:type="spellStart"/>
             <w:r>
               <w:t>F</w:t>
             </w:r>
             <w:r>
               <w:t>req</w:t>
             </w:r>
-            <w:proofErr w:type="spellEnd"/>
           </w:p>
           <w:p>
             <w:pPr>
@@ -3480,14 +3467,12 @@
             <w:pPr>
               <w:pStyle w:val="Tablecode"/>
             </w:pPr>
-            <w:proofErr w:type="spellStart"/>
             <w:r>
               <w:t>F</w:t>
             </w:r>
             <w:r>
               <w:t>req</w:t>
             </w:r>
-            <w:proofErr w:type="spellEnd"/>
           </w:p>
           <w:p>
             <w:pPr>
@@ -3521,14 +3506,12 @@
             <w:pPr>
               <w:pStyle w:val="Tablecode"/>
             </w:pPr>
-            <w:proofErr w:type="spellStart"/>
             <w:r>
               <w:t>F</w:t>
             </w:r>
             <w:r>
               <w:t>req</w:t>
             </w:r>
-            <w:proofErr w:type="spellEnd"/>
           </w:p>
           <w:p>
             <w:pPr>
@@ -3562,14 +3545,12 @@
             <w:pPr>
               <w:pStyle w:val="Tablecode"/>
             </w:pPr>
-            <w:proofErr w:type="spellStart"/>
             <w:r>
               <w:t>F</w:t>
             </w:r>
             <w:r>
               <w:t>req</w:t>
             </w:r>
-            <w:proofErr w:type="spellEnd"/>
           </w:p>
           <w:p>
             <w:pPr>
@@ -3603,14 +3584,12 @@
             <w:pPr>
               <w:pStyle w:val="Tablecode"/>
             </w:pPr>
-            <w:proofErr w:type="spellStart"/>
             <w:r>
               <w:t>F</w:t>
             </w:r>
             <w:r>
               <w:t>req</w:t>
             </w:r>
-            <w:proofErr w:type="spellEnd"/>
           </w:p>
           <w:p>
             <w:pPr>
@@ -3838,14 +3817,12 @@
             <w:pPr>
               <w:pStyle w:val="Tablecode"/>
             </w:pPr>
-            <w:proofErr w:type="spellStart"/>
             <w:r>
               <w:t>F</w:t>
             </w:r>
             <w:r>
               <w:t>req</w:t>
             </w:r>
-            <w:proofErr w:type="spellEnd"/>
           </w:p>
           <w:p>
             <w:pPr>
@@ -3879,14 +3856,12 @@
             <w:pPr>
               <w:pStyle w:val="Tablecode"/>
             </w:pPr>
-            <w:proofErr w:type="spellStart"/>
             <w:r>
               <w:t>S</w:t>
             </w:r>
             <w:r>
               <w:t>tepType</w:t>
             </w:r>
-            <w:proofErr w:type="spellEnd"/>
           </w:p>
         </w:tc>
         <w:tc>
@@ -4007,20 +3982,11 @@
         <w:t xml:space="preserve">Maximum signal amplitude </w:t>
       </w:r>
       <w:r>
-        <w:t xml:space="preserve">expressed in </w:t>
-      </w:r>
-      <w:proofErr w:type="spellStart"/>
-      <w:r>
-        <w:t>mili</w:t>
-      </w:r>
-      <w:proofErr w:type="spellEnd"/>
-      <w:r>
-        <w:t xml:space="preserve"> volts, values from 0 to 100 (unsigned char).</w:t>
+        <w:t>expressed in mili volts, values from 0 to 100 (unsigned char).</w:t>
       </w:r>
     </w:p>
     <w:p/>
     <w:p>
-      <w:proofErr w:type="spellStart"/>
       <w:r>
         <w:rPr>
           <w:b/>
@@ -4031,14 +3997,7 @@
         <w:rPr>
           <w:b/>
         </w:rPr>
-        <w:t>reqRangeStart</w:t>
-      </w:r>
-      <w:proofErr w:type="spellEnd"/>
-      <w:r>
-        <w:rPr>
-          <w:b/>
-        </w:rPr>
-        <w:t xml:space="preserve"> (Bytes 7-10): </w:t>
+        <w:t xml:space="preserve">reqRangeStart (Bytes 7-10): </w:t>
       </w:r>
       <w:r>
         <w:t>The starting frequency of the measurement expressed as float value.</w:t>
@@ -4046,7 +4005,6 @@
     </w:p>
     <w:p/>
     <w:p>
-      <w:proofErr w:type="spellStart"/>
       <w:r>
         <w:rPr>
           <w:b/>
@@ -4057,14 +4015,7 @@
         <w:rPr>
           <w:b/>
         </w:rPr>
-        <w:t>reqRangeEnd</w:t>
-      </w:r>
-      <w:proofErr w:type="spellEnd"/>
-      <w:r>
-        <w:rPr>
-          <w:b/>
-        </w:rPr>
-        <w:t xml:space="preserve"> (Bytes 11-14): </w:t>
+        <w:t xml:space="preserve">reqRangeEnd (Bytes 11-14): </w:t>
       </w:r>
       <w:r>
         <w:t>The ending frequency of the measurement expressed as float value.</w:t>
@@ -4072,7 +4023,6 @@
     </w:p>
     <w:p/>
     <w:p>
-      <w:proofErr w:type="spellStart"/>
       <w:r>
         <w:rPr>
           <w:b/>
@@ -4083,14 +4033,7 @@
         <w:rPr>
           <w:b/>
         </w:rPr>
-        <w:t>reqRangeStep</w:t>
-      </w:r>
-      <w:proofErr w:type="spellEnd"/>
-      <w:r>
-        <w:rPr>
-          <w:b/>
-        </w:rPr>
-        <w:t xml:space="preserve"> (Bytes 15-16): </w:t>
+        <w:t xml:space="preserve">reqRangeStep (Bytes 15-16): </w:t>
       </w:r>
       <w:r>
         <w:t>Numbers of steps/ measurements to take between the starting and ending frequency.</w:t>
@@ -4098,7 +4041,6 @@
     </w:p>
     <w:p/>
     <w:p>
-      <w:proofErr w:type="spellStart"/>
       <w:r>
         <w:rPr>
           <w:b/>
@@ -4109,14 +4051,7 @@
         <w:rPr>
           <w:b/>
         </w:rPr>
-        <w:t>tepType</w:t>
-      </w:r>
-      <w:proofErr w:type="spellEnd"/>
-      <w:r>
-        <w:rPr>
-          <w:b/>
-        </w:rPr>
-        <w:t xml:space="preserve"> (Byte 17): </w:t>
+        <w:t xml:space="preserve">tepType (Byte 17): </w:t>
       </w:r>
       <w:r>
         <w:t>0 – Linear, 1 – Logarithmical.</w:t>
@@ -4586,14 +4521,12 @@
       <w:pPr>
         <w:pStyle w:val="Nagwek2"/>
       </w:pPr>
-      <w:bookmarkStart w:id="6" w:name="_Toc425626875"/>
-      <w:proofErr w:type="spellStart"/>
+      <w:bookmarkStart w:id="5" w:name="_Toc425777454"/>
       <w:r>
         <w:lastRenderedPageBreak/>
         <w:t>giveMeasChunkEis</w:t>
       </w:r>
-      <w:bookmarkEnd w:id="6"/>
-      <w:proofErr w:type="spellEnd"/>
+      <w:bookmarkEnd w:id="5"/>
     </w:p>
     <w:p>
       <w:r>
@@ -4900,8 +4833,10 @@
               <w:pStyle w:val="Tablecode"/>
             </w:pPr>
             <w:r>
-              <w:t>0x0C</w:t>
-            </w:r>
+              <w:t>0x0E</w:t>
+            </w:r>
+            <w:bookmarkStart w:id="6" w:name="_GoBack"/>
+            <w:bookmarkEnd w:id="6"/>
           </w:p>
         </w:tc>
         <w:tc>
@@ -5145,109 +5080,82 @@
             <w:pPr>
               <w:pStyle w:val="Tablecode"/>
             </w:pPr>
-            <w:proofErr w:type="spellStart"/>
-            <w:r>
-              <w:t>Imag</w:t>
-            </w:r>
-            <w:proofErr w:type="spellEnd"/>
-            <w:r>
-              <w:t xml:space="preserve"> 0</w:t>
-            </w:r>
-          </w:p>
-        </w:tc>
-        <w:tc>
-          <w:tcPr>
-            <w:tcW w:w="1174" w:type="dxa"/>
-            <w:vAlign w:val="center"/>
-          </w:tcPr>
-          <w:p>
-            <w:pPr>
-              <w:pStyle w:val="Tablecode"/>
-            </w:pPr>
-            <w:proofErr w:type="spellStart"/>
-            <w:r>
-              <w:t>Imag</w:t>
-            </w:r>
-            <w:proofErr w:type="spellEnd"/>
-            <w:r>
-              <w:t xml:space="preserve"> 1</w:t>
-            </w:r>
-          </w:p>
-        </w:tc>
-        <w:tc>
-          <w:tcPr>
-            <w:tcW w:w="1175" w:type="dxa"/>
-            <w:vAlign w:val="center"/>
-          </w:tcPr>
-          <w:p>
-            <w:pPr>
-              <w:pStyle w:val="Tablecode"/>
-            </w:pPr>
-            <w:proofErr w:type="spellStart"/>
-            <w:r>
-              <w:t>Imag</w:t>
-            </w:r>
-            <w:proofErr w:type="spellEnd"/>
-            <w:r>
-              <w:t xml:space="preserve"> 2</w:t>
-            </w:r>
-          </w:p>
-        </w:tc>
-        <w:tc>
-          <w:tcPr>
-            <w:tcW w:w="1175" w:type="dxa"/>
-            <w:vAlign w:val="center"/>
-          </w:tcPr>
-          <w:p>
-            <w:pPr>
-              <w:pStyle w:val="Tablecode"/>
-            </w:pPr>
-            <w:proofErr w:type="spellStart"/>
-            <w:r>
-              <w:t>Imag</w:t>
-            </w:r>
-            <w:proofErr w:type="spellEnd"/>
-            <w:r>
-              <w:t xml:space="preserve"> 3</w:t>
-            </w:r>
-          </w:p>
-        </w:tc>
-        <w:tc>
-          <w:tcPr>
-            <w:tcW w:w="1175" w:type="dxa"/>
-            <w:vAlign w:val="center"/>
-          </w:tcPr>
-          <w:p>
-            <w:pPr>
-              <w:pStyle w:val="Tablecode"/>
-            </w:pPr>
-            <w:proofErr w:type="spellStart"/>
-            <w:r>
-              <w:t>Freq</w:t>
-            </w:r>
-            <w:proofErr w:type="spellEnd"/>
-            <w:r>
-              <w:t xml:space="preserve"> 0</w:t>
-            </w:r>
-          </w:p>
-        </w:tc>
-        <w:tc>
-          <w:tcPr>
-            <w:tcW w:w="1175" w:type="dxa"/>
-            <w:vAlign w:val="center"/>
-          </w:tcPr>
-          <w:p>
-            <w:pPr>
-              <w:pStyle w:val="Tablecode"/>
-            </w:pPr>
-            <w:proofErr w:type="spellStart"/>
+            <w:r>
+              <w:t>Imag 0</w:t>
+            </w:r>
+          </w:p>
+        </w:tc>
+        <w:tc>
+          <w:tcPr>
+            <w:tcW w:w="1174" w:type="dxa"/>
+            <w:vAlign w:val="center"/>
+          </w:tcPr>
+          <w:p>
+            <w:pPr>
+              <w:pStyle w:val="Tablecode"/>
+            </w:pPr>
+            <w:r>
+              <w:t>Imag 1</w:t>
+            </w:r>
+          </w:p>
+        </w:tc>
+        <w:tc>
+          <w:tcPr>
+            <w:tcW w:w="1175" w:type="dxa"/>
+            <w:vAlign w:val="center"/>
+          </w:tcPr>
+          <w:p>
+            <w:pPr>
+              <w:pStyle w:val="Tablecode"/>
+            </w:pPr>
+            <w:r>
+              <w:t>Imag 2</w:t>
+            </w:r>
+          </w:p>
+        </w:tc>
+        <w:tc>
+          <w:tcPr>
+            <w:tcW w:w="1175" w:type="dxa"/>
+            <w:vAlign w:val="center"/>
+          </w:tcPr>
+          <w:p>
+            <w:pPr>
+              <w:pStyle w:val="Tablecode"/>
+            </w:pPr>
+            <w:r>
+              <w:t>Imag 3</w:t>
+            </w:r>
+          </w:p>
+        </w:tc>
+        <w:tc>
+          <w:tcPr>
+            <w:tcW w:w="1175" w:type="dxa"/>
+            <w:vAlign w:val="center"/>
+          </w:tcPr>
+          <w:p>
+            <w:pPr>
+              <w:pStyle w:val="Tablecode"/>
+            </w:pPr>
+            <w:r>
+              <w:t>Freq 0</w:t>
+            </w:r>
+          </w:p>
+        </w:tc>
+        <w:tc>
+          <w:tcPr>
+            <w:tcW w:w="1175" w:type="dxa"/>
+            <w:vAlign w:val="center"/>
+          </w:tcPr>
+          <w:p>
+            <w:pPr>
+              <w:pStyle w:val="Tablecode"/>
+            </w:pPr>
             <w:r>
               <w:t>Fre</w:t>
             </w:r>
             <w:r>
               <w:t>q</w:t>
             </w:r>
-            <w:proofErr w:type="spellEnd"/>
             <w:r>
               <w:t xml:space="preserve"> 1</w:t>
             </w:r>
@@ -5442,32 +5350,22 @@
             <w:pPr>
               <w:pStyle w:val="Tablecode"/>
             </w:pPr>
-            <w:proofErr w:type="spellStart"/>
-            <w:r>
-              <w:t>Freq</w:t>
-            </w:r>
-            <w:proofErr w:type="spellEnd"/>
-            <w:r>
-              <w:t xml:space="preserve"> 2</w:t>
-            </w:r>
-          </w:p>
-        </w:tc>
-        <w:tc>
-          <w:tcPr>
-            <w:tcW w:w="1174" w:type="dxa"/>
-            <w:vAlign w:val="center"/>
-          </w:tcPr>
-          <w:p>
-            <w:pPr>
-              <w:pStyle w:val="Tablecode"/>
-            </w:pPr>
-            <w:proofErr w:type="spellStart"/>
-            <w:r>
-              <w:t>Freq</w:t>
-            </w:r>
-            <w:proofErr w:type="spellEnd"/>
-            <w:r>
-              <w:t xml:space="preserve"> 3</w:t>
+            <w:r>
+              <w:t>Freq 2</w:t>
+            </w:r>
+          </w:p>
+        </w:tc>
+        <w:tc>
+          <w:tcPr>
+            <w:tcW w:w="1174" w:type="dxa"/>
+            <w:vAlign w:val="center"/>
+          </w:tcPr>
+          <w:p>
+            <w:pPr>
+              <w:pStyle w:val="Tablecode"/>
+            </w:pPr>
+            <w:r>
+              <w:t>Freq 3</w:t>
             </w:r>
           </w:p>
         </w:tc>
@@ -5569,39 +5467,23 @@
     </w:p>
     <w:p/>
     <w:p>
-      <w:proofErr w:type="spellStart"/>
       <w:r>
         <w:rPr>
           <w:b/>
         </w:rPr>
-        <w:t>Imag</w:t>
-      </w:r>
-      <w:proofErr w:type="spellEnd"/>
+        <w:t xml:space="preserve">Imag (Bytes 10-13): </w:t>
+      </w:r>
+      <w:r>
+        <w:t>Imaginary part of measured impedance expressed as float.</w:t>
+      </w:r>
+    </w:p>
+    <w:p/>
+    <w:p>
       <w:r>
         <w:rPr>
           <w:b/>
         </w:rPr>
-        <w:t xml:space="preserve"> (Bytes 10-13): </w:t>
-      </w:r>
-      <w:r>
-        <w:t>Imaginary part of measured impedance expressed as float.</w:t>
-      </w:r>
-    </w:p>
-    <w:p/>
-    <w:p>
-      <w:proofErr w:type="spellStart"/>
-      <w:r>
-        <w:rPr>
-          <w:b/>
-        </w:rPr>
-        <w:t>Freq</w:t>
-      </w:r>
-      <w:proofErr w:type="spellEnd"/>
-      <w:r>
-        <w:rPr>
-          <w:b/>
-        </w:rPr>
-        <w:t xml:space="preserve"> (Bytes 14-17): </w:t>
+        <w:t xml:space="preserve">Freq (Bytes 14-17): </w:t>
       </w:r>
       <w:r>
         <w:t>Frequency of the signal witch which measurement was taken.</w:t>
@@ -5612,25 +5494,15 @@
       <w:pPr>
         <w:pStyle w:val="Nagwek2"/>
       </w:pPr>
-      <w:bookmarkStart w:id="7" w:name="_Toc425626876"/>
-      <w:proofErr w:type="spellStart"/>
+      <w:bookmarkStart w:id="7" w:name="_Toc425777455"/>
       <w:r>
         <w:t>endMeasEis</w:t>
       </w:r>
       <w:bookmarkEnd w:id="7"/>
-      <w:proofErr w:type="spellEnd"/>
     </w:p>
     <w:p>
       <w:r>
-        <w:t xml:space="preserve">ES sends this command to the PC right after the last </w:t>
-      </w:r>
-      <w:proofErr w:type="spellStart"/>
-      <w:r>
-        <w:t>giveMeasChunk</w:t>
-      </w:r>
-      <w:proofErr w:type="spellEnd"/>
-      <w:r>
-        <w:t xml:space="preserve"> was sent in order to close the measurement process.</w:t>
+        <w:t>ES sends this command to the PC right after the last giveMeasChunk was sent in order to close the measurement process.</w:t>
       </w:r>
     </w:p>
     <w:p/>
@@ -6389,26 +6261,16 @@
       <w:pPr>
         <w:pStyle w:val="Nagwek1"/>
       </w:pPr>
-      <w:bookmarkStart w:id="8" w:name="_Toc425626877"/>
-      <w:proofErr w:type="spellStart"/>
+      <w:bookmarkStart w:id="8" w:name="_Toc425777456"/>
       <w:r>
         <w:lastRenderedPageBreak/>
-        <w:t>Crc</w:t>
-      </w:r>
-      <w:proofErr w:type="spellEnd"/>
-      <w:r>
-        <w:t xml:space="preserve"> calculation</w:t>
+        <w:t>Crc calculation</w:t>
       </w:r>
       <w:bookmarkEnd w:id="8"/>
     </w:p>
     <w:p>
-      <w:proofErr w:type="spellStart"/>
-      <w:r>
-        <w:t>Crc</w:t>
-      </w:r>
-      <w:proofErr w:type="spellEnd"/>
-      <w:r>
-        <w:t xml:space="preserve"> is stored as an 2 byte unsigned integer value. CRC is calculated for every communicate and answer command and added at the end of that command. After the PC/ ES receives a message, it calculates the CRC for it and compares with the CRC of this sent message. </w:t>
+      <w:r>
+        <w:t xml:space="preserve">Crc is stored as an 2 byte unsigned integer value. CRC is calculated for every communicate and answer command and added at the end of that command. After the PC/ ES receives a message, it calculates the CRC for it and compares with the CRC of this sent message. </w:t>
       </w:r>
     </w:p>
     <w:p/>
@@ -6416,7 +6278,7 @@
       <w:pPr>
         <w:pStyle w:val="Nagwek2"/>
       </w:pPr>
-      <w:bookmarkStart w:id="9" w:name="_Toc425626878"/>
+      <w:bookmarkStart w:id="9" w:name="_Toc425777457"/>
       <w:r>
         <w:t>Algorithm</w:t>
       </w:r>
@@ -6443,15 +6305,7 @@
               <w:jc w:val="left"/>
             </w:pPr>
             <w:r>
-              <w:t xml:space="preserve">unsigned short </w:t>
-            </w:r>
-            <w:proofErr w:type="spellStart"/>
-            <w:r>
-              <w:t>GetCrc</w:t>
-            </w:r>
-            <w:proofErr w:type="spellEnd"/>
-            <w:r>
-              <w:t>(unsigned char* buffer, unsigned short bytes)</w:t>
+              <w:t>unsigned short GetCrc(unsigned char* buffer, unsigned short bytes)</w:t>
             </w:r>
           </w:p>
           <w:p>
@@ -6470,15 +6324,7 @@
             </w:pPr>
             <w:r>
               <w:tab/>
-              <w:t xml:space="preserve">unsigned short </w:t>
-            </w:r>
-            <w:proofErr w:type="spellStart"/>
-            <w:r>
-              <w:t>i</w:t>
-            </w:r>
-            <w:proofErr w:type="spellEnd"/>
-            <w:r>
-              <w:t>;</w:t>
+              <w:t>unsigned short i;</w:t>
             </w:r>
           </w:p>
           <w:p>
@@ -6498,31 +6344,7 @@
             </w:pPr>
             <w:r>
               <w:tab/>
-              <w:t>for(</w:t>
-            </w:r>
-            <w:proofErr w:type="spellStart"/>
-            <w:r>
-              <w:t>i</w:t>
-            </w:r>
-            <w:proofErr w:type="spellEnd"/>
-            <w:r>
-              <w:t xml:space="preserve"> = 0; </w:t>
-            </w:r>
-            <w:proofErr w:type="spellStart"/>
-            <w:r>
-              <w:t>i</w:t>
-            </w:r>
-            <w:proofErr w:type="spellEnd"/>
-            <w:r>
-              <w:t xml:space="preserve"> &lt; bytes; </w:t>
-            </w:r>
-            <w:proofErr w:type="spellStart"/>
-            <w:r>
-              <w:t>i</w:t>
-            </w:r>
-            <w:proofErr w:type="spellEnd"/>
-            <w:r>
-              <w:t>++)</w:t>
+              <w:t>for(i = 0; i &lt; bytes; i++)</w:t>
             </w:r>
           </w:p>
           <w:p>
@@ -6595,7 +6417,7 @@
       <w:pPr>
         <w:pStyle w:val="Nagwek2"/>
       </w:pPr>
-      <w:bookmarkStart w:id="10" w:name="_Toc425626879"/>
+      <w:bookmarkStart w:id="10" w:name="_Toc425777458"/>
       <w:r>
         <w:t>Example</w:t>
       </w:r>
@@ -6603,13 +6425,8 @@
     </w:p>
     <w:p/>
     <w:p>
-      <w:proofErr w:type="spellStart"/>
-      <w:r>
-        <w:t>getFirmwareID</w:t>
-      </w:r>
-      <w:proofErr w:type="spellEnd"/>
-      <w:r>
-        <w:t xml:space="preserve"> is sent from PC to ES, the whole message is:</w:t>
+      <w:r>
+        <w:t>getFirmwareID is sent from PC to ES, the whole message is:</w:t>
       </w:r>
     </w:p>
     <w:p>
@@ -6661,33 +6478,8 @@
           <w:color w:val="0070C0"/>
           <w:lang w:val="en-US"/>
         </w:rPr>
-        <w:t xml:space="preserve">0x02 0x00 </w:t>
-      </w:r>
-      <w:proofErr w:type="spellStart"/>
-      <w:r>
-        <w:rPr>
-          <w:color w:val="0070C0"/>
-          <w:lang w:val="en-US"/>
-        </w:rPr>
-        <w:t>0x00</w:t>
-      </w:r>
-      <w:proofErr w:type="spellEnd"/>
-      <w:r>
-        <w:rPr>
-          <w:color w:val="0070C0"/>
-          <w:lang w:val="en-US"/>
-        </w:rPr>
-        <w:t xml:space="preserve"> </w:t>
-      </w:r>
-      <w:proofErr w:type="spellStart"/>
-      <w:r>
-        <w:rPr>
-          <w:color w:val="0070C0"/>
-          <w:lang w:val="en-US"/>
-        </w:rPr>
-        <w:t>0x00</w:t>
-      </w:r>
-      <w:proofErr w:type="spellEnd"/>
+        <w:t>0x02 0x00 0x00 0x00</w:t>
+      </w:r>
       <w:r>
         <w:rPr>
           <w:lang w:val="en-US"/>
@@ -6762,15 +6554,7 @@
         <w:t>Calculated CRC for this message matches the one that came along with it.</w:t>
       </w:r>
       <w:r>
-        <w:t xml:space="preserve"> That means the frame is </w:t>
-      </w:r>
-      <w:proofErr w:type="spellStart"/>
-      <w:r>
-        <w:t>corrent</w:t>
-      </w:r>
-      <w:proofErr w:type="spellEnd"/>
-      <w:r>
-        <w:t xml:space="preserve"> and an answer can be sent to the PC:</w:t>
+        <w:t xml:space="preserve"> That means the frame is corrent and an answer can be sent to the PC:</w:t>
       </w:r>
     </w:p>
     <w:p>
@@ -6815,87 +6599,14 @@
           <w:color w:val="0070C0"/>
           <w:lang w:val="en-US"/>
         </w:rPr>
-        <w:t xml:space="preserve"> 0x06 0x00 </w:t>
-      </w:r>
-      <w:proofErr w:type="spellStart"/>
-      <w:r>
-        <w:rPr>
-          <w:color w:val="0070C0"/>
-          <w:lang w:val="en-US"/>
-        </w:rPr>
-        <w:t>0x00</w:t>
-      </w:r>
-      <w:proofErr w:type="spellEnd"/>
-      <w:r>
-        <w:rPr>
-          <w:color w:val="0070C0"/>
-          <w:lang w:val="en-US"/>
-        </w:rPr>
-        <w:t xml:space="preserve"> </w:t>
-      </w:r>
-      <w:proofErr w:type="spellStart"/>
-      <w:r>
-        <w:rPr>
-          <w:color w:val="0070C0"/>
-          <w:lang w:val="en-US"/>
-        </w:rPr>
-        <w:t>0x00</w:t>
-      </w:r>
-      <w:proofErr w:type="spellEnd"/>
-      <w:r>
-        <w:rPr>
-          <w:color w:val="0070C0"/>
-          <w:lang w:val="en-US"/>
-        </w:rPr>
-        <w:t xml:space="preserve"> </w:t>
-      </w:r>
-      <w:proofErr w:type="spellStart"/>
+        <w:t xml:space="preserve"> 0x06 0x00 0x00 0x00 </w:t>
+      </w:r>
       <w:r>
         <w:rPr>
           <w:color w:val="70AD47" w:themeColor="accent6"/>
           <w:lang w:val="en-US"/>
         </w:rPr>
-        <w:t>0x00</w:t>
-      </w:r>
-      <w:proofErr w:type="spellEnd"/>
-      <w:r>
-        <w:rPr>
-          <w:color w:val="70AD47" w:themeColor="accent6"/>
-          <w:lang w:val="en-US"/>
-        </w:rPr>
-        <w:t xml:space="preserve"> </w:t>
-      </w:r>
-      <w:proofErr w:type="spellStart"/>
-      <w:r>
-        <w:rPr>
-          <w:color w:val="70AD47" w:themeColor="accent6"/>
-          <w:lang w:val="en-US"/>
-        </w:rPr>
-        <w:t>0x00</w:t>
-      </w:r>
-      <w:proofErr w:type="spellEnd"/>
-      <w:r>
-        <w:rPr>
-          <w:color w:val="70AD47" w:themeColor="accent6"/>
-          <w:lang w:val="en-US"/>
-        </w:rPr>
-        <w:t xml:space="preserve"> </w:t>
-      </w:r>
-      <w:proofErr w:type="spellStart"/>
-      <w:r>
-        <w:rPr>
-          <w:color w:val="70AD47" w:themeColor="accent6"/>
-          <w:lang w:val="en-US"/>
-        </w:rPr>
-        <w:t>0x00</w:t>
-      </w:r>
-      <w:proofErr w:type="spellEnd"/>
-      <w:r>
-        <w:rPr>
-          <w:color w:val="70AD47" w:themeColor="accent6"/>
-          <w:lang w:val="en-US"/>
-        </w:rPr>
-        <w:t xml:space="preserve"> 0x01</w:t>
+        <w:t>0x00 0x00 0x00 0x01</w:t>
       </w:r>
       <w:r>
         <w:rPr>
@@ -7011,7 +6722,6 @@
         <w:docPartUnique/>
       </w:docPartObj>
     </w:sdtPr>
-    <w:sdtEndPr/>
     <w:sdtContent>
       <w:p>
         <w:pPr>
@@ -7032,7 +6742,7 @@
             <w:noProof/>
             <w:lang w:val="pl-PL"/>
           </w:rPr>
-          <w:t>1</w:t>
+          <w:t>6</w:t>
         </w:r>
         <w:r>
           <w:fldChar w:fldCharType="end"/>
@@ -8434,7 +8144,7 @@
 </file>
 
 <file path=customXml/itemProps1.xml><?xml version="1.0" encoding="utf-8"?>
-<ds:datastoreItem xmlns:ds="http://schemas.openxmlformats.org/officeDocument/2006/customXml" ds:itemID="{02F38CB7-15D9-4460-8234-5D077BF6F476}">
+<ds:datastoreItem xmlns:ds="http://schemas.openxmlformats.org/officeDocument/2006/customXml" ds:itemID="{8F843CA3-CDD9-44E1-B591-2589C901C5ED}">
   <ds:schemaRefs>
     <ds:schemaRef ds:uri="http://schemas.openxmlformats.org/officeDocument/2006/bibliography"/>
   </ds:schemaRefs>

</xml_diff>

<commit_message>
v 1.3.0:  - Serial port is properly updated after changing setting, no need to restart application  - Reduced maximum precision of numbers on the axes to 2  - Improved plotting performance by adding points instead of replacing whole vector  - Turned of antialiassing when draging for improved performence on BeagleBone Black  - Normalised table number format  - Fixed autoscaling  - Moved the table under the textboxes  - Added auto tab switch when new measure is created  - When items are selected in the table, their label are displayed  - Labels now show data the same way table does  - Added dummy measure types in new measure dialog (SWV, DPV, BIOFet)
</commit_message>
<xml_diff>
--- a/ImpedanceManager/documentation/communication.docx
+++ b/ImpedanceManager/documentation/communication.docx
@@ -1272,11 +1272,9 @@
               <w:spacing w:after="160"/>
               <w:jc w:val="center"/>
             </w:pPr>
-            <w:proofErr w:type="spellStart"/>
             <w:r>
               <w:t>Baudrate</w:t>
             </w:r>
-            <w:proofErr w:type="spellEnd"/>
           </w:p>
         </w:tc>
         <w:tc>
@@ -1575,7 +1573,7 @@
                 <w:sz w:val="20"/>
                 <w:szCs w:val="20"/>
               </w:rPr>
-              <w:instrText xml:space="preserve"> REF _Ref429402708 \h </w:instrText>
+              <w:instrText xml:space="preserve"> REF _Ref429402708 \h  \* MERGEFORMAT </w:instrText>
             </w:r>
             <w:r>
               <w:rPr>
@@ -1588,52 +1586,15 @@
                 <w:sz w:val="20"/>
                 <w:szCs w:val="20"/>
               </w:rPr>
-              <w:instrText xml:space="preserve"> \* MERGEFORMAT </w:instrText>
+              <w:fldChar w:fldCharType="separate"/>
             </w:r>
             <w:r>
               <w:rPr>
                 <w:sz w:val="20"/>
                 <w:szCs w:val="20"/>
               </w:rPr>
-              <w:fldChar w:fldCharType="separate"/>
-            </w:r>
-            <w:proofErr w:type="spellStart"/>
-            <w:r>
-              <w:rPr>
-                <w:sz w:val="20"/>
-                <w:szCs w:val="20"/>
-              </w:rPr>
-              <w:t>getFirm</w:t>
-            </w:r>
-            <w:r>
-              <w:rPr>
-                <w:sz w:val="20"/>
-                <w:szCs w:val="20"/>
-              </w:rPr>
-              <w:t>w</w:t>
-            </w:r>
-            <w:r>
-              <w:rPr>
-                <w:sz w:val="20"/>
-                <w:szCs w:val="20"/>
-              </w:rPr>
-              <w:t>a</w:t>
-            </w:r>
-            <w:r>
-              <w:rPr>
-                <w:sz w:val="20"/>
-                <w:szCs w:val="20"/>
-              </w:rPr>
-              <w:t>r</w:t>
-            </w:r>
-            <w:r>
-              <w:rPr>
-                <w:sz w:val="20"/>
-                <w:szCs w:val="20"/>
-              </w:rPr>
-              <w:t>eID</w:t>
-            </w:r>
-            <w:proofErr w:type="spellEnd"/>
+              <w:t>getFirmwareID</w:t>
+            </w:r>
             <w:r>
               <w:rPr>
                 <w:sz w:val="20"/>
@@ -1739,48 +1700,45 @@
                 <w:sz w:val="20"/>
                 <w:szCs w:val="20"/>
               </w:rPr>
-              <w:t>Electrochemical Impedance</w:t>
-            </w:r>
-            <w:bookmarkStart w:id="2" w:name="_GoBack"/>
-            <w:bookmarkEnd w:id="2"/>
-            <w:r>
-              <w:rPr>
-                <w:bCs/>
+              <w:t>Electrochemical Impedance Spectroscopy (EIS) commands</w:t>
+            </w:r>
+          </w:p>
+        </w:tc>
+      </w:tr>
+      <w:tr>
+        <w:tc>
+          <w:tcPr>
+            <w:tcW w:w="1999" w:type="dxa"/>
+            <w:vAlign w:val="center"/>
+          </w:tcPr>
+          <w:p>
+            <w:pPr>
+              <w:pStyle w:val="Tablecode"/>
+              <w:rPr>
                 <w:sz w:val="20"/>
                 <w:szCs w:val="20"/>
               </w:rPr>
-              <w:t xml:space="preserve"> Spectroscopy (EIS) commands</w:t>
-            </w:r>
-          </w:p>
-        </w:tc>
-      </w:tr>
-      <w:tr>
-        <w:tc>
-          <w:tcPr>
-            <w:tcW w:w="1999" w:type="dxa"/>
-            <w:vAlign w:val="center"/>
-          </w:tcPr>
-          <w:p>
-            <w:pPr>
-              <w:pStyle w:val="Tablecode"/>
+            </w:pPr>
+            <w:r>
               <w:rPr>
                 <w:sz w:val="20"/>
                 <w:szCs w:val="20"/>
               </w:rPr>
-            </w:pPr>
+              <w:fldChar w:fldCharType="begin"/>
+            </w:r>
             <w:r>
               <w:rPr>
                 <w:sz w:val="20"/>
                 <w:szCs w:val="20"/>
               </w:rPr>
-              <w:fldChar w:fldCharType="begin"/>
+              <w:instrText xml:space="preserve"> REF _Ref429402751 \h </w:instrText>
             </w:r>
             <w:r>
               <w:rPr>
                 <w:sz w:val="20"/>
                 <w:szCs w:val="20"/>
               </w:rPr>
-              <w:instrText xml:space="preserve"> REF _Ref429402751 \h </w:instrText>
+              <w:instrText xml:space="preserve"> \* MERGEFORMAT </w:instrText>
             </w:r>
             <w:r>
               <w:rPr>
@@ -1793,24 +1751,15 @@
                 <w:sz w:val="20"/>
                 <w:szCs w:val="20"/>
               </w:rPr>
-              <w:instrText xml:space="preserve"> \* MERGEFORMAT </w:instrText>
+              <w:fldChar w:fldCharType="separate"/>
             </w:r>
             <w:r>
               <w:rPr>
                 <w:sz w:val="20"/>
                 <w:szCs w:val="20"/>
               </w:rPr>
-              <w:fldChar w:fldCharType="separate"/>
-            </w:r>
-            <w:proofErr w:type="spellStart"/>
-            <w:r>
-              <w:rPr>
-                <w:sz w:val="20"/>
-                <w:szCs w:val="20"/>
-              </w:rPr>
               <w:t>takeMeasEis</w:t>
             </w:r>
-            <w:proofErr w:type="spellEnd"/>
             <w:r>
               <w:rPr>
                 <w:sz w:val="20"/>
@@ -1928,13 +1877,13 @@
                 <w:sz w:val="20"/>
                 <w:szCs w:val="20"/>
               </w:rPr>
+              <w:instrText xml:space="preserve"> \* MERGEFORMAT </w:instrText>
             </w:r>
             <w:r>
               <w:rPr>
                 <w:sz w:val="20"/>
                 <w:szCs w:val="20"/>
               </w:rPr>
-              <w:instrText xml:space="preserve"> \* MERGEFORMAT </w:instrText>
             </w:r>
             <w:r>
               <w:rPr>
@@ -1943,7 +1892,6 @@
               </w:rPr>
               <w:fldChar w:fldCharType="separate"/>
             </w:r>
-            <w:proofErr w:type="spellStart"/>
             <w:r>
               <w:rPr>
                 <w:sz w:val="20"/>
@@ -1951,7 +1899,6 @@
               </w:rPr>
               <w:t>giveMeasChunkEis</w:t>
             </w:r>
-            <w:proofErr w:type="spellEnd"/>
             <w:r>
               <w:rPr>
                 <w:sz w:val="20"/>
@@ -2060,13 +2007,13 @@
                 <w:sz w:val="20"/>
                 <w:szCs w:val="20"/>
               </w:rPr>
+              <w:instrText xml:space="preserve"> \* MERGEFORMAT </w:instrText>
             </w:r>
             <w:r>
               <w:rPr>
                 <w:sz w:val="20"/>
                 <w:szCs w:val="20"/>
               </w:rPr>
-              <w:instrText xml:space="preserve"> \* MERGEFORMAT </w:instrText>
             </w:r>
             <w:r>
               <w:rPr>
@@ -2075,7 +2022,6 @@
               </w:rPr>
               <w:fldChar w:fldCharType="separate"/>
             </w:r>
-            <w:proofErr w:type="spellStart"/>
             <w:r>
               <w:rPr>
                 <w:sz w:val="20"/>
@@ -2083,7 +2029,6 @@
               </w:rPr>
               <w:t>endMeasEis</w:t>
             </w:r>
-            <w:proofErr w:type="spellEnd"/>
             <w:r>
               <w:rPr>
                 <w:sz w:val="20"/>
@@ -2217,13 +2162,13 @@
                 <w:sz w:val="20"/>
                 <w:szCs w:val="20"/>
               </w:rPr>
+              <w:instrText xml:space="preserve"> \* MERGEFORMAT </w:instrText>
             </w:r>
             <w:r>
               <w:rPr>
                 <w:sz w:val="20"/>
                 <w:szCs w:val="20"/>
               </w:rPr>
-              <w:instrText xml:space="preserve"> \* MERGEFORMAT </w:instrText>
             </w:r>
             <w:r>
               <w:rPr>
@@ -2232,7 +2177,6 @@
               </w:rPr>
               <w:fldChar w:fldCharType="separate"/>
             </w:r>
-            <w:proofErr w:type="spellStart"/>
             <w:r>
               <w:rPr>
                 <w:sz w:val="20"/>
@@ -2240,7 +2184,6 @@
               </w:rPr>
               <w:t>takeMeasCv</w:t>
             </w:r>
-            <w:proofErr w:type="spellEnd"/>
             <w:r>
               <w:rPr>
                 <w:sz w:val="20"/>
@@ -2363,13 +2306,13 @@
                 <w:sz w:val="20"/>
                 <w:szCs w:val="20"/>
               </w:rPr>
+              <w:instrText xml:space="preserve"> \* MERGEFORMAT </w:instrText>
             </w:r>
             <w:r>
               <w:rPr>
                 <w:sz w:val="20"/>
                 <w:szCs w:val="20"/>
               </w:rPr>
-              <w:instrText xml:space="preserve"> \* MERGEFORMAT </w:instrText>
             </w:r>
             <w:r>
               <w:rPr>
@@ -2378,124 +2321,122 @@
               </w:rPr>
               <w:fldChar w:fldCharType="separate"/>
             </w:r>
-            <w:proofErr w:type="spellStart"/>
             <w:r>
               <w:rPr>
                 <w:sz w:val="20"/>
                 <w:szCs w:val="20"/>
               </w:rPr>
-              <w:t>giveMeasChunk</w:t>
+              <w:t>giveMeasChunkCV</w:t>
             </w:r>
             <w:r>
               <w:rPr>
                 <w:sz w:val="20"/>
                 <w:szCs w:val="20"/>
               </w:rPr>
-              <w:t>CV</w:t>
-            </w:r>
-            <w:proofErr w:type="spellEnd"/>
-            <w:r>
+              <w:fldChar w:fldCharType="end"/>
+            </w:r>
+          </w:p>
+        </w:tc>
+        <w:tc>
+          <w:tcPr>
+            <w:tcW w:w="831" w:type="dxa"/>
+            <w:vAlign w:val="center"/>
+          </w:tcPr>
+          <w:p>
+            <w:pPr>
+              <w:jc w:val="center"/>
               <w:rPr>
                 <w:sz w:val="20"/>
                 <w:szCs w:val="20"/>
               </w:rPr>
-              <w:fldChar w:fldCharType="end"/>
-            </w:r>
-          </w:p>
-        </w:tc>
-        <w:tc>
-          <w:tcPr>
-            <w:tcW w:w="831" w:type="dxa"/>
-            <w:vAlign w:val="center"/>
-          </w:tcPr>
-          <w:p>
-            <w:pPr>
-              <w:jc w:val="center"/>
+            </w:pPr>
+            <w:r>
               <w:rPr>
                 <w:sz w:val="20"/>
                 <w:szCs w:val="20"/>
               </w:rPr>
-            </w:pPr>
-            <w:r>
+              <w:t>0x06</w:t>
+            </w:r>
+          </w:p>
+        </w:tc>
+        <w:tc>
+          <w:tcPr>
+            <w:tcW w:w="1134" w:type="dxa"/>
+            <w:vAlign w:val="center"/>
+          </w:tcPr>
+          <w:p>
+            <w:pPr>
+              <w:jc w:val="center"/>
               <w:rPr>
                 <w:sz w:val="20"/>
                 <w:szCs w:val="20"/>
               </w:rPr>
-              <w:t>0x06</w:t>
-            </w:r>
-          </w:p>
-        </w:tc>
-        <w:tc>
-          <w:tcPr>
-            <w:tcW w:w="1134" w:type="dxa"/>
-            <w:vAlign w:val="center"/>
-          </w:tcPr>
-          <w:p>
-            <w:pPr>
-              <w:jc w:val="center"/>
+            </w:pPr>
+            <w:r>
               <w:rPr>
                 <w:sz w:val="20"/>
                 <w:szCs w:val="20"/>
               </w:rPr>
-            </w:pPr>
-            <w:r>
+              <w:t>ES</w:t>
+            </w:r>
+          </w:p>
+        </w:tc>
+        <w:tc>
+          <w:tcPr>
+            <w:tcW w:w="5432" w:type="dxa"/>
+            <w:vAlign w:val="center"/>
+          </w:tcPr>
+          <w:p>
+            <w:pPr>
               <w:rPr>
                 <w:sz w:val="20"/>
                 <w:szCs w:val="20"/>
               </w:rPr>
-              <w:t>ES</w:t>
-            </w:r>
-          </w:p>
-        </w:tc>
-        <w:tc>
-          <w:tcPr>
-            <w:tcW w:w="5432" w:type="dxa"/>
-            <w:vAlign w:val="center"/>
-          </w:tcPr>
-          <w:p>
-            <w:pPr>
+            </w:pPr>
+            <w:r>
               <w:rPr>
                 <w:sz w:val="20"/>
                 <w:szCs w:val="20"/>
               </w:rPr>
-            </w:pPr>
-            <w:r>
+              <w:t>ES sends a chunk of measured data to the PC</w:t>
+            </w:r>
+          </w:p>
+        </w:tc>
+      </w:tr>
+      <w:tr>
+        <w:tc>
+          <w:tcPr>
+            <w:tcW w:w="1999" w:type="dxa"/>
+            <w:vAlign w:val="center"/>
+          </w:tcPr>
+          <w:p>
+            <w:pPr>
+              <w:pStyle w:val="Tablecode"/>
               <w:rPr>
                 <w:sz w:val="20"/>
                 <w:szCs w:val="20"/>
               </w:rPr>
-              <w:t>ES sends a chunk of measured data to the PC</w:t>
-            </w:r>
-          </w:p>
-        </w:tc>
-      </w:tr>
-      <w:tr>
-        <w:tc>
-          <w:tcPr>
-            <w:tcW w:w="1999" w:type="dxa"/>
-            <w:vAlign w:val="center"/>
-          </w:tcPr>
-          <w:p>
-            <w:pPr>
-              <w:pStyle w:val="Tablecode"/>
+            </w:pPr>
+            <w:r>
               <w:rPr>
                 <w:sz w:val="20"/>
                 <w:szCs w:val="20"/>
               </w:rPr>
-            </w:pPr>
+              <w:fldChar w:fldCharType="begin"/>
+            </w:r>
             <w:r>
               <w:rPr>
                 <w:sz w:val="20"/>
                 <w:szCs w:val="20"/>
               </w:rPr>
-              <w:fldChar w:fldCharType="begin"/>
+              <w:instrText xml:space="preserve"> REF _Ref429402780 \h </w:instrText>
             </w:r>
             <w:r>
               <w:rPr>
                 <w:sz w:val="20"/>
                 <w:szCs w:val="20"/>
               </w:rPr>
-              <w:instrText xml:space="preserve"> REF _Ref429402780 \h </w:instrText>
+              <w:instrText xml:space="preserve"> \* MERGEFORMAT </w:instrText>
             </w:r>
             <w:r>
               <w:rPr>
@@ -2508,24 +2449,15 @@
                 <w:sz w:val="20"/>
                 <w:szCs w:val="20"/>
               </w:rPr>
-              <w:instrText xml:space="preserve"> \* MERGEFORMAT </w:instrText>
+              <w:fldChar w:fldCharType="separate"/>
             </w:r>
             <w:r>
               <w:rPr>
                 <w:sz w:val="20"/>
                 <w:szCs w:val="20"/>
               </w:rPr>
-              <w:fldChar w:fldCharType="separate"/>
-            </w:r>
-            <w:proofErr w:type="spellStart"/>
-            <w:r>
-              <w:rPr>
-                <w:sz w:val="20"/>
-                <w:szCs w:val="20"/>
-              </w:rPr>
               <w:t>endMeasCV</w:t>
             </w:r>
-            <w:proofErr w:type="spellEnd"/>
             <w:r>
               <w:rPr>
                 <w:sz w:val="20"/>
@@ -2655,41 +2587,31 @@
       <w:pPr>
         <w:pStyle w:val="Nagwek1"/>
       </w:pPr>
-      <w:bookmarkStart w:id="3" w:name="_Toc429402654"/>
+      <w:bookmarkStart w:id="2" w:name="_Toc429402654"/>
       <w:r>
         <w:lastRenderedPageBreak/>
         <w:t>Extended command list</w:t>
       </w:r>
-      <w:bookmarkEnd w:id="3"/>
+      <w:bookmarkEnd w:id="2"/>
     </w:p>
     <w:p>
       <w:pPr>
         <w:pStyle w:val="Nagwek2"/>
       </w:pPr>
-      <w:bookmarkStart w:id="4" w:name="_Toc429402655"/>
-      <w:bookmarkStart w:id="5" w:name="_Ref429402708"/>
-      <w:proofErr w:type="spellStart"/>
+      <w:bookmarkStart w:id="3" w:name="_Toc429402655"/>
+      <w:bookmarkStart w:id="4" w:name="_Ref429402708"/>
       <w:r>
         <w:t>getFirmwareID</w:t>
       </w:r>
+      <w:bookmarkEnd w:id="3"/>
       <w:bookmarkEnd w:id="4"/>
-      <w:bookmarkEnd w:id="5"/>
-      <w:proofErr w:type="spellEnd"/>
     </w:p>
     <w:p>
       <w:r>
         <w:t>PC</w:t>
       </w:r>
       <w:r>
-        <w:t xml:space="preserve"> sends </w:t>
-      </w:r>
-      <w:proofErr w:type="spellStart"/>
-      <w:r>
-        <w:t>getFirmwareID</w:t>
-      </w:r>
-      <w:proofErr w:type="spellEnd"/>
-      <w:r>
-        <w:t xml:space="preserve"> to the embedded system in order to retrieve the current firmware version of the embedded system and also obtain the information about connection. If the firmware version is returned, it means that embedded system is connected. This command should be used as communication initialization </w:t>
+        <w:t xml:space="preserve"> sends getFirmwareID to the embedded system in order to retrieve the current firmware version of the embedded system and also obtain the information about connection. If the firmware version is returned, it means that embedded system is connected. This command should be used as communication initialization </w:t>
       </w:r>
       <w:r>
         <w:t>command.</w:t>
@@ -3646,15 +3568,13 @@
       <w:pPr>
         <w:pStyle w:val="Nagwek2"/>
       </w:pPr>
-      <w:bookmarkStart w:id="6" w:name="_Toc429402656"/>
-      <w:bookmarkStart w:id="7" w:name="_Ref429402751"/>
-      <w:proofErr w:type="spellStart"/>
+      <w:bookmarkStart w:id="5" w:name="_Toc429402656"/>
+      <w:bookmarkStart w:id="6" w:name="_Ref429402751"/>
       <w:r>
         <w:t>takeMeasEis</w:t>
       </w:r>
+      <w:bookmarkEnd w:id="5"/>
       <w:bookmarkEnd w:id="6"/>
-      <w:bookmarkEnd w:id="7"/>
-      <w:proofErr w:type="spellEnd"/>
     </w:p>
     <w:p>
       <w:r>
@@ -3916,14 +3836,12 @@
             <w:pPr>
               <w:pStyle w:val="Tablecode"/>
             </w:pPr>
-            <w:proofErr w:type="spellStart"/>
             <w:r>
               <w:t>F</w:t>
             </w:r>
             <w:r>
               <w:t>req</w:t>
             </w:r>
-            <w:proofErr w:type="spellEnd"/>
           </w:p>
           <w:p>
             <w:pPr>
@@ -4215,14 +4133,12 @@
             <w:pPr>
               <w:pStyle w:val="Tablecode"/>
             </w:pPr>
-            <w:proofErr w:type="spellStart"/>
             <w:r>
               <w:t>F</w:t>
             </w:r>
             <w:r>
               <w:t>req</w:t>
             </w:r>
-            <w:proofErr w:type="spellEnd"/>
           </w:p>
           <w:p>
             <w:pPr>
@@ -4256,14 +4172,12 @@
             <w:pPr>
               <w:pStyle w:val="Tablecode"/>
             </w:pPr>
-            <w:proofErr w:type="spellStart"/>
             <w:r>
               <w:t>F</w:t>
             </w:r>
             <w:r>
               <w:t>req</w:t>
             </w:r>
-            <w:proofErr w:type="spellEnd"/>
           </w:p>
           <w:p>
             <w:pPr>
@@ -4297,14 +4211,12 @@
             <w:pPr>
               <w:pStyle w:val="Tablecode"/>
             </w:pPr>
-            <w:proofErr w:type="spellStart"/>
             <w:r>
               <w:t>F</w:t>
             </w:r>
             <w:r>
               <w:t>req</w:t>
             </w:r>
-            <w:proofErr w:type="spellEnd"/>
           </w:p>
           <w:p>
             <w:pPr>
@@ -4338,14 +4250,12 @@
             <w:pPr>
               <w:pStyle w:val="Tablecode"/>
             </w:pPr>
-            <w:proofErr w:type="spellStart"/>
             <w:r>
               <w:t>F</w:t>
             </w:r>
             <w:r>
               <w:t>req</w:t>
             </w:r>
-            <w:proofErr w:type="spellEnd"/>
           </w:p>
           <w:p>
             <w:pPr>
@@ -4379,14 +4289,12 @@
             <w:pPr>
               <w:pStyle w:val="Tablecode"/>
             </w:pPr>
-            <w:proofErr w:type="spellStart"/>
             <w:r>
               <w:t>F</w:t>
             </w:r>
             <w:r>
               <w:t>req</w:t>
             </w:r>
-            <w:proofErr w:type="spellEnd"/>
           </w:p>
           <w:p>
             <w:pPr>
@@ -4420,14 +4328,12 @@
             <w:pPr>
               <w:pStyle w:val="Tablecode"/>
             </w:pPr>
-            <w:proofErr w:type="spellStart"/>
             <w:r>
               <w:t>F</w:t>
             </w:r>
             <w:r>
               <w:t>req</w:t>
             </w:r>
-            <w:proofErr w:type="spellEnd"/>
           </w:p>
           <w:p>
             <w:pPr>
@@ -4461,14 +4367,12 @@
             <w:pPr>
               <w:pStyle w:val="Tablecode"/>
             </w:pPr>
-            <w:proofErr w:type="spellStart"/>
             <w:r>
               <w:t>F</w:t>
             </w:r>
             <w:r>
               <w:t>req</w:t>
             </w:r>
-            <w:proofErr w:type="spellEnd"/>
           </w:p>
           <w:p>
             <w:pPr>
@@ -4502,14 +4406,12 @@
             <w:pPr>
               <w:pStyle w:val="Tablecode"/>
             </w:pPr>
-            <w:proofErr w:type="spellStart"/>
             <w:r>
               <w:t>F</w:t>
             </w:r>
             <w:r>
               <w:t>req</w:t>
             </w:r>
-            <w:proofErr w:type="spellEnd"/>
           </w:p>
           <w:p>
             <w:pPr>
@@ -4737,14 +4639,12 @@
             <w:pPr>
               <w:pStyle w:val="Tablecode"/>
             </w:pPr>
-            <w:proofErr w:type="spellStart"/>
             <w:r>
               <w:t>F</w:t>
             </w:r>
             <w:r>
               <w:t>req</w:t>
             </w:r>
-            <w:proofErr w:type="spellEnd"/>
           </w:p>
           <w:p>
             <w:pPr>
@@ -4778,14 +4678,12 @@
             <w:pPr>
               <w:pStyle w:val="Tablecode"/>
             </w:pPr>
-            <w:proofErr w:type="spellStart"/>
             <w:r>
               <w:t>S</w:t>
             </w:r>
             <w:r>
               <w:t>tepType</w:t>
             </w:r>
-            <w:proofErr w:type="spellEnd"/>
           </w:p>
         </w:tc>
         <w:tc>
@@ -4906,20 +4804,11 @@
         <w:t xml:space="preserve">Maximum signal amplitude </w:t>
       </w:r>
       <w:r>
-        <w:t xml:space="preserve">expressed in </w:t>
-      </w:r>
-      <w:proofErr w:type="spellStart"/>
-      <w:r>
-        <w:t>mili</w:t>
-      </w:r>
-      <w:proofErr w:type="spellEnd"/>
-      <w:r>
-        <w:t xml:space="preserve"> volts, values from 0 to 100 (unsigned char).</w:t>
+        <w:t>expressed in mili volts, values from 0 to 100 (unsigned char).</w:t>
       </w:r>
     </w:p>
     <w:p/>
     <w:p>
-      <w:proofErr w:type="spellStart"/>
       <w:r>
         <w:rPr>
           <w:b/>
@@ -4930,14 +4819,7 @@
         <w:rPr>
           <w:b/>
         </w:rPr>
-        <w:t>reqRangeStart</w:t>
-      </w:r>
-      <w:proofErr w:type="spellEnd"/>
-      <w:r>
-        <w:rPr>
-          <w:b/>
-        </w:rPr>
-        <w:t xml:space="preserve"> (Bytes 7-10): </w:t>
+        <w:t xml:space="preserve">reqRangeStart (Bytes 7-10): </w:t>
       </w:r>
       <w:r>
         <w:t>The starting frequency of the measurement expressed as float value.</w:t>
@@ -4945,7 +4827,6 @@
     </w:p>
     <w:p/>
     <w:p>
-      <w:proofErr w:type="spellStart"/>
       <w:r>
         <w:rPr>
           <w:b/>
@@ -4956,14 +4837,7 @@
         <w:rPr>
           <w:b/>
         </w:rPr>
-        <w:t>reqRangeEnd</w:t>
-      </w:r>
-      <w:proofErr w:type="spellEnd"/>
-      <w:r>
-        <w:rPr>
-          <w:b/>
-        </w:rPr>
-        <w:t xml:space="preserve"> (Bytes 11-14): </w:t>
+        <w:t xml:space="preserve">reqRangeEnd (Bytes 11-14): </w:t>
       </w:r>
       <w:r>
         <w:t>The ending frequency of the measurement expressed as float value.</w:t>
@@ -4971,7 +4845,6 @@
     </w:p>
     <w:p/>
     <w:p>
-      <w:proofErr w:type="spellStart"/>
       <w:r>
         <w:rPr>
           <w:b/>
@@ -4982,14 +4855,7 @@
         <w:rPr>
           <w:b/>
         </w:rPr>
-        <w:t>reqRangeStep</w:t>
-      </w:r>
-      <w:proofErr w:type="spellEnd"/>
-      <w:r>
-        <w:rPr>
-          <w:b/>
-        </w:rPr>
-        <w:t xml:space="preserve"> (Bytes 15-16): </w:t>
+        <w:t xml:space="preserve">reqRangeStep (Bytes 15-16): </w:t>
       </w:r>
       <w:r>
         <w:t>Numbers of steps/ measurements to take between the starting and ending frequency.</w:t>
@@ -4997,7 +4863,6 @@
     </w:p>
     <w:p/>
     <w:p>
-      <w:proofErr w:type="spellStart"/>
       <w:r>
         <w:rPr>
           <w:b/>
@@ -5008,14 +4873,7 @@
         <w:rPr>
           <w:b/>
         </w:rPr>
-        <w:t>tepType</w:t>
-      </w:r>
-      <w:proofErr w:type="spellEnd"/>
-      <w:r>
-        <w:rPr>
-          <w:b/>
-        </w:rPr>
-        <w:t xml:space="preserve"> (Byte 17): </w:t>
+        <w:t xml:space="preserve">tepType (Byte 17): </w:t>
       </w:r>
       <w:r>
         <w:t>0 – Linear, 1 – Logarithmical.</w:t>
@@ -5485,16 +5343,14 @@
       <w:pPr>
         <w:pStyle w:val="Nagwek2"/>
       </w:pPr>
-      <w:bookmarkStart w:id="8" w:name="_Toc429402657"/>
-      <w:bookmarkStart w:id="9" w:name="_Ref429402757"/>
-      <w:proofErr w:type="spellStart"/>
+      <w:bookmarkStart w:id="7" w:name="_Toc429402657"/>
+      <w:bookmarkStart w:id="8" w:name="_Ref429402757"/>
       <w:r>
         <w:lastRenderedPageBreak/>
         <w:t>giveMeasChunkEis</w:t>
       </w:r>
+      <w:bookmarkEnd w:id="7"/>
       <w:bookmarkEnd w:id="8"/>
-      <w:bookmarkEnd w:id="9"/>
-      <w:proofErr w:type="spellEnd"/>
     </w:p>
     <w:p>
       <w:r>
@@ -6046,109 +5902,82 @@
             <w:pPr>
               <w:pStyle w:val="Tablecode"/>
             </w:pPr>
-            <w:proofErr w:type="spellStart"/>
-            <w:r>
-              <w:t>Imag</w:t>
-            </w:r>
-            <w:proofErr w:type="spellEnd"/>
-            <w:r>
-              <w:t xml:space="preserve"> 0</w:t>
-            </w:r>
-          </w:p>
-        </w:tc>
-        <w:tc>
-          <w:tcPr>
-            <w:tcW w:w="1174" w:type="dxa"/>
-            <w:vAlign w:val="center"/>
-          </w:tcPr>
-          <w:p>
-            <w:pPr>
-              <w:pStyle w:val="Tablecode"/>
-            </w:pPr>
-            <w:proofErr w:type="spellStart"/>
-            <w:r>
-              <w:t>Imag</w:t>
-            </w:r>
-            <w:proofErr w:type="spellEnd"/>
-            <w:r>
-              <w:t xml:space="preserve"> 1</w:t>
-            </w:r>
-          </w:p>
-        </w:tc>
-        <w:tc>
-          <w:tcPr>
-            <w:tcW w:w="1175" w:type="dxa"/>
-            <w:vAlign w:val="center"/>
-          </w:tcPr>
-          <w:p>
-            <w:pPr>
-              <w:pStyle w:val="Tablecode"/>
-            </w:pPr>
-            <w:proofErr w:type="spellStart"/>
-            <w:r>
-              <w:t>Imag</w:t>
-            </w:r>
-            <w:proofErr w:type="spellEnd"/>
-            <w:r>
-              <w:t xml:space="preserve"> 2</w:t>
-            </w:r>
-          </w:p>
-        </w:tc>
-        <w:tc>
-          <w:tcPr>
-            <w:tcW w:w="1175" w:type="dxa"/>
-            <w:vAlign w:val="center"/>
-          </w:tcPr>
-          <w:p>
-            <w:pPr>
-              <w:pStyle w:val="Tablecode"/>
-            </w:pPr>
-            <w:proofErr w:type="spellStart"/>
-            <w:r>
-              <w:t>Imag</w:t>
-            </w:r>
-            <w:proofErr w:type="spellEnd"/>
-            <w:r>
-              <w:t xml:space="preserve"> 3</w:t>
-            </w:r>
-          </w:p>
-        </w:tc>
-        <w:tc>
-          <w:tcPr>
-            <w:tcW w:w="1175" w:type="dxa"/>
-            <w:vAlign w:val="center"/>
-          </w:tcPr>
-          <w:p>
-            <w:pPr>
-              <w:pStyle w:val="Tablecode"/>
-            </w:pPr>
-            <w:proofErr w:type="spellStart"/>
-            <w:r>
-              <w:t>Freq</w:t>
-            </w:r>
-            <w:proofErr w:type="spellEnd"/>
-            <w:r>
-              <w:t xml:space="preserve"> 0</w:t>
-            </w:r>
-          </w:p>
-        </w:tc>
-        <w:tc>
-          <w:tcPr>
-            <w:tcW w:w="1175" w:type="dxa"/>
-            <w:vAlign w:val="center"/>
-          </w:tcPr>
-          <w:p>
-            <w:pPr>
-              <w:pStyle w:val="Tablecode"/>
-            </w:pPr>
-            <w:proofErr w:type="spellStart"/>
+            <w:r>
+              <w:t>Imag 0</w:t>
+            </w:r>
+          </w:p>
+        </w:tc>
+        <w:tc>
+          <w:tcPr>
+            <w:tcW w:w="1174" w:type="dxa"/>
+            <w:vAlign w:val="center"/>
+          </w:tcPr>
+          <w:p>
+            <w:pPr>
+              <w:pStyle w:val="Tablecode"/>
+            </w:pPr>
+            <w:r>
+              <w:t>Imag 1</w:t>
+            </w:r>
+          </w:p>
+        </w:tc>
+        <w:tc>
+          <w:tcPr>
+            <w:tcW w:w="1175" w:type="dxa"/>
+            <w:vAlign w:val="center"/>
+          </w:tcPr>
+          <w:p>
+            <w:pPr>
+              <w:pStyle w:val="Tablecode"/>
+            </w:pPr>
+            <w:r>
+              <w:t>Imag 2</w:t>
+            </w:r>
+          </w:p>
+        </w:tc>
+        <w:tc>
+          <w:tcPr>
+            <w:tcW w:w="1175" w:type="dxa"/>
+            <w:vAlign w:val="center"/>
+          </w:tcPr>
+          <w:p>
+            <w:pPr>
+              <w:pStyle w:val="Tablecode"/>
+            </w:pPr>
+            <w:r>
+              <w:t>Imag 3</w:t>
+            </w:r>
+          </w:p>
+        </w:tc>
+        <w:tc>
+          <w:tcPr>
+            <w:tcW w:w="1175" w:type="dxa"/>
+            <w:vAlign w:val="center"/>
+          </w:tcPr>
+          <w:p>
+            <w:pPr>
+              <w:pStyle w:val="Tablecode"/>
+            </w:pPr>
+            <w:r>
+              <w:t>Freq 0</w:t>
+            </w:r>
+          </w:p>
+        </w:tc>
+        <w:tc>
+          <w:tcPr>
+            <w:tcW w:w="1175" w:type="dxa"/>
+            <w:vAlign w:val="center"/>
+          </w:tcPr>
+          <w:p>
+            <w:pPr>
+              <w:pStyle w:val="Tablecode"/>
+            </w:pPr>
             <w:r>
               <w:t>Fre</w:t>
             </w:r>
             <w:r>
               <w:t>q</w:t>
             </w:r>
-            <w:proofErr w:type="spellEnd"/>
             <w:r>
               <w:t xml:space="preserve"> 1</w:t>
             </w:r>
@@ -6343,32 +6172,22 @@
             <w:pPr>
               <w:pStyle w:val="Tablecode"/>
             </w:pPr>
-            <w:proofErr w:type="spellStart"/>
-            <w:r>
-              <w:t>Freq</w:t>
-            </w:r>
-            <w:proofErr w:type="spellEnd"/>
-            <w:r>
-              <w:t xml:space="preserve"> 2</w:t>
-            </w:r>
-          </w:p>
-        </w:tc>
-        <w:tc>
-          <w:tcPr>
-            <w:tcW w:w="1174" w:type="dxa"/>
-            <w:vAlign w:val="center"/>
-          </w:tcPr>
-          <w:p>
-            <w:pPr>
-              <w:pStyle w:val="Tablecode"/>
-            </w:pPr>
-            <w:proofErr w:type="spellStart"/>
-            <w:r>
-              <w:t>Freq</w:t>
-            </w:r>
-            <w:proofErr w:type="spellEnd"/>
-            <w:r>
-              <w:t xml:space="preserve"> 3</w:t>
+            <w:r>
+              <w:t>Freq 2</w:t>
+            </w:r>
+          </w:p>
+        </w:tc>
+        <w:tc>
+          <w:tcPr>
+            <w:tcW w:w="1174" w:type="dxa"/>
+            <w:vAlign w:val="center"/>
+          </w:tcPr>
+          <w:p>
+            <w:pPr>
+              <w:pStyle w:val="Tablecode"/>
+            </w:pPr>
+            <w:r>
+              <w:t>Freq 3</w:t>
             </w:r>
           </w:p>
         </w:tc>
@@ -6470,39 +6289,23 @@
     </w:p>
     <w:p/>
     <w:p>
-      <w:proofErr w:type="spellStart"/>
       <w:r>
         <w:rPr>
           <w:b/>
         </w:rPr>
-        <w:t>Imag</w:t>
-      </w:r>
-      <w:proofErr w:type="spellEnd"/>
+        <w:t xml:space="preserve">Imag (Bytes 10-13): </w:t>
+      </w:r>
+      <w:r>
+        <w:t>Imaginary part of measured impedance expressed as float.</w:t>
+      </w:r>
+    </w:p>
+    <w:p/>
+    <w:p>
       <w:r>
         <w:rPr>
           <w:b/>
         </w:rPr>
-        <w:t xml:space="preserve"> (Bytes 10-13): </w:t>
-      </w:r>
-      <w:r>
-        <w:t>Imaginary part of measured impedance expressed as float.</w:t>
-      </w:r>
-    </w:p>
-    <w:p/>
-    <w:p>
-      <w:proofErr w:type="spellStart"/>
-      <w:r>
-        <w:rPr>
-          <w:b/>
-        </w:rPr>
-        <w:t>Freq</w:t>
-      </w:r>
-      <w:proofErr w:type="spellEnd"/>
-      <w:r>
-        <w:rPr>
-          <w:b/>
-        </w:rPr>
-        <w:t xml:space="preserve"> (Bytes 14-17): </w:t>
+        <w:t xml:space="preserve">Freq (Bytes 14-17): </w:t>
       </w:r>
       <w:r>
         <w:t>Frequency of the signal witch which measurement was taken.</w:t>
@@ -6513,27 +6316,17 @@
       <w:pPr>
         <w:pStyle w:val="Nagwek2"/>
       </w:pPr>
-      <w:bookmarkStart w:id="10" w:name="_Toc429402658"/>
-      <w:bookmarkStart w:id="11" w:name="_Ref429402762"/>
-      <w:proofErr w:type="spellStart"/>
+      <w:bookmarkStart w:id="9" w:name="_Toc429402658"/>
+      <w:bookmarkStart w:id="10" w:name="_Ref429402762"/>
       <w:r>
         <w:t>endMeasEis</w:t>
       </w:r>
+      <w:bookmarkEnd w:id="9"/>
       <w:bookmarkEnd w:id="10"/>
-      <w:bookmarkEnd w:id="11"/>
-      <w:proofErr w:type="spellEnd"/>
     </w:p>
     <w:p>
       <w:r>
-        <w:t xml:space="preserve">ES sends this command to the PC right after the last </w:t>
-      </w:r>
-      <w:proofErr w:type="spellStart"/>
-      <w:r>
-        <w:t>giveMeasChunk</w:t>
-      </w:r>
-      <w:proofErr w:type="spellEnd"/>
-      <w:r>
-        <w:t xml:space="preserve"> was sent in order to close the measurement process.</w:t>
+        <w:t>ES sends this command to the PC right after the last giveMeasChunk was sent in order to close the measurement process.</w:t>
       </w:r>
     </w:p>
     <w:p/>
@@ -7292,9 +7085,8 @@
       <w:pPr>
         <w:pStyle w:val="Nagwek2"/>
       </w:pPr>
-      <w:bookmarkStart w:id="12" w:name="_Toc429402659"/>
-      <w:bookmarkStart w:id="13" w:name="_Ref429402767"/>
-      <w:proofErr w:type="spellStart"/>
+      <w:bookmarkStart w:id="11" w:name="_Toc429402659"/>
+      <w:bookmarkStart w:id="12" w:name="_Ref429402767"/>
       <w:r>
         <w:lastRenderedPageBreak/>
         <w:t>takeMeas</w:t>
@@ -7302,9 +7094,8 @@
       <w:r>
         <w:t>Cv</w:t>
       </w:r>
+      <w:bookmarkEnd w:id="11"/>
       <w:bookmarkEnd w:id="12"/>
-      <w:bookmarkEnd w:id="13"/>
-      <w:proofErr w:type="spellEnd"/>
     </w:p>
     <w:p>
       <w:r>
@@ -8140,7 +7931,13 @@
         <w:t>The first working signal potential [mV].</w:t>
       </w:r>
       <w:r>
-        <w:t xml:space="preserve"> Values from 1 to 0xFFFF (16 bit).</w:t>
+        <w:t xml:space="preserve"> Values from </w:t>
+      </w:r>
+      <w:r>
+        <w:t xml:space="preserve">-1000 to +1000 </w:t>
+      </w:r>
+      <w:r>
+        <w:t>(16 bit).</w:t>
       </w:r>
     </w:p>
     <w:p>
@@ -8158,16 +7955,13 @@
         <w:t>The last working signal potential [mV].</w:t>
       </w:r>
       <w:r>
-        <w:t xml:space="preserve"> </w:t>
-      </w:r>
-      <w:r>
-        <w:t>V</w:t>
-      </w:r>
-      <w:r>
-        <w:t>alues from 1</w:t>
-      </w:r>
-      <w:r>
-        <w:t xml:space="preserve"> to 0xFFFF (16 bit).</w:t>
+        <w:t xml:space="preserve"> Values from </w:t>
+      </w:r>
+      <w:r>
+        <w:t xml:space="preserve">-1000 to +1000 </w:t>
+      </w:r>
+      <w:r>
+        <w:t>(16 bit).</w:t>
       </w:r>
     </w:p>
     <w:p>
@@ -8188,16 +7982,7 @@
         <w:t>of full measure cycles to make.</w:t>
       </w:r>
       <w:r>
-        <w:t xml:space="preserve"> </w:t>
-      </w:r>
-      <w:r>
-        <w:t>V</w:t>
-      </w:r>
-      <w:r>
-        <w:t>alues from 1 to 0xFF (8</w:t>
-      </w:r>
-      <w:r>
-        <w:t xml:space="preserve"> bit).</w:t>
+        <w:t xml:space="preserve"> Values from 1 to 0xFF (8 bit).</w:t>
       </w:r>
     </w:p>
     <w:p>
@@ -8218,16 +8003,13 @@
         <w:t xml:space="preserve"> </w:t>
       </w:r>
       <w:r>
-        <w:t xml:space="preserve">Each measurement step is greater than the last by the factor of Potential step [mV]. When it exceeds End Potential value, the measurement is finished. </w:t>
-      </w:r>
-      <w:r>
-        <w:t>V</w:t>
-      </w:r>
-      <w:r>
-        <w:t>alues from 1</w:t>
-      </w:r>
-      <w:r>
-        <w:t xml:space="preserve"> to 0xFFFF (16 bit).</w:t>
+        <w:t xml:space="preserve">Each measurement step is greater than the last by the factor of Potential step [mV]. When it exceeds End Potential value, the measurement is finished. Values from </w:t>
+      </w:r>
+      <w:r>
+        <w:t>-1000 to +1000</w:t>
+      </w:r>
+      <w:r>
+        <w:t xml:space="preserve"> (16 bit).</w:t>
       </w:r>
     </w:p>
     <w:p>
@@ -8247,16 +8029,13 @@
       <w:r>
         <w:t>Time interval in between which the measurements should be taken [</w:t>
       </w:r>
-      <w:proofErr w:type="spellStart"/>
-      <w:r>
-        <w:t>ms</w:t>
-      </w:r>
-      <w:proofErr w:type="spellEnd"/>
-      <w:r>
-        <w:t xml:space="preserve">]. </w:t>
-      </w:r>
-      <w:r>
-        <w:t>V</w:t>
+      <w:r>
+        <w:t>mV/s</w:t>
+      </w:r>
+      <w:bookmarkStart w:id="13" w:name="_GoBack"/>
+      <w:bookmarkEnd w:id="13"/>
+      <w:r>
+        <w:t>]. V</w:t>
       </w:r>
       <w:r>
         <w:t>alues from 1</w:t>
@@ -8730,7 +8509,6 @@
       </w:pPr>
       <w:bookmarkStart w:id="14" w:name="_Toc429402660"/>
       <w:bookmarkStart w:id="15" w:name="_Ref429402775"/>
-      <w:proofErr w:type="spellStart"/>
       <w:r>
         <w:t>giveMeasChunk</w:t>
       </w:r>
@@ -8739,7 +8517,6 @@
       </w:r>
       <w:bookmarkEnd w:id="14"/>
       <w:bookmarkEnd w:id="15"/>
-      <w:proofErr w:type="spellEnd"/>
     </w:p>
     <w:p>
       <w:r>
@@ -9284,44 +9061,35 @@
               <w:pStyle w:val="Tablecode"/>
             </w:pPr>
             <w:r>
-              <w:t>C</w:t>
-            </w:r>
-            <w:r>
-              <w:t>urrent value 1</w:t>
-            </w:r>
-          </w:p>
-        </w:tc>
-        <w:tc>
-          <w:tcPr>
-            <w:tcW w:w="1174" w:type="dxa"/>
-            <w:vAlign w:val="center"/>
-          </w:tcPr>
-          <w:p>
-            <w:pPr>
-              <w:pStyle w:val="Tablecode"/>
-            </w:pPr>
-            <w:r>
-              <w:t>C</w:t>
-            </w:r>
-            <w:r>
-              <w:t>urrent value 2</w:t>
-            </w:r>
-          </w:p>
-        </w:tc>
-        <w:tc>
-          <w:tcPr>
-            <w:tcW w:w="1174" w:type="dxa"/>
-            <w:vAlign w:val="center"/>
-          </w:tcPr>
-          <w:p>
-            <w:pPr>
-              <w:pStyle w:val="Tablecode"/>
-            </w:pPr>
-            <w:r>
-              <w:t>C</w:t>
-            </w:r>
-            <w:r>
-              <w:t>urrent value 3</w:t>
+              <w:t>Current value 1</w:t>
+            </w:r>
+          </w:p>
+        </w:tc>
+        <w:tc>
+          <w:tcPr>
+            <w:tcW w:w="1174" w:type="dxa"/>
+            <w:vAlign w:val="center"/>
+          </w:tcPr>
+          <w:p>
+            <w:pPr>
+              <w:pStyle w:val="Tablecode"/>
+            </w:pPr>
+            <w:r>
+              <w:t>Current value 2</w:t>
+            </w:r>
+          </w:p>
+        </w:tc>
+        <w:tc>
+          <w:tcPr>
+            <w:tcW w:w="1174" w:type="dxa"/>
+            <w:vAlign w:val="center"/>
+          </w:tcPr>
+          <w:p>
+            <w:pPr>
+              <w:pStyle w:val="Tablecode"/>
+            </w:pPr>
+            <w:r>
+              <w:t>Current value 3</w:t>
             </w:r>
           </w:p>
         </w:tc>
@@ -9349,44 +9117,35 @@
               <w:pStyle w:val="Tablecode"/>
             </w:pPr>
             <w:r>
-              <w:t>V</w:t>
-            </w:r>
-            <w:r>
-              <w:t>oltage value 1</w:t>
-            </w:r>
-          </w:p>
-        </w:tc>
-        <w:tc>
-          <w:tcPr>
-            <w:tcW w:w="1175" w:type="dxa"/>
-            <w:vAlign w:val="center"/>
-          </w:tcPr>
-          <w:p>
-            <w:pPr>
-              <w:pStyle w:val="Tablecode"/>
-            </w:pPr>
-            <w:r>
-              <w:t>V</w:t>
-            </w:r>
-            <w:r>
-              <w:t>oltage value 2</w:t>
-            </w:r>
-          </w:p>
-        </w:tc>
-        <w:tc>
-          <w:tcPr>
-            <w:tcW w:w="1175" w:type="dxa"/>
-            <w:vAlign w:val="center"/>
-          </w:tcPr>
-          <w:p>
-            <w:pPr>
-              <w:pStyle w:val="Tablecode"/>
-            </w:pPr>
-            <w:r>
-              <w:t>V</w:t>
-            </w:r>
-            <w:r>
-              <w:t>oltage value 3</w:t>
+              <w:t>Voltage value 1</w:t>
+            </w:r>
+          </w:p>
+        </w:tc>
+        <w:tc>
+          <w:tcPr>
+            <w:tcW w:w="1175" w:type="dxa"/>
+            <w:vAlign w:val="center"/>
+          </w:tcPr>
+          <w:p>
+            <w:pPr>
+              <w:pStyle w:val="Tablecode"/>
+            </w:pPr>
+            <w:r>
+              <w:t>Voltage value 2</w:t>
+            </w:r>
+          </w:p>
+        </w:tc>
+        <w:tc>
+          <w:tcPr>
+            <w:tcW w:w="1175" w:type="dxa"/>
+            <w:vAlign w:val="center"/>
+          </w:tcPr>
+          <w:p>
+            <w:pPr>
+              <w:pStyle w:val="Tablecode"/>
+            </w:pPr>
+            <w:r>
+              <w:t>Voltage value 3</w:t>
             </w:r>
           </w:p>
         </w:tc>
@@ -9656,33 +9415,13 @@
         <w:rPr>
           <w:b/>
         </w:rPr>
-        <w:t>Voltage</w:t>
-      </w:r>
-      <w:r>
-        <w:rPr>
-          <w:b/>
-        </w:rPr>
-        <w:t xml:space="preserve"> value (bytes 8-11):</w:t>
-      </w:r>
-      <w:r>
-        <w:t xml:space="preserve"> </w:t>
-      </w:r>
-      <w:proofErr w:type="spellStart"/>
-      <w:r>
-        <w:t>Voltage</w:t>
-      </w:r>
-      <w:r>
-        <w:t>t</w:t>
-      </w:r>
-      <w:proofErr w:type="spellEnd"/>
-      <w:r>
-        <w:t xml:space="preserve"> measurement for </w:t>
-      </w:r>
-      <w:r>
-        <w:t>a sample</w:t>
-      </w:r>
-      <w:r>
-        <w:t>. 32 bit float value.</w:t>
+        <w:t>Voltage value (bytes 8-11):</w:t>
+      </w:r>
+      <w:r>
+        <w:t xml:space="preserve"> Voltage</w:t>
+      </w:r>
+      <w:r>
+        <w:t xml:space="preserve"> measurement for a sample. 32 bit float value.</w:t>
       </w:r>
     </w:p>
     <w:p>
@@ -9700,26 +9439,16 @@
       </w:pPr>
       <w:bookmarkStart w:id="16" w:name="_Toc429402661"/>
       <w:bookmarkStart w:id="17" w:name="_Ref429402780"/>
-      <w:proofErr w:type="spellStart"/>
       <w:r>
         <w:lastRenderedPageBreak/>
         <w:t>endMeasCV</w:t>
       </w:r>
       <w:bookmarkEnd w:id="16"/>
       <w:bookmarkEnd w:id="17"/>
-      <w:proofErr w:type="spellEnd"/>
     </w:p>
     <w:p>
       <w:r>
-        <w:t xml:space="preserve">ES sends this command to the PC right after the last </w:t>
-      </w:r>
-      <w:proofErr w:type="spellStart"/>
-      <w:r>
-        <w:t>giveMeasChunk</w:t>
-      </w:r>
-      <w:proofErr w:type="spellEnd"/>
-      <w:r>
-        <w:t xml:space="preserve"> was sent in order to close the measurement process.</w:t>
+        <w:t>ES sends this command to the PC right after the last giveMeasChunk was sent in order to close the measurement process.</w:t>
       </w:r>
     </w:p>
     <w:p/>
@@ -10490,25 +10219,15 @@
         <w:pStyle w:val="Nagwek1"/>
       </w:pPr>
       <w:bookmarkStart w:id="18" w:name="_Toc429402662"/>
-      <w:proofErr w:type="spellStart"/>
       <w:r>
         <w:lastRenderedPageBreak/>
-        <w:t>Crc</w:t>
-      </w:r>
-      <w:proofErr w:type="spellEnd"/>
-      <w:r>
-        <w:t xml:space="preserve"> calculation</w:t>
+        <w:t>Crc calculation</w:t>
       </w:r>
       <w:bookmarkEnd w:id="18"/>
     </w:p>
     <w:p>
-      <w:proofErr w:type="spellStart"/>
-      <w:r>
-        <w:t>Crc</w:t>
-      </w:r>
-      <w:proofErr w:type="spellEnd"/>
-      <w:r>
-        <w:t xml:space="preserve"> is stored as an 2 byte unsigned integer value. CRC is calculated for every communicate and answer command and added at the end of that command. After the PC/ ES receives a message, it calculates the CRC for it and compares with the CRC of this sent message. </w:t>
+      <w:r>
+        <w:t xml:space="preserve">Crc is stored as an 2 byte unsigned integer value. CRC is calculated for every communicate and answer command and added at the end of that command. After the PC/ ES receives a message, it calculates the CRC for it and compares with the CRC of this sent message. </w:t>
       </w:r>
     </w:p>
     <w:p/>
@@ -10543,15 +10262,7 @@
               <w:jc w:val="left"/>
             </w:pPr>
             <w:r>
-              <w:t xml:space="preserve">unsigned short </w:t>
-            </w:r>
-            <w:proofErr w:type="spellStart"/>
-            <w:r>
-              <w:t>GetCrc</w:t>
-            </w:r>
-            <w:proofErr w:type="spellEnd"/>
-            <w:r>
-              <w:t>(unsigned char* buffer, unsigned short bytes)</w:t>
+              <w:t>unsigned short GetCrc(unsigned char* buffer, unsigned short bytes)</w:t>
             </w:r>
           </w:p>
           <w:p>
@@ -10570,15 +10281,7 @@
             </w:pPr>
             <w:r>
               <w:tab/>
-              <w:t xml:space="preserve">unsigned short </w:t>
-            </w:r>
-            <w:proofErr w:type="spellStart"/>
-            <w:r>
-              <w:t>i</w:t>
-            </w:r>
-            <w:proofErr w:type="spellEnd"/>
-            <w:r>
-              <w:t>;</w:t>
+              <w:t>unsigned short i;</w:t>
             </w:r>
           </w:p>
           <w:p>
@@ -10598,31 +10301,7 @@
             </w:pPr>
             <w:r>
               <w:tab/>
-              <w:t>for(</w:t>
-            </w:r>
-            <w:proofErr w:type="spellStart"/>
-            <w:r>
-              <w:t>i</w:t>
-            </w:r>
-            <w:proofErr w:type="spellEnd"/>
-            <w:r>
-              <w:t xml:space="preserve"> = 0; </w:t>
-            </w:r>
-            <w:proofErr w:type="spellStart"/>
-            <w:r>
-              <w:t>i</w:t>
-            </w:r>
-            <w:proofErr w:type="spellEnd"/>
-            <w:r>
-              <w:t xml:space="preserve"> &lt; bytes; </w:t>
-            </w:r>
-            <w:proofErr w:type="spellStart"/>
-            <w:r>
-              <w:t>i</w:t>
-            </w:r>
-            <w:proofErr w:type="spellEnd"/>
-            <w:r>
-              <w:t>++)</w:t>
+              <w:t>for(i = 0; i &lt; bytes; i++)</w:t>
             </w:r>
           </w:p>
           <w:p>
@@ -10703,13 +10382,8 @@
     </w:p>
     <w:p/>
     <w:p>
-      <w:proofErr w:type="spellStart"/>
-      <w:r>
-        <w:t>getFirmwareID</w:t>
-      </w:r>
-      <w:proofErr w:type="spellEnd"/>
-      <w:r>
-        <w:t xml:space="preserve"> is sent from PC to ES, the whole message is:</w:t>
+      <w:r>
+        <w:t>getFirmwareID is sent from PC to ES, the whole message is:</w:t>
       </w:r>
     </w:p>
     <w:p>
@@ -10761,33 +10435,8 @@
           <w:color w:val="0070C0"/>
           <w:lang w:val="en-US"/>
         </w:rPr>
-        <w:t xml:space="preserve">0x02 0x00 </w:t>
-      </w:r>
-      <w:proofErr w:type="spellStart"/>
-      <w:r>
-        <w:rPr>
-          <w:color w:val="0070C0"/>
-          <w:lang w:val="en-US"/>
-        </w:rPr>
-        <w:t>0x00</w:t>
-      </w:r>
-      <w:proofErr w:type="spellEnd"/>
-      <w:r>
-        <w:rPr>
-          <w:color w:val="0070C0"/>
-          <w:lang w:val="en-US"/>
-        </w:rPr>
-        <w:t xml:space="preserve"> </w:t>
-      </w:r>
-      <w:proofErr w:type="spellStart"/>
-      <w:r>
-        <w:rPr>
-          <w:color w:val="0070C0"/>
-          <w:lang w:val="en-US"/>
-        </w:rPr>
-        <w:t>0x00</w:t>
-      </w:r>
-      <w:proofErr w:type="spellEnd"/>
+        <w:t>0x02 0x00 0x00 0x00</w:t>
+      </w:r>
       <w:r>
         <w:rPr>
           <w:lang w:val="en-US"/>
@@ -10862,15 +10511,7 @@
         <w:t>Calculated CRC for this message matches the one that came along with it.</w:t>
       </w:r>
       <w:r>
-        <w:t xml:space="preserve"> That means the frame is </w:t>
-      </w:r>
-      <w:proofErr w:type="spellStart"/>
-      <w:r>
-        <w:t>corrent</w:t>
-      </w:r>
-      <w:proofErr w:type="spellEnd"/>
-      <w:r>
-        <w:t xml:space="preserve"> and an answer can be sent to the PC:</w:t>
+        <w:t xml:space="preserve"> That means the frame is corrent and an answer can be sent to the PC:</w:t>
       </w:r>
     </w:p>
     <w:p>
@@ -10915,87 +10556,14 @@
           <w:color w:val="0070C0"/>
           <w:lang w:val="en-US"/>
         </w:rPr>
-        <w:t xml:space="preserve"> 0x06 0x00 </w:t>
-      </w:r>
-      <w:proofErr w:type="spellStart"/>
-      <w:r>
-        <w:rPr>
-          <w:color w:val="0070C0"/>
-          <w:lang w:val="en-US"/>
-        </w:rPr>
-        <w:t>0x00</w:t>
-      </w:r>
-      <w:proofErr w:type="spellEnd"/>
-      <w:r>
-        <w:rPr>
-          <w:color w:val="0070C0"/>
-          <w:lang w:val="en-US"/>
-        </w:rPr>
-        <w:t xml:space="preserve"> </w:t>
-      </w:r>
-      <w:proofErr w:type="spellStart"/>
-      <w:r>
-        <w:rPr>
-          <w:color w:val="0070C0"/>
-          <w:lang w:val="en-US"/>
-        </w:rPr>
-        <w:t>0x00</w:t>
-      </w:r>
-      <w:proofErr w:type="spellEnd"/>
-      <w:r>
-        <w:rPr>
-          <w:color w:val="0070C0"/>
-          <w:lang w:val="en-US"/>
-        </w:rPr>
-        <w:t xml:space="preserve"> </w:t>
-      </w:r>
-      <w:proofErr w:type="spellStart"/>
+        <w:t xml:space="preserve"> 0x06 0x00 0x00 0x00 </w:t>
+      </w:r>
       <w:r>
         <w:rPr>
           <w:color w:val="70AD47" w:themeColor="accent6"/>
           <w:lang w:val="en-US"/>
         </w:rPr>
-        <w:t>0x00</w:t>
-      </w:r>
-      <w:proofErr w:type="spellEnd"/>
-      <w:r>
-        <w:rPr>
-          <w:color w:val="70AD47" w:themeColor="accent6"/>
-          <w:lang w:val="en-US"/>
-        </w:rPr>
-        <w:t xml:space="preserve"> </w:t>
-      </w:r>
-      <w:proofErr w:type="spellStart"/>
-      <w:r>
-        <w:rPr>
-          <w:color w:val="70AD47" w:themeColor="accent6"/>
-          <w:lang w:val="en-US"/>
-        </w:rPr>
-        <w:t>0x00</w:t>
-      </w:r>
-      <w:proofErr w:type="spellEnd"/>
-      <w:r>
-        <w:rPr>
-          <w:color w:val="70AD47" w:themeColor="accent6"/>
-          <w:lang w:val="en-US"/>
-        </w:rPr>
-        <w:t xml:space="preserve"> </w:t>
-      </w:r>
-      <w:proofErr w:type="spellStart"/>
-      <w:r>
-        <w:rPr>
-          <w:color w:val="70AD47" w:themeColor="accent6"/>
-          <w:lang w:val="en-US"/>
-        </w:rPr>
-        <w:t>0x00</w:t>
-      </w:r>
-      <w:proofErr w:type="spellEnd"/>
-      <w:r>
-        <w:rPr>
-          <w:color w:val="70AD47" w:themeColor="accent6"/>
-          <w:lang w:val="en-US"/>
-        </w:rPr>
-        <w:t xml:space="preserve"> 0x01</w:t>
+        <w:t>0x00 0x00 0x00 0x01</w:t>
       </w:r>
       <w:r>
         <w:rPr>
@@ -11111,6 +10679,7 @@
         <w:docPartUnique/>
       </w:docPartObj>
     </w:sdtPr>
+    <w:sdtEndPr/>
     <w:sdtContent>
       <w:p>
         <w:pPr>
@@ -11989,6 +11558,7 @@
   <w:style w:type="character" w:default="1" w:styleId="Domylnaczcionkaakapitu">
     <w:name w:val="Default Paragraph Font"/>
     <w:uiPriority w:val="1"/>
+    <w:semiHidden/>
     <w:unhideWhenUsed/>
   </w:style>
   <w:style w:type="table" w:default="1" w:styleId="Standardowy">
@@ -12532,7 +12102,7 @@
 </file>
 
 <file path=customXml/itemProps1.xml><?xml version="1.0" encoding="utf-8"?>
-<ds:datastoreItem xmlns:ds="http://schemas.openxmlformats.org/officeDocument/2006/customXml" ds:itemID="{2AAC3543-B309-4262-851F-A951D5F63556}">
+<ds:datastoreItem xmlns:ds="http://schemas.openxmlformats.org/officeDocument/2006/customXml" ds:itemID="{36543157-963B-461F-9E10-68B851793690}">
   <ds:schemaRefs>
     <ds:schemaRef ds:uri="http://schemas.openxmlformats.org/officeDocument/2006/bibliography"/>
   </ds:schemaRefs>

</xml_diff>

<commit_message>
v 1.4.0  - Added CA functionality
</commit_message>
<xml_diff>
--- a/ImpedanceManager/documentation/communication.docx
+++ b/ImpedanceManager/documentation/communication.docx
@@ -69,7 +69,6 @@
             <w:rPr>
               <w:rFonts w:asciiTheme="minorHAnsi" w:eastAsiaTheme="minorEastAsia" w:hAnsiTheme="minorHAnsi"/>
               <w:noProof/>
-              <w:lang w:val="pl-PL" w:eastAsia="pl-PL"/>
             </w:rPr>
           </w:pPr>
           <w:r>
@@ -81,7 +80,7 @@
           <w:r>
             <w:fldChar w:fldCharType="separate"/>
           </w:r>
-          <w:hyperlink w:anchor="_Toc429402652" w:history="1">
+          <w:hyperlink w:anchor="_Toc454213031" w:history="1">
             <w:r>
               <w:rPr>
                 <w:rStyle w:val="Hipercze"/>
@@ -93,7 +92,6 @@
               <w:rPr>
                 <w:rFonts w:asciiTheme="minorHAnsi" w:eastAsiaTheme="minorEastAsia" w:hAnsiTheme="minorHAnsi"/>
                 <w:noProof/>
-                <w:lang w:val="pl-PL" w:eastAsia="pl-PL"/>
               </w:rPr>
               <w:tab/>
             </w:r>
@@ -123,7 +121,7 @@
                 <w:noProof/>
                 <w:webHidden/>
               </w:rPr>
-              <w:instrText xml:space="preserve"> PAGEREF _Toc429402652 \h </w:instrText>
+              <w:instrText xml:space="preserve"> PAGEREF _Toc454213031 \h </w:instrText>
             </w:r>
             <w:r>
               <w:rPr>
@@ -164,10 +162,9 @@
             <w:rPr>
               <w:rFonts w:asciiTheme="minorHAnsi" w:eastAsiaTheme="minorEastAsia" w:hAnsiTheme="minorHAnsi"/>
               <w:noProof/>
-              <w:lang w:val="pl-PL" w:eastAsia="pl-PL"/>
             </w:rPr>
           </w:pPr>
-          <w:hyperlink w:anchor="_Toc429402653" w:history="1">
+          <w:hyperlink w:anchor="_Toc454213032" w:history="1">
             <w:r>
               <w:rPr>
                 <w:rStyle w:val="Hipercze"/>
@@ -179,7 +176,6 @@
               <w:rPr>
                 <w:rFonts w:asciiTheme="minorHAnsi" w:eastAsiaTheme="minorEastAsia" w:hAnsiTheme="minorHAnsi"/>
                 <w:noProof/>
-                <w:lang w:val="pl-PL" w:eastAsia="pl-PL"/>
               </w:rPr>
               <w:tab/>
             </w:r>
@@ -209,7 +205,7 @@
                 <w:noProof/>
                 <w:webHidden/>
               </w:rPr>
-              <w:instrText xml:space="preserve"> PAGEREF _Toc429402653 \h </w:instrText>
+              <w:instrText xml:space="preserve"> PAGEREF _Toc454213032 \h </w:instrText>
             </w:r>
             <w:r>
               <w:rPr>
@@ -250,10 +246,9 @@
             <w:rPr>
               <w:rFonts w:asciiTheme="minorHAnsi" w:eastAsiaTheme="minorEastAsia" w:hAnsiTheme="minorHAnsi"/>
               <w:noProof/>
-              <w:lang w:val="pl-PL" w:eastAsia="pl-PL"/>
             </w:rPr>
           </w:pPr>
-          <w:hyperlink w:anchor="_Toc429402654" w:history="1">
+          <w:hyperlink w:anchor="_Toc454213033" w:history="1">
             <w:r>
               <w:rPr>
                 <w:rStyle w:val="Hipercze"/>
@@ -265,7 +260,6 @@
               <w:rPr>
                 <w:rFonts w:asciiTheme="minorHAnsi" w:eastAsiaTheme="minorEastAsia" w:hAnsiTheme="minorHAnsi"/>
                 <w:noProof/>
-                <w:lang w:val="pl-PL" w:eastAsia="pl-PL"/>
               </w:rPr>
               <w:tab/>
             </w:r>
@@ -295,7 +289,7 @@
                 <w:noProof/>
                 <w:webHidden/>
               </w:rPr>
-              <w:instrText xml:space="preserve"> PAGEREF _Toc429402654 \h </w:instrText>
+              <w:instrText xml:space="preserve"> PAGEREF _Toc454213033 \h </w:instrText>
             </w:r>
             <w:r>
               <w:rPr>
@@ -336,10 +330,9 @@
             <w:rPr>
               <w:rFonts w:asciiTheme="minorHAnsi" w:eastAsiaTheme="minorEastAsia" w:hAnsiTheme="minorHAnsi"/>
               <w:noProof/>
-              <w:lang w:val="pl-PL" w:eastAsia="pl-PL"/>
             </w:rPr>
           </w:pPr>
-          <w:hyperlink w:anchor="_Toc429402655" w:history="1">
+          <w:hyperlink w:anchor="_Toc454213034" w:history="1">
             <w:r>
               <w:rPr>
                 <w:rStyle w:val="Hipercze"/>
@@ -351,7 +344,6 @@
               <w:rPr>
                 <w:rFonts w:asciiTheme="minorHAnsi" w:eastAsiaTheme="minorEastAsia" w:hAnsiTheme="minorHAnsi"/>
                 <w:noProof/>
-                <w:lang w:val="pl-PL" w:eastAsia="pl-PL"/>
               </w:rPr>
               <w:tab/>
             </w:r>
@@ -381,7 +373,7 @@
                 <w:noProof/>
                 <w:webHidden/>
               </w:rPr>
-              <w:instrText xml:space="preserve"> PAGEREF _Toc429402655 \h </w:instrText>
+              <w:instrText xml:space="preserve"> PAGEREF _Toc454213034 \h </w:instrText>
             </w:r>
             <w:r>
               <w:rPr>
@@ -422,10 +414,9 @@
             <w:rPr>
               <w:rFonts w:asciiTheme="minorHAnsi" w:eastAsiaTheme="minorEastAsia" w:hAnsiTheme="minorHAnsi"/>
               <w:noProof/>
-              <w:lang w:val="pl-PL" w:eastAsia="pl-PL"/>
             </w:rPr>
           </w:pPr>
-          <w:hyperlink w:anchor="_Toc429402656" w:history="1">
+          <w:hyperlink w:anchor="_Toc454213035" w:history="1">
             <w:r>
               <w:rPr>
                 <w:rStyle w:val="Hipercze"/>
@@ -437,7 +428,6 @@
               <w:rPr>
                 <w:rFonts w:asciiTheme="minorHAnsi" w:eastAsiaTheme="minorEastAsia" w:hAnsiTheme="minorHAnsi"/>
                 <w:noProof/>
-                <w:lang w:val="pl-PL" w:eastAsia="pl-PL"/>
               </w:rPr>
               <w:tab/>
             </w:r>
@@ -467,7 +457,7 @@
                 <w:noProof/>
                 <w:webHidden/>
               </w:rPr>
-              <w:instrText xml:space="preserve"> PAGEREF _Toc429402656 \h </w:instrText>
+              <w:instrText xml:space="preserve"> PAGEREF _Toc454213035 \h </w:instrText>
             </w:r>
             <w:r>
               <w:rPr>
@@ -508,10 +498,9 @@
             <w:rPr>
               <w:rFonts w:asciiTheme="minorHAnsi" w:eastAsiaTheme="minorEastAsia" w:hAnsiTheme="minorHAnsi"/>
               <w:noProof/>
-              <w:lang w:val="pl-PL" w:eastAsia="pl-PL"/>
             </w:rPr>
           </w:pPr>
-          <w:hyperlink w:anchor="_Toc429402657" w:history="1">
+          <w:hyperlink w:anchor="_Toc454213036" w:history="1">
             <w:r>
               <w:rPr>
                 <w:rStyle w:val="Hipercze"/>
@@ -523,7 +512,6 @@
               <w:rPr>
                 <w:rFonts w:asciiTheme="minorHAnsi" w:eastAsiaTheme="minorEastAsia" w:hAnsiTheme="minorHAnsi"/>
                 <w:noProof/>
-                <w:lang w:val="pl-PL" w:eastAsia="pl-PL"/>
               </w:rPr>
               <w:tab/>
             </w:r>
@@ -553,7 +541,7 @@
                 <w:noProof/>
                 <w:webHidden/>
               </w:rPr>
-              <w:instrText xml:space="preserve"> PAGEREF _Toc429402657 \h </w:instrText>
+              <w:instrText xml:space="preserve"> PAGEREF _Toc454213036 \h </w:instrText>
             </w:r>
             <w:r>
               <w:rPr>
@@ -594,10 +582,9 @@
             <w:rPr>
               <w:rFonts w:asciiTheme="minorHAnsi" w:eastAsiaTheme="minorEastAsia" w:hAnsiTheme="minorHAnsi"/>
               <w:noProof/>
-              <w:lang w:val="pl-PL" w:eastAsia="pl-PL"/>
             </w:rPr>
           </w:pPr>
-          <w:hyperlink w:anchor="_Toc429402658" w:history="1">
+          <w:hyperlink w:anchor="_Toc454213037" w:history="1">
             <w:r>
               <w:rPr>
                 <w:rStyle w:val="Hipercze"/>
@@ -609,7 +596,6 @@
               <w:rPr>
                 <w:rFonts w:asciiTheme="minorHAnsi" w:eastAsiaTheme="minorEastAsia" w:hAnsiTheme="minorHAnsi"/>
                 <w:noProof/>
-                <w:lang w:val="pl-PL" w:eastAsia="pl-PL"/>
               </w:rPr>
               <w:tab/>
             </w:r>
@@ -639,7 +625,7 @@
                 <w:noProof/>
                 <w:webHidden/>
               </w:rPr>
-              <w:instrText xml:space="preserve"> PAGEREF _Toc429402658 \h </w:instrText>
+              <w:instrText xml:space="preserve"> PAGEREF _Toc454213037 \h </w:instrText>
             </w:r>
             <w:r>
               <w:rPr>
@@ -680,10 +666,9 @@
             <w:rPr>
               <w:rFonts w:asciiTheme="minorHAnsi" w:eastAsiaTheme="minorEastAsia" w:hAnsiTheme="minorHAnsi"/>
               <w:noProof/>
-              <w:lang w:val="pl-PL" w:eastAsia="pl-PL"/>
             </w:rPr>
           </w:pPr>
-          <w:hyperlink w:anchor="_Toc429402659" w:history="1">
+          <w:hyperlink w:anchor="_Toc454213038" w:history="1">
             <w:r>
               <w:rPr>
                 <w:rStyle w:val="Hipercze"/>
@@ -695,7 +680,6 @@
               <w:rPr>
                 <w:rFonts w:asciiTheme="minorHAnsi" w:eastAsiaTheme="minorEastAsia" w:hAnsiTheme="minorHAnsi"/>
                 <w:noProof/>
-                <w:lang w:val="pl-PL" w:eastAsia="pl-PL"/>
               </w:rPr>
               <w:tab/>
             </w:r>
@@ -725,7 +709,7 @@
                 <w:noProof/>
                 <w:webHidden/>
               </w:rPr>
-              <w:instrText xml:space="preserve"> PAGEREF _Toc429402659 \h </w:instrText>
+              <w:instrText xml:space="preserve"> PAGEREF _Toc454213038 \h </w:instrText>
             </w:r>
             <w:r>
               <w:rPr>
@@ -766,10 +750,9 @@
             <w:rPr>
               <w:rFonts w:asciiTheme="minorHAnsi" w:eastAsiaTheme="minorEastAsia" w:hAnsiTheme="minorHAnsi"/>
               <w:noProof/>
-              <w:lang w:val="pl-PL" w:eastAsia="pl-PL"/>
             </w:rPr>
           </w:pPr>
-          <w:hyperlink w:anchor="_Toc429402660" w:history="1">
+          <w:hyperlink w:anchor="_Toc454213039" w:history="1">
             <w:r>
               <w:rPr>
                 <w:rStyle w:val="Hipercze"/>
@@ -781,7 +764,6 @@
               <w:rPr>
                 <w:rFonts w:asciiTheme="minorHAnsi" w:eastAsiaTheme="minorEastAsia" w:hAnsiTheme="minorHAnsi"/>
                 <w:noProof/>
-                <w:lang w:val="pl-PL" w:eastAsia="pl-PL"/>
               </w:rPr>
               <w:tab/>
             </w:r>
@@ -790,7 +772,7 @@
                 <w:rStyle w:val="Hipercze"/>
                 <w:noProof/>
               </w:rPr>
-              <w:t>giveMeasChunkCV</w:t>
+              <w:t>giveMeasChunkCv</w:t>
             </w:r>
             <w:r>
               <w:rPr>
@@ -811,7 +793,7 @@
                 <w:noProof/>
                 <w:webHidden/>
               </w:rPr>
-              <w:instrText xml:space="preserve"> PAGEREF _Toc429402660 \h </w:instrText>
+              <w:instrText xml:space="preserve"> PAGEREF _Toc454213039 \h </w:instrText>
             </w:r>
             <w:r>
               <w:rPr>
@@ -852,10 +834,9 @@
             <w:rPr>
               <w:rFonts w:asciiTheme="minorHAnsi" w:eastAsiaTheme="minorEastAsia" w:hAnsiTheme="minorHAnsi"/>
               <w:noProof/>
-              <w:lang w:val="pl-PL" w:eastAsia="pl-PL"/>
             </w:rPr>
           </w:pPr>
-          <w:hyperlink w:anchor="_Toc429402661" w:history="1">
+          <w:hyperlink w:anchor="_Toc454213040" w:history="1">
             <w:r>
               <w:rPr>
                 <w:rStyle w:val="Hipercze"/>
@@ -867,7 +848,6 @@
               <w:rPr>
                 <w:rFonts w:asciiTheme="minorHAnsi" w:eastAsiaTheme="minorEastAsia" w:hAnsiTheme="minorHAnsi"/>
                 <w:noProof/>
-                <w:lang w:val="pl-PL" w:eastAsia="pl-PL"/>
               </w:rPr>
               <w:tab/>
             </w:r>
@@ -876,7 +856,7 @@
                 <w:rStyle w:val="Hipercze"/>
                 <w:noProof/>
               </w:rPr>
-              <w:t>endMeasCV</w:t>
+              <w:t>endMeasCv</w:t>
             </w:r>
             <w:r>
               <w:rPr>
@@ -897,7 +877,7 @@
                 <w:noProof/>
                 <w:webHidden/>
               </w:rPr>
-              <w:instrText xml:space="preserve"> PAGEREF _Toc429402661 \h </w:instrText>
+              <w:instrText xml:space="preserve"> PAGEREF _Toc454213040 \h </w:instrText>
             </w:r>
             <w:r>
               <w:rPr>
@@ -918,6 +898,258 @@
                 <w:webHidden/>
               </w:rPr>
               <w:t>8</w:t>
+            </w:r>
+            <w:r>
+              <w:rPr>
+                <w:noProof/>
+                <w:webHidden/>
+              </w:rPr>
+              <w:fldChar w:fldCharType="end"/>
+            </w:r>
+          </w:hyperlink>
+        </w:p>
+        <w:p>
+          <w:pPr>
+            <w:pStyle w:val="Spistreci2"/>
+            <w:tabs>
+              <w:tab w:val="left" w:pos="880"/>
+              <w:tab w:val="right" w:leader="dot" w:pos="9396"/>
+            </w:tabs>
+            <w:rPr>
+              <w:rFonts w:asciiTheme="minorHAnsi" w:eastAsiaTheme="minorEastAsia" w:hAnsiTheme="minorHAnsi"/>
+              <w:noProof/>
+            </w:rPr>
+          </w:pPr>
+          <w:hyperlink w:anchor="_Toc454213041" w:history="1">
+            <w:r>
+              <w:rPr>
+                <w:rStyle w:val="Hipercze"/>
+                <w:noProof/>
+              </w:rPr>
+              <w:t>3.8.</w:t>
+            </w:r>
+            <w:r>
+              <w:rPr>
+                <w:rFonts w:asciiTheme="minorHAnsi" w:eastAsiaTheme="minorEastAsia" w:hAnsiTheme="minorHAnsi"/>
+                <w:noProof/>
+              </w:rPr>
+              <w:tab/>
+            </w:r>
+            <w:r>
+              <w:rPr>
+                <w:rStyle w:val="Hipercze"/>
+                <w:noProof/>
+              </w:rPr>
+              <w:t>takeMeasCa</w:t>
+            </w:r>
+            <w:r>
+              <w:rPr>
+                <w:noProof/>
+                <w:webHidden/>
+              </w:rPr>
+              <w:tab/>
+            </w:r>
+            <w:r>
+              <w:rPr>
+                <w:noProof/>
+                <w:webHidden/>
+              </w:rPr>
+              <w:fldChar w:fldCharType="begin"/>
+            </w:r>
+            <w:r>
+              <w:rPr>
+                <w:noProof/>
+                <w:webHidden/>
+              </w:rPr>
+              <w:instrText xml:space="preserve"> PAGEREF _Toc454213041 \h </w:instrText>
+            </w:r>
+            <w:r>
+              <w:rPr>
+                <w:noProof/>
+                <w:webHidden/>
+              </w:rPr>
+            </w:r>
+            <w:r>
+              <w:rPr>
+                <w:noProof/>
+                <w:webHidden/>
+              </w:rPr>
+              <w:fldChar w:fldCharType="separate"/>
+            </w:r>
+            <w:r>
+              <w:rPr>
+                <w:noProof/>
+                <w:webHidden/>
+              </w:rPr>
+              <w:t>8</w:t>
+            </w:r>
+            <w:r>
+              <w:rPr>
+                <w:noProof/>
+                <w:webHidden/>
+              </w:rPr>
+              <w:fldChar w:fldCharType="end"/>
+            </w:r>
+          </w:hyperlink>
+        </w:p>
+        <w:p>
+          <w:pPr>
+            <w:pStyle w:val="Spistreci2"/>
+            <w:tabs>
+              <w:tab w:val="left" w:pos="880"/>
+              <w:tab w:val="right" w:leader="dot" w:pos="9396"/>
+            </w:tabs>
+            <w:rPr>
+              <w:rFonts w:asciiTheme="minorHAnsi" w:eastAsiaTheme="minorEastAsia" w:hAnsiTheme="minorHAnsi"/>
+              <w:noProof/>
+            </w:rPr>
+          </w:pPr>
+          <w:hyperlink w:anchor="_Toc454213042" w:history="1">
+            <w:r>
+              <w:rPr>
+                <w:rStyle w:val="Hipercze"/>
+                <w:noProof/>
+              </w:rPr>
+              <w:t>3.9.</w:t>
+            </w:r>
+            <w:r>
+              <w:rPr>
+                <w:rFonts w:asciiTheme="minorHAnsi" w:eastAsiaTheme="minorEastAsia" w:hAnsiTheme="minorHAnsi"/>
+                <w:noProof/>
+              </w:rPr>
+              <w:tab/>
+            </w:r>
+            <w:r>
+              <w:rPr>
+                <w:rStyle w:val="Hipercze"/>
+                <w:noProof/>
+              </w:rPr>
+              <w:t>giveMeasChunkCa</w:t>
+            </w:r>
+            <w:r>
+              <w:rPr>
+                <w:noProof/>
+                <w:webHidden/>
+              </w:rPr>
+              <w:tab/>
+            </w:r>
+            <w:r>
+              <w:rPr>
+                <w:noProof/>
+                <w:webHidden/>
+              </w:rPr>
+              <w:fldChar w:fldCharType="begin"/>
+            </w:r>
+            <w:r>
+              <w:rPr>
+                <w:noProof/>
+                <w:webHidden/>
+              </w:rPr>
+              <w:instrText xml:space="preserve"> PAGEREF _Toc454213042 \h </w:instrText>
+            </w:r>
+            <w:r>
+              <w:rPr>
+                <w:noProof/>
+                <w:webHidden/>
+              </w:rPr>
+            </w:r>
+            <w:r>
+              <w:rPr>
+                <w:noProof/>
+                <w:webHidden/>
+              </w:rPr>
+              <w:fldChar w:fldCharType="separate"/>
+            </w:r>
+            <w:r>
+              <w:rPr>
+                <w:noProof/>
+                <w:webHidden/>
+              </w:rPr>
+              <w:t>9</w:t>
+            </w:r>
+            <w:r>
+              <w:rPr>
+                <w:noProof/>
+                <w:webHidden/>
+              </w:rPr>
+              <w:fldChar w:fldCharType="end"/>
+            </w:r>
+          </w:hyperlink>
+        </w:p>
+        <w:p>
+          <w:pPr>
+            <w:pStyle w:val="Spistreci2"/>
+            <w:tabs>
+              <w:tab w:val="left" w:pos="1100"/>
+              <w:tab w:val="right" w:leader="dot" w:pos="9396"/>
+            </w:tabs>
+            <w:rPr>
+              <w:rFonts w:asciiTheme="minorHAnsi" w:eastAsiaTheme="minorEastAsia" w:hAnsiTheme="minorHAnsi"/>
+              <w:noProof/>
+            </w:rPr>
+          </w:pPr>
+          <w:hyperlink w:anchor="_Toc454213043" w:history="1">
+            <w:r>
+              <w:rPr>
+                <w:rStyle w:val="Hipercze"/>
+                <w:noProof/>
+              </w:rPr>
+              <w:t>3.10.</w:t>
+            </w:r>
+            <w:r>
+              <w:rPr>
+                <w:rFonts w:asciiTheme="minorHAnsi" w:eastAsiaTheme="minorEastAsia" w:hAnsiTheme="minorHAnsi"/>
+                <w:noProof/>
+              </w:rPr>
+              <w:tab/>
+            </w:r>
+            <w:r>
+              <w:rPr>
+                <w:rStyle w:val="Hipercze"/>
+                <w:noProof/>
+              </w:rPr>
+              <w:t>endMeasCa</w:t>
+            </w:r>
+            <w:r>
+              <w:rPr>
+                <w:noProof/>
+                <w:webHidden/>
+              </w:rPr>
+              <w:tab/>
+            </w:r>
+            <w:r>
+              <w:rPr>
+                <w:noProof/>
+                <w:webHidden/>
+              </w:rPr>
+              <w:fldChar w:fldCharType="begin"/>
+            </w:r>
+            <w:r>
+              <w:rPr>
+                <w:noProof/>
+                <w:webHidden/>
+              </w:rPr>
+              <w:instrText xml:space="preserve"> PAGEREF _Toc454213043 \h </w:instrText>
+            </w:r>
+            <w:r>
+              <w:rPr>
+                <w:noProof/>
+                <w:webHidden/>
+              </w:rPr>
+            </w:r>
+            <w:r>
+              <w:rPr>
+                <w:noProof/>
+                <w:webHidden/>
+              </w:rPr>
+              <w:fldChar w:fldCharType="separate"/>
+            </w:r>
+            <w:r>
+              <w:rPr>
+                <w:noProof/>
+                <w:webHidden/>
+              </w:rPr>
+              <w:t>10</w:t>
             </w:r>
             <w:r>
               <w:rPr>
@@ -938,10 +1170,9 @@
             <w:rPr>
               <w:rFonts w:asciiTheme="minorHAnsi" w:eastAsiaTheme="minorEastAsia" w:hAnsiTheme="minorHAnsi"/>
               <w:noProof/>
-              <w:lang w:val="pl-PL" w:eastAsia="pl-PL"/>
             </w:rPr>
           </w:pPr>
-          <w:hyperlink w:anchor="_Toc429402662" w:history="1">
+          <w:hyperlink w:anchor="_Toc454213044" w:history="1">
             <w:r>
               <w:rPr>
                 <w:rStyle w:val="Hipercze"/>
@@ -953,7 +1184,6 @@
               <w:rPr>
                 <w:rFonts w:asciiTheme="minorHAnsi" w:eastAsiaTheme="minorEastAsia" w:hAnsiTheme="minorHAnsi"/>
                 <w:noProof/>
-                <w:lang w:val="pl-PL" w:eastAsia="pl-PL"/>
               </w:rPr>
               <w:tab/>
             </w:r>
@@ -983,7 +1213,7 @@
                 <w:noProof/>
                 <w:webHidden/>
               </w:rPr>
-              <w:instrText xml:space="preserve"> PAGEREF _Toc429402662 \h </w:instrText>
+              <w:instrText xml:space="preserve"> PAGEREF _Toc454213044 \h </w:instrText>
             </w:r>
             <w:r>
               <w:rPr>
@@ -1003,7 +1233,7 @@
                 <w:noProof/>
                 <w:webHidden/>
               </w:rPr>
-              <w:t>9</w:t>
+              <w:t>11</w:t>
             </w:r>
             <w:r>
               <w:rPr>
@@ -1024,10 +1254,9 @@
             <w:rPr>
               <w:rFonts w:asciiTheme="minorHAnsi" w:eastAsiaTheme="minorEastAsia" w:hAnsiTheme="minorHAnsi"/>
               <w:noProof/>
-              <w:lang w:val="pl-PL" w:eastAsia="pl-PL"/>
             </w:rPr>
           </w:pPr>
-          <w:hyperlink w:anchor="_Toc429402663" w:history="1">
+          <w:hyperlink w:anchor="_Toc454213045" w:history="1">
             <w:r>
               <w:rPr>
                 <w:rStyle w:val="Hipercze"/>
@@ -1039,7 +1268,6 @@
               <w:rPr>
                 <w:rFonts w:asciiTheme="minorHAnsi" w:eastAsiaTheme="minorEastAsia" w:hAnsiTheme="minorHAnsi"/>
                 <w:noProof/>
-                <w:lang w:val="pl-PL" w:eastAsia="pl-PL"/>
               </w:rPr>
               <w:tab/>
             </w:r>
@@ -1069,7 +1297,7 @@
                 <w:noProof/>
                 <w:webHidden/>
               </w:rPr>
-              <w:instrText xml:space="preserve"> PAGEREF _Toc429402663 \h </w:instrText>
+              <w:instrText xml:space="preserve"> PAGEREF _Toc454213045 \h </w:instrText>
             </w:r>
             <w:r>
               <w:rPr>
@@ -1089,7 +1317,7 @@
                 <w:noProof/>
                 <w:webHidden/>
               </w:rPr>
-              <w:t>9</w:t>
+              <w:t>11</w:t>
             </w:r>
             <w:r>
               <w:rPr>
@@ -1110,10 +1338,9 @@
             <w:rPr>
               <w:rFonts w:asciiTheme="minorHAnsi" w:eastAsiaTheme="minorEastAsia" w:hAnsiTheme="minorHAnsi"/>
               <w:noProof/>
-              <w:lang w:val="pl-PL" w:eastAsia="pl-PL"/>
             </w:rPr>
           </w:pPr>
-          <w:hyperlink w:anchor="_Toc429402664" w:history="1">
+          <w:hyperlink w:anchor="_Toc454213046" w:history="1">
             <w:r>
               <w:rPr>
                 <w:rStyle w:val="Hipercze"/>
@@ -1125,7 +1352,6 @@
               <w:rPr>
                 <w:rFonts w:asciiTheme="minorHAnsi" w:eastAsiaTheme="minorEastAsia" w:hAnsiTheme="minorHAnsi"/>
                 <w:noProof/>
-                <w:lang w:val="pl-PL" w:eastAsia="pl-PL"/>
               </w:rPr>
               <w:tab/>
             </w:r>
@@ -1155,7 +1381,7 @@
                 <w:noProof/>
                 <w:webHidden/>
               </w:rPr>
-              <w:instrText xml:space="preserve"> PAGEREF _Toc429402664 \h </w:instrText>
+              <w:instrText xml:space="preserve"> PAGEREF _Toc454213046 \h </w:instrText>
             </w:r>
             <w:r>
               <w:rPr>
@@ -1175,7 +1401,7 @@
                 <w:noProof/>
                 <w:webHidden/>
               </w:rPr>
-              <w:t>9</w:t>
+              <w:t>11</w:t>
             </w:r>
             <w:r>
               <w:rPr>
@@ -1210,7 +1436,7 @@
       <w:pPr>
         <w:pStyle w:val="Nagwek1"/>
       </w:pPr>
-      <w:bookmarkStart w:id="0" w:name="_Toc429402652"/>
+      <w:bookmarkStart w:id="0" w:name="_Toc454213031"/>
       <w:r>
         <w:lastRenderedPageBreak/>
         <w:t>Serial port parameters</w:t>
@@ -1436,7 +1662,7 @@
       <w:pPr>
         <w:pStyle w:val="Nagwek1"/>
       </w:pPr>
-      <w:bookmarkStart w:id="1" w:name="_Toc429402653"/>
+      <w:bookmarkStart w:id="1" w:name="_Toc454213032"/>
       <w:r>
         <w:t>Brief command list</w:t>
       </w:r>
@@ -2219,21 +2445,7 @@
                 <w:sz w:val="20"/>
                 <w:szCs w:val="20"/>
               </w:rPr>
-              <w:t>takeMea</w:t>
-            </w:r>
-            <w:r>
-              <w:rPr>
-                <w:sz w:val="20"/>
-                <w:szCs w:val="20"/>
-              </w:rPr>
-              <w:t>s</w:t>
-            </w:r>
-            <w:r>
-              <w:rPr>
-                <w:sz w:val="20"/>
-                <w:szCs w:val="20"/>
-              </w:rPr>
-              <w:t>Cv</w:t>
+              <w:t>takeMeasCv</w:t>
             </w:r>
             <w:proofErr w:type="spellEnd"/>
             <w:r>
@@ -2677,23 +2889,7 @@
                   <w:sz w:val="20"/>
                   <w:szCs w:val="20"/>
                 </w:rPr>
-                <w:t>takeMeas</w:t>
-              </w:r>
-              <w:r>
-                <w:rPr>
-                  <w:rStyle w:val="Hipercze"/>
-                  <w:sz w:val="20"/>
-                  <w:szCs w:val="20"/>
-                </w:rPr>
-                <w:t>C</w:t>
-              </w:r>
-              <w:r>
-                <w:rPr>
-                  <w:rStyle w:val="Hipercze"/>
-                  <w:sz w:val="20"/>
-                  <w:szCs w:val="20"/>
-                </w:rPr>
-                <w:t>a</w:t>
+                <w:t>takeMeasCa</w:t>
               </w:r>
               <w:proofErr w:type="spellEnd"/>
             </w:hyperlink>
@@ -2915,8 +3111,6 @@
               </w:r>
               <w:proofErr w:type="spellEnd"/>
             </w:hyperlink>
-            <w:bookmarkStart w:id="2" w:name="_GoBack"/>
-            <w:bookmarkEnd w:id="2"/>
           </w:p>
         </w:tc>
         <w:tc>
@@ -3039,25 +3233,25 @@
       <w:pPr>
         <w:pStyle w:val="Nagwek1"/>
       </w:pPr>
-      <w:bookmarkStart w:id="3" w:name="_Toc429402654"/>
+      <w:bookmarkStart w:id="2" w:name="_Toc454213033"/>
       <w:r>
         <w:lastRenderedPageBreak/>
         <w:t>Extended command list</w:t>
       </w:r>
-      <w:bookmarkEnd w:id="3"/>
+      <w:bookmarkEnd w:id="2"/>
     </w:p>
     <w:p>
       <w:pPr>
         <w:pStyle w:val="Nagwek2"/>
       </w:pPr>
-      <w:bookmarkStart w:id="4" w:name="_Toc429402655"/>
-      <w:bookmarkStart w:id="5" w:name="_Ref429402708"/>
+      <w:bookmarkStart w:id="3" w:name="_Ref429402708"/>
+      <w:bookmarkStart w:id="4" w:name="_Toc454213034"/>
       <w:proofErr w:type="spellStart"/>
       <w:r>
         <w:t>getFirmwareID</w:t>
       </w:r>
+      <w:bookmarkEnd w:id="3"/>
       <w:bookmarkEnd w:id="4"/>
-      <w:bookmarkEnd w:id="5"/>
       <w:proofErr w:type="spellEnd"/>
     </w:p>
     <w:p>
@@ -4030,14 +4224,14 @@
       <w:pPr>
         <w:pStyle w:val="Nagwek2"/>
       </w:pPr>
-      <w:bookmarkStart w:id="6" w:name="_Toc429402656"/>
-      <w:bookmarkStart w:id="7" w:name="_Ref429402751"/>
+      <w:bookmarkStart w:id="5" w:name="_Ref429402751"/>
+      <w:bookmarkStart w:id="6" w:name="_Toc454213035"/>
       <w:proofErr w:type="spellStart"/>
       <w:r>
         <w:t>takeMeasEis</w:t>
       </w:r>
+      <w:bookmarkEnd w:id="5"/>
       <w:bookmarkEnd w:id="6"/>
-      <w:bookmarkEnd w:id="7"/>
       <w:proofErr w:type="spellEnd"/>
     </w:p>
     <w:p>
@@ -5869,15 +6063,15 @@
       <w:pPr>
         <w:pStyle w:val="Nagwek2"/>
       </w:pPr>
-      <w:bookmarkStart w:id="8" w:name="_Toc429402657"/>
-      <w:bookmarkStart w:id="9" w:name="_Ref429402757"/>
+      <w:bookmarkStart w:id="7" w:name="_Ref429402757"/>
+      <w:bookmarkStart w:id="8" w:name="_Toc454213036"/>
       <w:proofErr w:type="spellStart"/>
       <w:r>
         <w:lastRenderedPageBreak/>
         <w:t>giveMeasChunkEis</w:t>
       </w:r>
+      <w:bookmarkEnd w:id="7"/>
       <w:bookmarkEnd w:id="8"/>
-      <w:bookmarkEnd w:id="9"/>
       <w:proofErr w:type="spellEnd"/>
     </w:p>
     <w:p>
@@ -6897,14 +7091,14 @@
       <w:pPr>
         <w:pStyle w:val="Nagwek2"/>
       </w:pPr>
-      <w:bookmarkStart w:id="10" w:name="_Toc429402658"/>
-      <w:bookmarkStart w:id="11" w:name="_Ref429402762"/>
+      <w:bookmarkStart w:id="9" w:name="_Ref429402762"/>
+      <w:bookmarkStart w:id="10" w:name="_Toc454213037"/>
       <w:proofErr w:type="spellStart"/>
       <w:r>
         <w:t>endMeasEis</w:t>
       </w:r>
+      <w:bookmarkEnd w:id="9"/>
       <w:bookmarkEnd w:id="10"/>
-      <w:bookmarkEnd w:id="11"/>
       <w:proofErr w:type="spellEnd"/>
     </w:p>
     <w:p>
@@ -7675,9 +7869,16 @@
     <w:p>
       <w:pPr>
         <w:pStyle w:val="Nagwek2"/>
+        <w:numPr>
+          <w:ilvl w:val="0"/>
+          <w:numId w:val="0"/>
+        </w:numPr>
+        <w:ind w:left="357"/>
       </w:pPr>
-      <w:bookmarkStart w:id="12" w:name="_Toc429402659"/>
-      <w:bookmarkStart w:id="13" w:name="_Ref429402767"/>
+      <w:bookmarkStart w:id="11" w:name="_Ref429402767"/>
+      <w:bookmarkStart w:id="12" w:name="_Toc454213038"/>
+      <w:bookmarkStart w:id="13" w:name="_GoBack"/>
+      <w:bookmarkEnd w:id="13"/>
       <w:proofErr w:type="spellStart"/>
       <w:r>
         <w:lastRenderedPageBreak/>
@@ -7686,8 +7887,8 @@
       <w:r>
         <w:t>Cv</w:t>
       </w:r>
+      <w:bookmarkEnd w:id="11"/>
       <w:bookmarkEnd w:id="12"/>
-      <w:bookmarkEnd w:id="13"/>
       <w:proofErr w:type="spellEnd"/>
     </w:p>
     <w:p>
@@ -9098,8 +9299,8 @@
       <w:pPr>
         <w:pStyle w:val="Nagwek2"/>
       </w:pPr>
-      <w:bookmarkStart w:id="14" w:name="_Toc429402660"/>
-      <w:bookmarkStart w:id="15" w:name="_Ref429402775"/>
+      <w:bookmarkStart w:id="14" w:name="_Ref429402775"/>
+      <w:bookmarkStart w:id="15" w:name="_Toc454213039"/>
       <w:proofErr w:type="spellStart"/>
       <w:r>
         <w:t>giveMeasChunk</w:t>
@@ -9108,10 +9309,10 @@
         <w:t>C</w:t>
       </w:r>
       <w:bookmarkEnd w:id="14"/>
+      <w:r>
+        <w:t>v</w:t>
+      </w:r>
       <w:bookmarkEnd w:id="15"/>
-      <w:r>
-        <w:t>v</w:t>
-      </w:r>
       <w:proofErr w:type="spellEnd"/>
     </w:p>
     <w:p>
@@ -10033,18 +10234,18 @@
       <w:pPr>
         <w:pStyle w:val="Nagwek2"/>
       </w:pPr>
-      <w:bookmarkStart w:id="16" w:name="_Toc429402661"/>
-      <w:bookmarkStart w:id="17" w:name="_Ref429402780"/>
+      <w:bookmarkStart w:id="16" w:name="_Ref429402780"/>
+      <w:bookmarkStart w:id="17" w:name="_Toc454213040"/>
       <w:proofErr w:type="spellStart"/>
       <w:r>
         <w:lastRenderedPageBreak/>
         <w:t>endMeasC</w:t>
       </w:r>
       <w:bookmarkEnd w:id="16"/>
+      <w:r>
+        <w:t>v</w:t>
+      </w:r>
       <w:bookmarkEnd w:id="17"/>
-      <w:r>
-        <w:t>v</w:t>
-      </w:r>
       <w:proofErr w:type="spellEnd"/>
     </w:p>
     <w:p>
@@ -10817,6 +11018,7 @@
         <w:pStyle w:val="Nagwek2"/>
       </w:pPr>
       <w:bookmarkStart w:id="18" w:name="_takeMeasCa"/>
+      <w:bookmarkStart w:id="19" w:name="_Toc454213041"/>
       <w:bookmarkEnd w:id="18"/>
       <w:proofErr w:type="spellStart"/>
       <w:r>
@@ -10825,6 +11027,7 @@
       <w:r>
         <w:t>Ca</w:t>
       </w:r>
+      <w:bookmarkEnd w:id="19"/>
       <w:proofErr w:type="spellEnd"/>
     </w:p>
     <w:p>
@@ -11375,10 +11578,7 @@
               <w:pStyle w:val="Tablecode"/>
             </w:pPr>
             <w:r>
-              <w:t>Measure Time</w:t>
-            </w:r>
-            <w:r>
-              <w:t xml:space="preserve"> 1</w:t>
+              <w:t>Measure Time 1</w:t>
             </w:r>
           </w:p>
         </w:tc>
@@ -11422,10 +11622,7 @@
               <w:pStyle w:val="Tablecode"/>
             </w:pPr>
             <w:r>
-              <w:t>d</w:t>
-            </w:r>
-            <w:r>
-              <w:t>elta 1</w:t>
+              <w:t>delta 1</w:t>
             </w:r>
           </w:p>
         </w:tc>
@@ -11447,10 +11644,7 @@
               <w:pStyle w:val="Tablecode"/>
             </w:pPr>
             <w:r>
-              <w:t>d</w:t>
-            </w:r>
-            <w:r>
-              <w:t>elta 2</w:t>
+              <w:t>delta 2</w:t>
             </w:r>
           </w:p>
         </w:tc>
@@ -11472,10 +11666,7 @@
               <w:pStyle w:val="Tablecode"/>
             </w:pPr>
             <w:r>
-              <w:t>d</w:t>
-            </w:r>
-            <w:r>
-              <w:t>elta 3</w:t>
+              <w:t>delta 3</w:t>
             </w:r>
           </w:p>
         </w:tc>
@@ -11638,19 +11829,10 @@
         <w:rPr>
           <w:b/>
         </w:rPr>
-        <w:t>P</w:t>
-      </w:r>
-      <w:r>
-        <w:rPr>
-          <w:b/>
-        </w:rPr>
-        <w:t xml:space="preserve">otential (bytes 6-7): </w:t>
-      </w:r>
-      <w:r>
-        <w:t>Set working potential for the measurement</w:t>
-      </w:r>
-      <w:r>
-        <w:t xml:space="preserve"> [mV]. Values from -1000 to +1000 (</w:t>
+        <w:t xml:space="preserve">Potential (bytes 6-7): </w:t>
+      </w:r>
+      <w:r>
+        <w:t>Set working potential for the measurement [mV]. Values from -1000 to +1000 (</w:t>
       </w:r>
       <w:r>
         <w:t xml:space="preserve">signed </w:t>
@@ -12202,18 +12384,17 @@
       <w:pPr>
         <w:pStyle w:val="Nagwek2"/>
       </w:pPr>
-      <w:bookmarkStart w:id="19" w:name="_giveMeasChunkCa"/>
-      <w:bookmarkEnd w:id="19"/>
+      <w:bookmarkStart w:id="20" w:name="_giveMeasChunkCa"/>
+      <w:bookmarkStart w:id="21" w:name="_Toc454213042"/>
+      <w:bookmarkEnd w:id="20"/>
       <w:proofErr w:type="spellStart"/>
       <w:r>
         <w:t>giveMeasChunk</w:t>
       </w:r>
       <w:r>
-        <w:t>C</w:t>
-      </w:r>
-      <w:r>
-        <w:t>a</w:t>
-      </w:r>
+        <w:t>Ca</w:t>
+      </w:r>
+      <w:bookmarkEnd w:id="21"/>
       <w:proofErr w:type="spellEnd"/>
     </w:p>
     <w:p>
@@ -12787,44 +12968,35 @@
               <w:pStyle w:val="Tablecode"/>
             </w:pPr>
             <w:r>
-              <w:t>A</w:t>
-            </w:r>
-            <w:r>
-              <w:t>bsolute time 1</w:t>
-            </w:r>
-          </w:p>
-        </w:tc>
-        <w:tc>
-          <w:tcPr>
-            <w:tcW w:w="1175" w:type="dxa"/>
-            <w:vAlign w:val="center"/>
-          </w:tcPr>
-          <w:p>
-            <w:pPr>
-              <w:pStyle w:val="Tablecode"/>
-            </w:pPr>
-            <w:r>
-              <w:t>A</w:t>
-            </w:r>
-            <w:r>
-              <w:t>bsolute time 2</w:t>
-            </w:r>
-          </w:p>
-        </w:tc>
-        <w:tc>
-          <w:tcPr>
-            <w:tcW w:w="1175" w:type="dxa"/>
-            <w:vAlign w:val="center"/>
-          </w:tcPr>
-          <w:p>
-            <w:pPr>
-              <w:pStyle w:val="Tablecode"/>
-            </w:pPr>
-            <w:r>
-              <w:t>A</w:t>
-            </w:r>
-            <w:r>
-              <w:t>bsolute time 3</w:t>
+              <w:t>Absolute time 1</w:t>
+            </w:r>
+          </w:p>
+        </w:tc>
+        <w:tc>
+          <w:tcPr>
+            <w:tcW w:w="1175" w:type="dxa"/>
+            <w:vAlign w:val="center"/>
+          </w:tcPr>
+          <w:p>
+            <w:pPr>
+              <w:pStyle w:val="Tablecode"/>
+            </w:pPr>
+            <w:r>
+              <w:t>Absolute time 2</w:t>
+            </w:r>
+          </w:p>
+        </w:tc>
+        <w:tc>
+          <w:tcPr>
+            <w:tcW w:w="1175" w:type="dxa"/>
+            <w:vAlign w:val="center"/>
+          </w:tcPr>
+          <w:p>
+            <w:pPr>
+              <w:pStyle w:val="Tablecode"/>
+            </w:pPr>
+            <w:r>
+              <w:t>Absolute time 3</w:t>
             </w:r>
           </w:p>
         </w:tc>
@@ -12991,7 +13163,35 @@
         <w:t xml:space="preserve"> </w:t>
       </w:r>
       <w:r>
-        <w:t xml:space="preserve">Measured current value expressed in [mA]. 32 bit float value. For example 0.5 value means 500 </w:t>
+        <w:t>Measur</w:t>
+      </w:r>
+      <w:r>
+        <w:t xml:space="preserve">ed current value expressed in </w:t>
+      </w:r>
+      <w:proofErr w:type="spellStart"/>
+      <w:r>
+        <w:t>uA</w:t>
+      </w:r>
+      <w:proofErr w:type="spellEnd"/>
+      <w:r>
+        <w:t xml:space="preserve"> (1 = 1</w:t>
+      </w:r>
+      <w:r>
+        <w:t xml:space="preserve">00 </w:t>
+      </w:r>
+      <w:proofErr w:type="spellStart"/>
+      <w:r>
+        <w:t>n</w:t>
+      </w:r>
+      <w:r>
+        <w:t>A</w:t>
+      </w:r>
+      <w:proofErr w:type="spellEnd"/>
+      <w:r>
+        <w:t>)</w:t>
+      </w:r>
+      <w:r>
+        <w:t xml:space="preserve">. 32 bit float value. For example 0.5 value means 500 </w:t>
       </w:r>
       <w:proofErr w:type="spellStart"/>
       <w:r>
@@ -13048,16 +13248,15 @@
       <w:pPr>
         <w:pStyle w:val="Nagwek2"/>
       </w:pPr>
-      <w:bookmarkStart w:id="20" w:name="_endMeasCa"/>
-      <w:bookmarkEnd w:id="20"/>
+      <w:bookmarkStart w:id="22" w:name="_endMeasCa"/>
+      <w:bookmarkStart w:id="23" w:name="_Toc454213043"/>
+      <w:bookmarkEnd w:id="22"/>
       <w:proofErr w:type="spellStart"/>
       <w:r>
         <w:lastRenderedPageBreak/>
-        <w:t>endMeasC</w:t>
-      </w:r>
-      <w:r>
-        <w:t>a</w:t>
-      </w:r>
+        <w:t>endMeasCa</w:t>
+      </w:r>
+      <w:bookmarkEnd w:id="23"/>
       <w:proofErr w:type="spellEnd"/>
     </w:p>
     <w:p>
@@ -13840,7 +14039,7 @@
       <w:pPr>
         <w:pStyle w:val="Nagwek1"/>
       </w:pPr>
-      <w:bookmarkStart w:id="21" w:name="_Toc429402662"/>
+      <w:bookmarkStart w:id="24" w:name="_Toc454213044"/>
       <w:proofErr w:type="spellStart"/>
       <w:r>
         <w:lastRenderedPageBreak/>
@@ -13850,7 +14049,7 @@
       <w:r>
         <w:t xml:space="preserve"> calculation</w:t>
       </w:r>
-      <w:bookmarkEnd w:id="21"/>
+      <w:bookmarkEnd w:id="24"/>
     </w:p>
     <w:p>
       <w:proofErr w:type="spellStart"/>
@@ -13867,11 +14066,11 @@
       <w:pPr>
         <w:pStyle w:val="Nagwek2"/>
       </w:pPr>
-      <w:bookmarkStart w:id="22" w:name="_Toc429402663"/>
+      <w:bookmarkStart w:id="25" w:name="_Toc454213045"/>
       <w:r>
         <w:t>Algorithm</w:t>
       </w:r>
-      <w:bookmarkEnd w:id="22"/>
+      <w:bookmarkEnd w:id="25"/>
     </w:p>
     <w:p/>
     <w:tbl>
@@ -14046,11 +14245,11 @@
       <w:pPr>
         <w:pStyle w:val="Nagwek2"/>
       </w:pPr>
-      <w:bookmarkStart w:id="23" w:name="_Toc429402664"/>
+      <w:bookmarkStart w:id="26" w:name="_Toc454213046"/>
       <w:r>
         <w:t>Example</w:t>
       </w:r>
-      <w:bookmarkEnd w:id="23"/>
+      <w:bookmarkEnd w:id="26"/>
     </w:p>
     <w:p/>
     <w:p>
@@ -14482,7 +14681,7 @@
             <w:noProof/>
             <w:lang w:val="pl-PL"/>
           </w:rPr>
-          <w:t>3</w:t>
+          <w:t>11</w:t>
         </w:r>
         <w:r>
           <w:fldChar w:fldCharType="end"/>
@@ -15896,7 +16095,7 @@
 </file>
 
 <file path=customXml/itemProps1.xml><?xml version="1.0" encoding="utf-8"?>
-<ds:datastoreItem xmlns:ds="http://schemas.openxmlformats.org/officeDocument/2006/customXml" ds:itemID="{3D6724D6-498D-456F-94DA-E73DB72E3ECB}">
+<ds:datastoreItem xmlns:ds="http://schemas.openxmlformats.org/officeDocument/2006/customXml" ds:itemID="{86CB6E6B-2D20-4651-A5FE-F76D94B5A39E}">
   <ds:schemaRefs>
     <ds:schemaRef ds:uri="http://schemas.openxmlformats.org/officeDocument/2006/bibliography"/>
   </ds:schemaRefs>

</xml_diff>

<commit_message>
v 1.4.1  - User can type in 0 in potential field in CA measurement tab.
Updated documentation.
</commit_message>
<xml_diff>
--- a/ImpedanceManager/documentation/communication.docx
+++ b/ImpedanceManager/documentation/communication.docx
@@ -7877,8 +7877,6 @@
       </w:pPr>
       <w:bookmarkStart w:id="11" w:name="_Ref429402767"/>
       <w:bookmarkStart w:id="12" w:name="_Toc454213038"/>
-      <w:bookmarkStart w:id="13" w:name="_GoBack"/>
-      <w:bookmarkEnd w:id="13"/>
       <w:proofErr w:type="spellStart"/>
       <w:r>
         <w:lastRenderedPageBreak/>
@@ -9299,8 +9297,8 @@
       <w:pPr>
         <w:pStyle w:val="Nagwek2"/>
       </w:pPr>
-      <w:bookmarkStart w:id="14" w:name="_Ref429402775"/>
-      <w:bookmarkStart w:id="15" w:name="_Toc454213039"/>
+      <w:bookmarkStart w:id="13" w:name="_Ref429402775"/>
+      <w:bookmarkStart w:id="14" w:name="_Toc454213039"/>
       <w:proofErr w:type="spellStart"/>
       <w:r>
         <w:t>giveMeasChunk</w:t>
@@ -9308,11 +9306,11 @@
       <w:r>
         <w:t>C</w:t>
       </w:r>
+      <w:bookmarkEnd w:id="13"/>
+      <w:r>
+        <w:t>v</w:t>
+      </w:r>
       <w:bookmarkEnd w:id="14"/>
-      <w:r>
-        <w:t>v</w:t>
-      </w:r>
-      <w:bookmarkEnd w:id="15"/>
       <w:proofErr w:type="spellEnd"/>
     </w:p>
     <w:p>
@@ -10234,18 +10232,18 @@
       <w:pPr>
         <w:pStyle w:val="Nagwek2"/>
       </w:pPr>
-      <w:bookmarkStart w:id="16" w:name="_Ref429402780"/>
-      <w:bookmarkStart w:id="17" w:name="_Toc454213040"/>
+      <w:bookmarkStart w:id="15" w:name="_Ref429402780"/>
+      <w:bookmarkStart w:id="16" w:name="_Toc454213040"/>
       <w:proofErr w:type="spellStart"/>
       <w:r>
         <w:lastRenderedPageBreak/>
         <w:t>endMeasC</w:t>
       </w:r>
+      <w:bookmarkEnd w:id="15"/>
+      <w:r>
+        <w:t>v</w:t>
+      </w:r>
       <w:bookmarkEnd w:id="16"/>
-      <w:r>
-        <w:t>v</w:t>
-      </w:r>
-      <w:bookmarkEnd w:id="17"/>
       <w:proofErr w:type="spellEnd"/>
     </w:p>
     <w:p>
@@ -11017,17 +11015,17 @@
       <w:pPr>
         <w:pStyle w:val="Nagwek2"/>
       </w:pPr>
-      <w:bookmarkStart w:id="18" w:name="_takeMeasCa"/>
-      <w:bookmarkStart w:id="19" w:name="_Toc454213041"/>
+      <w:bookmarkStart w:id="17" w:name="_takeMeasCa"/>
+      <w:bookmarkStart w:id="18" w:name="_Toc454213041"/>
+      <w:bookmarkEnd w:id="17"/>
+      <w:proofErr w:type="spellStart"/>
+      <w:r>
+        <w:t>takeMeas</w:t>
+      </w:r>
+      <w:r>
+        <w:t>Ca</w:t>
+      </w:r>
       <w:bookmarkEnd w:id="18"/>
-      <w:proofErr w:type="spellStart"/>
-      <w:r>
-        <w:t>takeMeas</w:t>
-      </w:r>
-      <w:r>
-        <w:t>Ca</w:t>
-      </w:r>
-      <w:bookmarkEnd w:id="19"/>
       <w:proofErr w:type="spellEnd"/>
     </w:p>
     <w:p>
@@ -12384,17 +12382,17 @@
       <w:pPr>
         <w:pStyle w:val="Nagwek2"/>
       </w:pPr>
-      <w:bookmarkStart w:id="20" w:name="_giveMeasChunkCa"/>
-      <w:bookmarkStart w:id="21" w:name="_Toc454213042"/>
+      <w:bookmarkStart w:id="19" w:name="_giveMeasChunkCa"/>
+      <w:bookmarkStart w:id="20" w:name="_Toc454213042"/>
+      <w:bookmarkEnd w:id="19"/>
+      <w:proofErr w:type="spellStart"/>
+      <w:r>
+        <w:t>giveMeasChunk</w:t>
+      </w:r>
+      <w:r>
+        <w:t>Ca</w:t>
+      </w:r>
       <w:bookmarkEnd w:id="20"/>
-      <w:proofErr w:type="spellStart"/>
-      <w:r>
-        <w:t>giveMeasChunk</w:t>
-      </w:r>
-      <w:r>
-        <w:t>Ca</w:t>
-      </w:r>
-      <w:bookmarkEnd w:id="21"/>
       <w:proofErr w:type="spellEnd"/>
     </w:p>
     <w:p>
@@ -12665,6 +12663,8 @@
             </w:r>
           </w:p>
         </w:tc>
+        <w:bookmarkStart w:id="21" w:name="_GoBack"/>
+        <w:bookmarkEnd w:id="21"/>
       </w:tr>
       <w:tr>
         <w:tc>
@@ -12705,7 +12705,7 @@
               <w:pStyle w:val="Tablecode"/>
             </w:pPr>
             <w:r>
-              <w:t>0x0C</w:t>
+              <w:t>0x0A</w:t>
             </w:r>
           </w:p>
         </w:tc>
@@ -14661,6 +14661,7 @@
         <w:docPartUnique/>
       </w:docPartObj>
     </w:sdtPr>
+    <w:sdtEndPr/>
     <w:sdtContent>
       <w:p>
         <w:pPr>
@@ -16095,7 +16096,7 @@
 </file>
 
 <file path=customXml/itemProps1.xml><?xml version="1.0" encoding="utf-8"?>
-<ds:datastoreItem xmlns:ds="http://schemas.openxmlformats.org/officeDocument/2006/customXml" ds:itemID="{86CB6E6B-2D20-4651-A5FE-F76D94B5A39E}">
+<ds:datastoreItem xmlns:ds="http://schemas.openxmlformats.org/officeDocument/2006/customXml" ds:itemID="{9919C18B-470A-4F8D-8AE3-DBEA33F49C9B}">
   <ds:schemaRefs>
     <ds:schemaRef ds:uri="http://schemas.openxmlformats.org/officeDocument/2006/bibliography"/>
   </ds:schemaRefs>

</xml_diff>

<commit_message>
dpv and swv parameters update
</commit_message>
<xml_diff>
--- a/ImpedanceManager/documentation/communication.docx
+++ b/ImpedanceManager/documentation/communication.docx
@@ -3600,23 +3600,7 @@
                   <w:sz w:val="20"/>
                   <w:szCs w:val="20"/>
                 </w:rPr>
-                <w:t>endMea</w:t>
-              </w:r>
-              <w:r>
-                <w:rPr>
-                  <w:rStyle w:val="Hipercze"/>
-                  <w:sz w:val="20"/>
-                  <w:szCs w:val="20"/>
-                </w:rPr>
-                <w:t>s</w:t>
-              </w:r>
-              <w:r>
-                <w:rPr>
-                  <w:rStyle w:val="Hipercze"/>
-                  <w:sz w:val="20"/>
-                  <w:szCs w:val="20"/>
-                </w:rPr>
-                <w:t>Ca</w:t>
+                <w:t>endMeasCa</w:t>
               </w:r>
               <w:proofErr w:type="spellEnd"/>
             </w:hyperlink>
@@ -3757,21 +3741,7 @@
                   <w:rStyle w:val="Hipercze"/>
                   <w:sz w:val="20"/>
                 </w:rPr>
-                <w:t>takeMeasD</w:t>
-              </w:r>
-              <w:r>
-                <w:rPr>
-                  <w:rStyle w:val="Hipercze"/>
-                  <w:sz w:val="20"/>
-                </w:rPr>
-                <w:t>p</w:t>
-              </w:r>
-              <w:r>
-                <w:rPr>
-                  <w:rStyle w:val="Hipercze"/>
-                  <w:sz w:val="20"/>
-                </w:rPr>
-                <w:t>v</w:t>
+                <w:t>takeMeasDpv</w:t>
               </w:r>
               <w:proofErr w:type="spellEnd"/>
             </w:hyperlink>
@@ -4127,21 +4097,7 @@
                   <w:rStyle w:val="Hipercze"/>
                   <w:sz w:val="20"/>
                 </w:rPr>
-                <w:t>takeMeasS</w:t>
-              </w:r>
-              <w:r>
-                <w:rPr>
-                  <w:rStyle w:val="Hipercze"/>
-                  <w:sz w:val="20"/>
-                </w:rPr>
-                <w:t>w</w:t>
-              </w:r>
-              <w:r>
-                <w:rPr>
-                  <w:rStyle w:val="Hipercze"/>
-                  <w:sz w:val="20"/>
-                </w:rPr>
-                <w:t>v</w:t>
+                <w:t>takeMeasSwv</w:t>
               </w:r>
               <w:proofErr w:type="spellEnd"/>
             </w:hyperlink>
@@ -4215,14 +4171,7 @@
                 <w:sz w:val="20"/>
                 <w:szCs w:val="20"/>
               </w:rPr>
-              <w:t xml:space="preserve">in order for ES to start the </w:t>
-            </w:r>
-            <w:r>
-              <w:rPr>
-                <w:sz w:val="20"/>
-                <w:szCs w:val="20"/>
-              </w:rPr>
-              <w:t>SWV</w:t>
+              <w:t>in order for ES to start the SWV</w:t>
             </w:r>
             <w:r>
               <w:rPr>
@@ -4420,14 +4369,7 @@
                 <w:sz w:val="20"/>
                 <w:szCs w:val="20"/>
               </w:rPr>
-              <w:t>SWV</w:t>
-            </w:r>
-            <w:r>
-              <w:rPr>
-                <w:sz w:val="20"/>
-                <w:szCs w:val="20"/>
-              </w:rPr>
-              <w:t xml:space="preserve"> </w:t>
+              <w:t xml:space="preserve">SWV </w:t>
             </w:r>
             <w:r>
               <w:rPr>
@@ -16486,9 +16428,6 @@
         <w:t>.</w:t>
       </w:r>
       <w:r>
-        <w:t xml:space="preserve"> At halfway amplitude has to go down instead of up.</w:t>
-      </w:r>
-      <w:r>
         <w:t xml:space="preserve"> </w:t>
       </w:r>
       <w:r>
@@ -16512,19 +16451,10 @@
         <w:rPr>
           <w:b/>
         </w:rPr>
-        <w:t>PA (bytes 14-15</w:t>
-      </w:r>
-      <w:r>
-        <w:rPr>
-          <w:b/>
-        </w:rPr>
-        <w:t>):</w:t>
-      </w:r>
-      <w:r>
-        <w:t xml:space="preserve"> </w:t>
-      </w:r>
-      <w:r>
-        <w:t>Pulses amplitude (mV). Values from 0 to 1000 (16 bit unsigned short).</w:t>
+        <w:t>PA (bytes 14-15):</w:t>
+      </w:r>
+      <w:r>
+        <w:t xml:space="preserve"> Pulses amplitude (mV). Values from 0 to 1000 (16 bit unsigned short).</w:t>
       </w:r>
     </w:p>
     <w:p>
@@ -16536,25 +16466,10 @@
         <w:rPr>
           <w:b/>
         </w:rPr>
-        <w:t>P</w:t>
-      </w:r>
-      <w:r>
-        <w:rPr>
-          <w:b/>
-        </w:rPr>
-        <w:t>P (bytes 16-17</w:t>
-      </w:r>
-      <w:r>
-        <w:rPr>
-          <w:b/>
-        </w:rPr>
-        <w:t>):</w:t>
-      </w:r>
-      <w:r>
-        <w:t xml:space="preserve"> </w:t>
-      </w:r>
-      <w:r>
-        <w:t>Pulse period (</w:t>
+        <w:t>PP (bytes 16-17):</w:t>
+      </w:r>
+      <w:r>
+        <w:t xml:space="preserve"> Pulse period (</w:t>
       </w:r>
       <w:proofErr w:type="spellStart"/>
       <w:r>
@@ -16562,10 +16477,7 @@
       </w:r>
       <w:proofErr w:type="spellEnd"/>
       <w:r>
-        <w:t xml:space="preserve">). Values from 0 to 10000 </w:t>
-      </w:r>
-      <w:r>
-        <w:t>(16 bit unsigned short).</w:t>
+        <w:t>). Values from 0 to 10000 (16 bit unsigned short).</w:t>
       </w:r>
     </w:p>
     <w:p>
@@ -16577,34 +16489,16 @@
         <w:rPr>
           <w:b/>
         </w:rPr>
-        <w:t>P</w:t>
-      </w:r>
-      <w:r>
-        <w:rPr>
-          <w:b/>
-        </w:rPr>
-        <w:t>W (bytes 18-19</w:t>
-      </w:r>
-      <w:r>
-        <w:rPr>
-          <w:b/>
-        </w:rPr>
-        <w:t>):</w:t>
-      </w:r>
-      <w:r>
-        <w:t xml:space="preserve"> Pulse width (%).</w:t>
-      </w:r>
-      <w:r>
-        <w:t xml:space="preserve"> </w:t>
+        <w:t>PW (bytes 18-19):</w:t>
+      </w:r>
+      <w:r>
+        <w:t xml:space="preserve"> Pulse width (%). </w:t>
       </w:r>
       <w:r>
         <w:t xml:space="preserve">Pulse starts with low potential and ends in high potential. </w:t>
       </w:r>
       <w:r>
-        <w:t>Values from 0 to 100</w:t>
-      </w:r>
-      <w:r>
-        <w:t xml:space="preserve"> (16 bit unsigned short).</w:t>
+        <w:t>Values from 0 to 100 (16 bit unsigned short).</w:t>
       </w:r>
     </w:p>
     <w:p>
@@ -16643,10 +16537,13 @@
         <w:t>. Each pulse the high and low potential values are i</w:t>
       </w:r>
       <w:r>
-        <w:t xml:space="preserve">ncremented by this value. </w:t>
-      </w:r>
-      <w:r>
-        <w:t>Values from 0 to 1000 (16 bit unsigned short).</w:t>
+        <w:t>ncremen</w:t>
+      </w:r>
+      <w:r>
+        <w:t xml:space="preserve">ted by this value. Values from -1000 to 1000 (16 bit </w:t>
+      </w:r>
+      <w:r>
+        <w:t>signed short).</w:t>
       </w:r>
     </w:p>
     <w:p>
@@ -16656,6 +16553,9 @@
         <w:jc w:val="center"/>
       </w:pPr>
       <w:r>
+        <w:rPr>
+          <w:noProof/>
+        </w:rPr>
         <w:drawing>
           <wp:inline distT="0" distB="0" distL="0" distR="0" wp14:anchorId="709F830D" wp14:editId="0E42E38C">
             <wp:extent cx="5972810" cy="4029710"/>
@@ -16701,24 +16601,14 @@
       <w:r>
         <w:t xml:space="preserve">Figure </w:t>
       </w:r>
-      <w:r>
-        <w:fldChar w:fldCharType="begin"/>
-      </w:r>
-      <w:r>
-        <w:instrText xml:space="preserve"> SEQ Figure \* ARABIC </w:instrText>
-      </w:r>
-      <w:r>
-        <w:fldChar w:fldCharType="separate"/>
-      </w:r>
-      <w:r>
-        <w:rPr>
-          <w:noProof/>
-        </w:rPr>
-        <w:t>1</w:t>
-      </w:r>
-      <w:r>
-        <w:fldChar w:fldCharType="end"/>
-      </w:r>
+      <w:fldSimple w:instr=" SEQ Figure \* ARABIC ">
+        <w:r>
+          <w:rPr>
+            <w:noProof/>
+          </w:rPr>
+          <w:t>1</w:t>
+        </w:r>
+      </w:fldSimple>
       <w:r>
         <w:t>. DPV values explained</w:t>
       </w:r>
@@ -17791,10 +17681,7 @@
               <w:pStyle w:val="Tablecode"/>
             </w:pPr>
             <w:r>
-              <w:t>Potential</w:t>
-            </w:r>
-            <w:r>
-              <w:t xml:space="preserve"> </w:t>
+              <w:t xml:space="preserve">Potential </w:t>
             </w:r>
             <w:r>
               <w:t>2</w:t>
@@ -17811,10 +17698,7 @@
               <w:pStyle w:val="Tablecode"/>
             </w:pPr>
             <w:r>
-              <w:t>Potential</w:t>
-            </w:r>
-            <w:r>
-              <w:t xml:space="preserve"> </w:t>
+              <w:t xml:space="preserve">Potential </w:t>
             </w:r>
             <w:r>
               <w:t>3</w:t>
@@ -19907,13 +19791,15 @@
         <w:t>PN (bytes 10-13):</w:t>
       </w:r>
       <w:r>
-        <w:t xml:space="preserve"> Total number of pulses applied in the measurement process.</w:t>
-      </w:r>
-      <w:r>
-        <w:t xml:space="preserve"> </w:t>
-      </w:r>
-      <w:r>
-        <w:t>At halfway amplitude has to go down instead of up.</w:t>
+        <w:t xml:space="preserve"> Total number of pulses app</w:t>
+      </w:r>
+      <w:r>
+        <w:t>lied in the measurement process</w:t>
+      </w:r>
+      <w:bookmarkStart w:id="30" w:name="_GoBack"/>
+      <w:bookmarkEnd w:id="30"/>
+      <w:r>
+        <w:t>.</w:t>
       </w:r>
       <w:r>
         <w:t xml:space="preserve"> Values from 1 to 1000000 (expressed as unsigned </w:t>
@@ -19957,13 +19843,7 @@
         <w:t>1000</w:t>
       </w:r>
       <w:r>
-        <w:t xml:space="preserve"> mV, </w:t>
-      </w:r>
-      <w:r>
-        <w:t>unsigned 16 bit</w:t>
-      </w:r>
-      <w:r>
-        <w:t>.</w:t>
+        <w:t xml:space="preserve"> mV, unsigned 16 bit.</w:t>
       </w:r>
     </w:p>
     <w:p>
@@ -20010,7 +19890,13 @@
         <w:t>PS (bytes 20-21):</w:t>
       </w:r>
       <w:r>
-        <w:t xml:space="preserve"> Potential step [mV]. Each pulse the high and low potential values are incremented by this value. Values from 0 to 1000 (16 bit unsigned short).</w:t>
+        <w:t xml:space="preserve"> Potential step [mV]. Each pulse the high and low potential values are incremen</w:t>
+      </w:r>
+      <w:r>
+        <w:t xml:space="preserve">ted by this value. Values from -1000 to 1000 (16 bit </w:t>
+      </w:r>
+      <w:r>
+        <w:t>signed short).</w:t>
       </w:r>
     </w:p>
     <w:p>
@@ -20018,9 +19904,10 @@
         <w:spacing w:after="160"/>
         <w:jc w:val="center"/>
       </w:pPr>
-      <w:bookmarkStart w:id="30" w:name="_GoBack"/>
-      <w:bookmarkEnd w:id="30"/>
-      <w:r>
+      <w:r>
+        <w:rPr>
+          <w:noProof/>
+        </w:rPr>
         <w:drawing>
           <wp:inline distT="0" distB="0" distL="0" distR="0" wp14:anchorId="4D3F285E" wp14:editId="155CD683">
             <wp:extent cx="4790604" cy="3085106"/>
@@ -22713,6 +22600,7 @@
         <w:docPartUnique/>
       </w:docPartObj>
     </w:sdtPr>
+    <w:sdtEndPr/>
     <w:sdtContent>
       <w:p>
         <w:pPr>
@@ -24255,7 +24143,7 @@
 </file>
 
 <file path=customXml/itemProps1.xml><?xml version="1.0" encoding="utf-8"?>
-<ds:datastoreItem xmlns:ds="http://schemas.openxmlformats.org/officeDocument/2006/customXml" ds:itemID="{D8329CD1-BDAE-4299-B827-43DC1F41B2AA}">
+<ds:datastoreItem xmlns:ds="http://schemas.openxmlformats.org/officeDocument/2006/customXml" ds:itemID="{F327F6F0-025A-4D29-815D-A087216619A3}">
   <ds:schemaRefs>
     <ds:schemaRef ds:uri="http://schemas.openxmlformats.org/officeDocument/2006/bibliography"/>
   </ds:schemaRefs>

</xml_diff>

<commit_message>
prerelease of next version with DPV.
</commit_message>
<xml_diff>
--- a/ImpedanceManager/documentation/communication.docx
+++ b/ImpedanceManager/documentation/communication.docx
@@ -2002,11 +2002,9 @@
               <w:spacing w:after="160"/>
               <w:jc w:val="center"/>
             </w:pPr>
-            <w:proofErr w:type="spellStart"/>
             <w:r>
               <w:t>Baudrate</w:t>
             </w:r>
-            <w:proofErr w:type="spellEnd"/>
           </w:p>
         </w:tc>
         <w:tc>
@@ -2323,7 +2321,6 @@
               </w:rPr>
               <w:fldChar w:fldCharType="separate"/>
             </w:r>
-            <w:proofErr w:type="spellStart"/>
             <w:r>
               <w:rPr>
                 <w:sz w:val="20"/>
@@ -2331,7 +2328,6 @@
               </w:rPr>
               <w:t>getFirmwareID</w:t>
             </w:r>
-            <w:proofErr w:type="spellEnd"/>
             <w:r>
               <w:rPr>
                 <w:sz w:val="20"/>
@@ -2500,7 +2496,6 @@
               </w:rPr>
               <w:fldChar w:fldCharType="separate"/>
             </w:r>
-            <w:proofErr w:type="spellStart"/>
             <w:r>
               <w:rPr>
                 <w:sz w:val="20"/>
@@ -2508,7 +2503,6 @@
               </w:rPr>
               <w:t>takeMeasEis</w:t>
             </w:r>
-            <w:proofErr w:type="spellEnd"/>
             <w:r>
               <w:rPr>
                 <w:sz w:val="20"/>
@@ -2641,7 +2635,6 @@
               </w:rPr>
               <w:fldChar w:fldCharType="separate"/>
             </w:r>
-            <w:proofErr w:type="spellStart"/>
             <w:r>
               <w:rPr>
                 <w:sz w:val="20"/>
@@ -2649,7 +2642,6 @@
               </w:rPr>
               <w:t>giveMeasChunkEis</w:t>
             </w:r>
-            <w:proofErr w:type="spellEnd"/>
             <w:r>
               <w:rPr>
                 <w:sz w:val="20"/>
@@ -2776,7 +2768,6 @@
               </w:rPr>
               <w:fldChar w:fldCharType="separate"/>
             </w:r>
-            <w:proofErr w:type="spellStart"/>
             <w:r>
               <w:rPr>
                 <w:sz w:val="20"/>
@@ -2784,7 +2775,6 @@
               </w:rPr>
               <w:t>endMeasEis</w:t>
             </w:r>
-            <w:proofErr w:type="spellEnd"/>
             <w:r>
               <w:rPr>
                 <w:sz w:val="20"/>
@@ -2943,7 +2933,6 @@
               </w:rPr>
               <w:fldChar w:fldCharType="separate"/>
             </w:r>
-            <w:proofErr w:type="spellStart"/>
             <w:r>
               <w:rPr>
                 <w:sz w:val="20"/>
@@ -2951,7 +2940,6 @@
               </w:rPr>
               <w:t>takeMeasCv</w:t>
             </w:r>
-            <w:proofErr w:type="spellEnd"/>
             <w:r>
               <w:rPr>
                 <w:sz w:val="20"/>
@@ -3089,7 +3077,6 @@
               </w:rPr>
               <w:fldChar w:fldCharType="separate"/>
             </w:r>
-            <w:proofErr w:type="spellStart"/>
             <w:r>
               <w:rPr>
                 <w:sz w:val="20"/>
@@ -3097,7 +3084,6 @@
               </w:rPr>
               <w:t>giveMeasChunkC</w:t>
             </w:r>
-            <w:proofErr w:type="spellEnd"/>
             <w:r>
               <w:rPr>
                 <w:sz w:val="20"/>
@@ -3224,7 +3210,6 @@
               </w:rPr>
               <w:fldChar w:fldCharType="separate"/>
             </w:r>
-            <w:proofErr w:type="spellStart"/>
             <w:r>
               <w:rPr>
                 <w:sz w:val="20"/>
@@ -3232,7 +3217,6 @@
               </w:rPr>
               <w:t>endMeasC</w:t>
             </w:r>
-            <w:proofErr w:type="spellEnd"/>
             <w:r>
               <w:rPr>
                 <w:sz w:val="20"/>
@@ -3372,7 +3356,6 @@
               </w:rPr>
             </w:pPr>
             <w:hyperlink w:anchor="_takeMeasCa" w:history="1">
-              <w:proofErr w:type="spellStart"/>
               <w:r>
                 <w:rPr>
                   <w:rStyle w:val="Hipercze"/>
@@ -3381,7 +3364,6 @@
                 </w:rPr>
                 <w:t>takeMeasCa</w:t>
               </w:r>
-              <w:proofErr w:type="spellEnd"/>
             </w:hyperlink>
           </w:p>
         </w:tc>
@@ -3480,7 +3462,6 @@
               </w:rPr>
             </w:pPr>
             <w:hyperlink w:anchor="_giveMeasChunkCa" w:history="1">
-              <w:proofErr w:type="spellStart"/>
               <w:r>
                 <w:rPr>
                   <w:rStyle w:val="Hipercze"/>
@@ -3505,7 +3486,6 @@
                 </w:rPr>
                 <w:t>Ca</w:t>
               </w:r>
-              <w:proofErr w:type="spellEnd"/>
             </w:hyperlink>
           </w:p>
         </w:tc>
@@ -3593,7 +3573,6 @@
               </w:rPr>
             </w:pPr>
             <w:hyperlink w:anchor="_endMeasCa" w:history="1">
-              <w:proofErr w:type="spellStart"/>
               <w:r>
                 <w:rPr>
                   <w:rStyle w:val="Hipercze"/>
@@ -3602,7 +3581,6 @@
                 </w:rPr>
                 <w:t>endMeasCa</w:t>
               </w:r>
-              <w:proofErr w:type="spellEnd"/>
             </w:hyperlink>
           </w:p>
         </w:tc>
@@ -3735,7 +3713,6 @@
               </w:rPr>
             </w:pPr>
             <w:hyperlink w:anchor="_takeMeasDpv" w:history="1">
-              <w:proofErr w:type="spellStart"/>
               <w:r>
                 <w:rPr>
                   <w:rStyle w:val="Hipercze"/>
@@ -3743,7 +3720,6 @@
                 </w:rPr>
                 <w:t>takeMeasDpv</w:t>
               </w:r>
-              <w:proofErr w:type="spellEnd"/>
             </w:hyperlink>
           </w:p>
         </w:tc>
@@ -3841,7 +3817,6 @@
               </w:rPr>
             </w:pPr>
             <w:hyperlink w:anchor="_takeMeasDpv" w:history="1">
-              <w:proofErr w:type="spellStart"/>
               <w:r>
                 <w:rPr>
                   <w:rStyle w:val="Hipercze"/>
@@ -3849,7 +3824,6 @@
                 </w:rPr>
                 <w:t>giveMeasChunkDpv</w:t>
               </w:r>
-              <w:proofErr w:type="spellEnd"/>
             </w:hyperlink>
           </w:p>
         </w:tc>
@@ -3936,7 +3910,6 @@
               </w:rPr>
             </w:pPr>
             <w:hyperlink w:anchor="_endMeasDpv" w:history="1">
-              <w:proofErr w:type="spellStart"/>
               <w:r>
                 <w:rPr>
                   <w:rStyle w:val="Hipercze"/>
@@ -3944,7 +3917,6 @@
                 </w:rPr>
                 <w:t>endMeasDpv</w:t>
               </w:r>
-              <w:proofErr w:type="spellEnd"/>
             </w:hyperlink>
           </w:p>
         </w:tc>
@@ -4091,7 +4063,6 @@
               </w:rPr>
             </w:pPr>
             <w:hyperlink w:anchor="_takeMeasSwv" w:history="1">
-              <w:proofErr w:type="spellStart"/>
               <w:r>
                 <w:rPr>
                   <w:rStyle w:val="Hipercze"/>
@@ -4099,7 +4070,6 @@
                 </w:rPr>
                 <w:t>takeMeasSwv</w:t>
               </w:r>
-              <w:proofErr w:type="spellEnd"/>
             </w:hyperlink>
           </w:p>
         </w:tc>
@@ -4197,7 +4167,6 @@
               </w:rPr>
             </w:pPr>
             <w:hyperlink w:anchor="_giveMeasChunkSwv" w:history="1">
-              <w:proofErr w:type="spellStart"/>
               <w:r>
                 <w:rPr>
                   <w:rStyle w:val="Hipercze"/>
@@ -4205,7 +4174,6 @@
                 </w:rPr>
                 <w:t>giveMeasChunkSwv</w:t>
               </w:r>
-              <w:proofErr w:type="spellEnd"/>
             </w:hyperlink>
           </w:p>
         </w:tc>
@@ -4289,7 +4257,6 @@
               </w:rPr>
             </w:pPr>
             <w:hyperlink w:anchor="_endMeasSwv" w:history="1">
-              <w:proofErr w:type="spellStart"/>
               <w:r>
                 <w:rPr>
                   <w:rStyle w:val="Hipercze"/>
@@ -4297,7 +4264,6 @@
                 </w:rPr>
                 <w:t>endMeasSwv</w:t>
               </w:r>
-              <w:proofErr w:type="spellEnd"/>
             </w:hyperlink>
           </w:p>
         </w:tc>
@@ -4434,28 +4400,18 @@
       </w:pPr>
       <w:bookmarkStart w:id="3" w:name="_Ref429402708"/>
       <w:bookmarkStart w:id="4" w:name="_Toc458948486"/>
-      <w:proofErr w:type="spellStart"/>
       <w:r>
         <w:t>getFirmwareID</w:t>
       </w:r>
       <w:bookmarkEnd w:id="3"/>
       <w:bookmarkEnd w:id="4"/>
-      <w:proofErr w:type="spellEnd"/>
     </w:p>
     <w:p>
       <w:r>
         <w:t>PC</w:t>
       </w:r>
       <w:r>
-        <w:t xml:space="preserve"> sends </w:t>
-      </w:r>
-      <w:proofErr w:type="spellStart"/>
-      <w:r>
-        <w:t>getFirmwareID</w:t>
-      </w:r>
-      <w:proofErr w:type="spellEnd"/>
-      <w:r>
-        <w:t xml:space="preserve"> to the embedded system in order to retrieve the current firmware version of the embedded system and also obtain the information about connection. If the firmware version is returned, it means that embedded system is connected. This command should be used as communication initialization </w:t>
+        <w:t xml:space="preserve"> sends getFirmwareID to the embedded system in order to retrieve the current firmware version of the embedded system and also obtain the information about connection. If the firmware version is returned, it means that embedded system is connected. This command should be used as communication initialization </w:t>
       </w:r>
       <w:r>
         <w:t>command.</w:t>
@@ -5414,13 +5370,11 @@
       </w:pPr>
       <w:bookmarkStart w:id="5" w:name="_Ref429402751"/>
       <w:bookmarkStart w:id="6" w:name="_Toc458948487"/>
-      <w:proofErr w:type="spellStart"/>
       <w:r>
         <w:t>takeMeasEis</w:t>
       </w:r>
       <w:bookmarkEnd w:id="5"/>
       <w:bookmarkEnd w:id="6"/>
-      <w:proofErr w:type="spellEnd"/>
     </w:p>
     <w:p>
       <w:r>
@@ -5682,14 +5636,12 @@
             <w:pPr>
               <w:pStyle w:val="Tablecode"/>
             </w:pPr>
-            <w:proofErr w:type="spellStart"/>
             <w:r>
               <w:t>F</w:t>
             </w:r>
             <w:r>
               <w:t>req</w:t>
             </w:r>
-            <w:proofErr w:type="spellEnd"/>
           </w:p>
           <w:p>
             <w:pPr>
@@ -5982,14 +5934,12 @@
             <w:pPr>
               <w:pStyle w:val="Tablecode"/>
             </w:pPr>
-            <w:proofErr w:type="spellStart"/>
             <w:r>
               <w:t>F</w:t>
             </w:r>
             <w:r>
               <w:t>req</w:t>
             </w:r>
-            <w:proofErr w:type="spellEnd"/>
           </w:p>
           <w:p>
             <w:pPr>
@@ -6023,14 +5973,12 @@
             <w:pPr>
               <w:pStyle w:val="Tablecode"/>
             </w:pPr>
-            <w:proofErr w:type="spellStart"/>
             <w:r>
               <w:t>F</w:t>
             </w:r>
             <w:r>
               <w:t>req</w:t>
             </w:r>
-            <w:proofErr w:type="spellEnd"/>
           </w:p>
           <w:p>
             <w:pPr>
@@ -6064,14 +6012,12 @@
             <w:pPr>
               <w:pStyle w:val="Tablecode"/>
             </w:pPr>
-            <w:proofErr w:type="spellStart"/>
             <w:r>
               <w:t>F</w:t>
             </w:r>
             <w:r>
               <w:t>req</w:t>
             </w:r>
-            <w:proofErr w:type="spellEnd"/>
           </w:p>
           <w:p>
             <w:pPr>
@@ -6105,14 +6051,12 @@
             <w:pPr>
               <w:pStyle w:val="Tablecode"/>
             </w:pPr>
-            <w:proofErr w:type="spellStart"/>
             <w:r>
               <w:t>F</w:t>
             </w:r>
             <w:r>
               <w:t>req</w:t>
             </w:r>
-            <w:proofErr w:type="spellEnd"/>
           </w:p>
           <w:p>
             <w:pPr>
@@ -6146,14 +6090,12 @@
             <w:pPr>
               <w:pStyle w:val="Tablecode"/>
             </w:pPr>
-            <w:proofErr w:type="spellStart"/>
             <w:r>
               <w:t>F</w:t>
             </w:r>
             <w:r>
               <w:t>req</w:t>
             </w:r>
-            <w:proofErr w:type="spellEnd"/>
           </w:p>
           <w:p>
             <w:pPr>
@@ -6187,14 +6129,12 @@
             <w:pPr>
               <w:pStyle w:val="Tablecode"/>
             </w:pPr>
-            <w:proofErr w:type="spellStart"/>
             <w:r>
               <w:t>F</w:t>
             </w:r>
             <w:r>
               <w:t>req</w:t>
             </w:r>
-            <w:proofErr w:type="spellEnd"/>
           </w:p>
           <w:p>
             <w:pPr>
@@ -6228,14 +6168,12 @@
             <w:pPr>
               <w:pStyle w:val="Tablecode"/>
             </w:pPr>
-            <w:proofErr w:type="spellStart"/>
             <w:r>
               <w:t>F</w:t>
             </w:r>
             <w:r>
               <w:t>req</w:t>
             </w:r>
-            <w:proofErr w:type="spellEnd"/>
           </w:p>
           <w:p>
             <w:pPr>
@@ -6269,14 +6207,12 @@
             <w:pPr>
               <w:pStyle w:val="Tablecode"/>
             </w:pPr>
-            <w:proofErr w:type="spellStart"/>
             <w:r>
               <w:t>F</w:t>
             </w:r>
             <w:r>
               <w:t>req</w:t>
             </w:r>
-            <w:proofErr w:type="spellEnd"/>
           </w:p>
           <w:p>
             <w:pPr>
@@ -6504,14 +6440,12 @@
             <w:pPr>
               <w:pStyle w:val="Tablecode"/>
             </w:pPr>
-            <w:proofErr w:type="spellStart"/>
             <w:r>
               <w:t>F</w:t>
             </w:r>
             <w:r>
               <w:t>req</w:t>
             </w:r>
-            <w:proofErr w:type="spellEnd"/>
           </w:p>
           <w:p>
             <w:pPr>
@@ -6545,14 +6479,12 @@
             <w:pPr>
               <w:pStyle w:val="Tablecode"/>
             </w:pPr>
-            <w:proofErr w:type="spellStart"/>
             <w:r>
               <w:t>S</w:t>
             </w:r>
             <w:r>
               <w:t>tepType</w:t>
             </w:r>
-            <w:proofErr w:type="spellEnd"/>
           </w:p>
         </w:tc>
         <w:tc>
@@ -6673,20 +6605,11 @@
         <w:t xml:space="preserve">Maximum signal amplitude </w:t>
       </w:r>
       <w:r>
-        <w:t xml:space="preserve">expressed in </w:t>
-      </w:r>
-      <w:proofErr w:type="spellStart"/>
-      <w:r>
-        <w:t>mili</w:t>
-      </w:r>
-      <w:proofErr w:type="spellEnd"/>
-      <w:r>
-        <w:t xml:space="preserve"> volts, values from 0 to 100 (unsigned char).</w:t>
+        <w:t>expressed in mili volts, values from 0 to 100 (unsigned char).</w:t>
       </w:r>
     </w:p>
     <w:p/>
     <w:p>
-      <w:proofErr w:type="spellStart"/>
       <w:r>
         <w:rPr>
           <w:b/>
@@ -6697,14 +6620,7 @@
         <w:rPr>
           <w:b/>
         </w:rPr>
-        <w:t>reqRangeStart</w:t>
-      </w:r>
-      <w:proofErr w:type="spellEnd"/>
-      <w:r>
-        <w:rPr>
-          <w:b/>
-        </w:rPr>
-        <w:t xml:space="preserve"> (Bytes 7-10): </w:t>
+        <w:t xml:space="preserve">reqRangeStart (Bytes 7-10): </w:t>
       </w:r>
       <w:r>
         <w:t>The starting frequency of the measurement expressed as float value.</w:t>
@@ -6712,7 +6628,6 @@
     </w:p>
     <w:p/>
     <w:p>
-      <w:proofErr w:type="spellStart"/>
       <w:r>
         <w:rPr>
           <w:b/>
@@ -6723,14 +6638,7 @@
         <w:rPr>
           <w:b/>
         </w:rPr>
-        <w:t>reqRangeEnd</w:t>
-      </w:r>
-      <w:proofErr w:type="spellEnd"/>
-      <w:r>
-        <w:rPr>
-          <w:b/>
-        </w:rPr>
-        <w:t xml:space="preserve"> (Bytes 11-14): </w:t>
+        <w:t xml:space="preserve">reqRangeEnd (Bytes 11-14): </w:t>
       </w:r>
       <w:r>
         <w:t>The ending frequency of the measurement expressed as float value.</w:t>
@@ -6738,7 +6646,6 @@
     </w:p>
     <w:p/>
     <w:p>
-      <w:proofErr w:type="spellStart"/>
       <w:r>
         <w:rPr>
           <w:b/>
@@ -6749,14 +6656,7 @@
         <w:rPr>
           <w:b/>
         </w:rPr>
-        <w:t>reqRangeStep</w:t>
-      </w:r>
-      <w:proofErr w:type="spellEnd"/>
-      <w:r>
-        <w:rPr>
-          <w:b/>
-        </w:rPr>
-        <w:t xml:space="preserve"> (Bytes 15-16): </w:t>
+        <w:t xml:space="preserve">reqRangeStep (Bytes 15-16): </w:t>
       </w:r>
       <w:r>
         <w:t>Numbers of steps/ measurements to take between the starting and ending frequency.</w:t>
@@ -6764,7 +6664,6 @@
     </w:p>
     <w:p/>
     <w:p>
-      <w:proofErr w:type="spellStart"/>
       <w:r>
         <w:rPr>
           <w:b/>
@@ -6775,14 +6674,7 @@
         <w:rPr>
           <w:b/>
         </w:rPr>
-        <w:t>tepType</w:t>
-      </w:r>
-      <w:proofErr w:type="spellEnd"/>
-      <w:r>
-        <w:rPr>
-          <w:b/>
-        </w:rPr>
-        <w:t xml:space="preserve"> (Byte 17): </w:t>
+        <w:t xml:space="preserve">tepType (Byte 17): </w:t>
       </w:r>
       <w:r>
         <w:t>0 – Linear, 1 – Logarithmical.</w:t>
@@ -7254,14 +7146,12 @@
       </w:pPr>
       <w:bookmarkStart w:id="7" w:name="_Ref429402757"/>
       <w:bookmarkStart w:id="8" w:name="_Toc458948488"/>
-      <w:proofErr w:type="spellStart"/>
       <w:r>
         <w:lastRenderedPageBreak/>
         <w:t>giveMeasChunkEis</w:t>
       </w:r>
       <w:bookmarkEnd w:id="7"/>
       <w:bookmarkEnd w:id="8"/>
-      <w:proofErr w:type="spellEnd"/>
     </w:p>
     <w:p>
       <w:r>
@@ -7813,109 +7703,82 @@
             <w:pPr>
               <w:pStyle w:val="Tablecode"/>
             </w:pPr>
-            <w:proofErr w:type="spellStart"/>
-            <w:r>
-              <w:t>Imag</w:t>
-            </w:r>
-            <w:proofErr w:type="spellEnd"/>
-            <w:r>
-              <w:t xml:space="preserve"> 0</w:t>
-            </w:r>
-          </w:p>
-        </w:tc>
-        <w:tc>
-          <w:tcPr>
-            <w:tcW w:w="1174" w:type="dxa"/>
-            <w:vAlign w:val="center"/>
-          </w:tcPr>
-          <w:p>
-            <w:pPr>
-              <w:pStyle w:val="Tablecode"/>
-            </w:pPr>
-            <w:proofErr w:type="spellStart"/>
-            <w:r>
-              <w:t>Imag</w:t>
-            </w:r>
-            <w:proofErr w:type="spellEnd"/>
-            <w:r>
-              <w:t xml:space="preserve"> 1</w:t>
-            </w:r>
-          </w:p>
-        </w:tc>
-        <w:tc>
-          <w:tcPr>
-            <w:tcW w:w="1175" w:type="dxa"/>
-            <w:vAlign w:val="center"/>
-          </w:tcPr>
-          <w:p>
-            <w:pPr>
-              <w:pStyle w:val="Tablecode"/>
-            </w:pPr>
-            <w:proofErr w:type="spellStart"/>
-            <w:r>
-              <w:t>Imag</w:t>
-            </w:r>
-            <w:proofErr w:type="spellEnd"/>
-            <w:r>
-              <w:t xml:space="preserve"> 2</w:t>
-            </w:r>
-          </w:p>
-        </w:tc>
-        <w:tc>
-          <w:tcPr>
-            <w:tcW w:w="1175" w:type="dxa"/>
-            <w:vAlign w:val="center"/>
-          </w:tcPr>
-          <w:p>
-            <w:pPr>
-              <w:pStyle w:val="Tablecode"/>
-            </w:pPr>
-            <w:proofErr w:type="spellStart"/>
-            <w:r>
-              <w:t>Imag</w:t>
-            </w:r>
-            <w:proofErr w:type="spellEnd"/>
-            <w:r>
-              <w:t xml:space="preserve"> 3</w:t>
-            </w:r>
-          </w:p>
-        </w:tc>
-        <w:tc>
-          <w:tcPr>
-            <w:tcW w:w="1175" w:type="dxa"/>
-            <w:vAlign w:val="center"/>
-          </w:tcPr>
-          <w:p>
-            <w:pPr>
-              <w:pStyle w:val="Tablecode"/>
-            </w:pPr>
-            <w:proofErr w:type="spellStart"/>
-            <w:r>
-              <w:t>Freq</w:t>
-            </w:r>
-            <w:proofErr w:type="spellEnd"/>
-            <w:r>
-              <w:t xml:space="preserve"> 0</w:t>
-            </w:r>
-          </w:p>
-        </w:tc>
-        <w:tc>
-          <w:tcPr>
-            <w:tcW w:w="1175" w:type="dxa"/>
-            <w:vAlign w:val="center"/>
-          </w:tcPr>
-          <w:p>
-            <w:pPr>
-              <w:pStyle w:val="Tablecode"/>
-            </w:pPr>
-            <w:proofErr w:type="spellStart"/>
+            <w:r>
+              <w:t>Imag 0</w:t>
+            </w:r>
+          </w:p>
+        </w:tc>
+        <w:tc>
+          <w:tcPr>
+            <w:tcW w:w="1174" w:type="dxa"/>
+            <w:vAlign w:val="center"/>
+          </w:tcPr>
+          <w:p>
+            <w:pPr>
+              <w:pStyle w:val="Tablecode"/>
+            </w:pPr>
+            <w:r>
+              <w:t>Imag 1</w:t>
+            </w:r>
+          </w:p>
+        </w:tc>
+        <w:tc>
+          <w:tcPr>
+            <w:tcW w:w="1175" w:type="dxa"/>
+            <w:vAlign w:val="center"/>
+          </w:tcPr>
+          <w:p>
+            <w:pPr>
+              <w:pStyle w:val="Tablecode"/>
+            </w:pPr>
+            <w:r>
+              <w:t>Imag 2</w:t>
+            </w:r>
+          </w:p>
+        </w:tc>
+        <w:tc>
+          <w:tcPr>
+            <w:tcW w:w="1175" w:type="dxa"/>
+            <w:vAlign w:val="center"/>
+          </w:tcPr>
+          <w:p>
+            <w:pPr>
+              <w:pStyle w:val="Tablecode"/>
+            </w:pPr>
+            <w:r>
+              <w:t>Imag 3</w:t>
+            </w:r>
+          </w:p>
+        </w:tc>
+        <w:tc>
+          <w:tcPr>
+            <w:tcW w:w="1175" w:type="dxa"/>
+            <w:vAlign w:val="center"/>
+          </w:tcPr>
+          <w:p>
+            <w:pPr>
+              <w:pStyle w:val="Tablecode"/>
+            </w:pPr>
+            <w:r>
+              <w:t>Freq 0</w:t>
+            </w:r>
+          </w:p>
+        </w:tc>
+        <w:tc>
+          <w:tcPr>
+            <w:tcW w:w="1175" w:type="dxa"/>
+            <w:vAlign w:val="center"/>
+          </w:tcPr>
+          <w:p>
+            <w:pPr>
+              <w:pStyle w:val="Tablecode"/>
+            </w:pPr>
             <w:r>
               <w:t>Fre</w:t>
             </w:r>
             <w:r>
               <w:t>q</w:t>
             </w:r>
-            <w:proofErr w:type="spellEnd"/>
             <w:r>
               <w:t xml:space="preserve"> 1</w:t>
             </w:r>
@@ -8110,32 +7973,22 @@
             <w:pPr>
               <w:pStyle w:val="Tablecode"/>
             </w:pPr>
-            <w:proofErr w:type="spellStart"/>
-            <w:r>
-              <w:t>Freq</w:t>
-            </w:r>
-            <w:proofErr w:type="spellEnd"/>
-            <w:r>
-              <w:t xml:space="preserve"> 2</w:t>
-            </w:r>
-          </w:p>
-        </w:tc>
-        <w:tc>
-          <w:tcPr>
-            <w:tcW w:w="1174" w:type="dxa"/>
-            <w:vAlign w:val="center"/>
-          </w:tcPr>
-          <w:p>
-            <w:pPr>
-              <w:pStyle w:val="Tablecode"/>
-            </w:pPr>
-            <w:proofErr w:type="spellStart"/>
-            <w:r>
-              <w:t>Freq</w:t>
-            </w:r>
-            <w:proofErr w:type="spellEnd"/>
-            <w:r>
-              <w:t xml:space="preserve"> 3</w:t>
+            <w:r>
+              <w:t>Freq 2</w:t>
+            </w:r>
+          </w:p>
+        </w:tc>
+        <w:tc>
+          <w:tcPr>
+            <w:tcW w:w="1174" w:type="dxa"/>
+            <w:vAlign w:val="center"/>
+          </w:tcPr>
+          <w:p>
+            <w:pPr>
+              <w:pStyle w:val="Tablecode"/>
+            </w:pPr>
+            <w:r>
+              <w:t>Freq 3</w:t>
             </w:r>
           </w:p>
         </w:tc>
@@ -8237,39 +8090,23 @@
     </w:p>
     <w:p/>
     <w:p>
-      <w:proofErr w:type="spellStart"/>
       <w:r>
         <w:rPr>
           <w:b/>
         </w:rPr>
-        <w:t>Imag</w:t>
-      </w:r>
-      <w:proofErr w:type="spellEnd"/>
+        <w:t xml:space="preserve">Imag (Bytes 10-13): </w:t>
+      </w:r>
+      <w:r>
+        <w:t>Imaginary part of measured impedance expressed as float.</w:t>
+      </w:r>
+    </w:p>
+    <w:p/>
+    <w:p>
       <w:r>
         <w:rPr>
           <w:b/>
         </w:rPr>
-        <w:t xml:space="preserve"> (Bytes 10-13): </w:t>
-      </w:r>
-      <w:r>
-        <w:t>Imaginary part of measured impedance expressed as float.</w:t>
-      </w:r>
-    </w:p>
-    <w:p/>
-    <w:p>
-      <w:proofErr w:type="spellStart"/>
-      <w:r>
-        <w:rPr>
-          <w:b/>
-        </w:rPr>
-        <w:t>Freq</w:t>
-      </w:r>
-      <w:proofErr w:type="spellEnd"/>
-      <w:r>
-        <w:rPr>
-          <w:b/>
-        </w:rPr>
-        <w:t xml:space="preserve"> (Bytes 14-17): </w:t>
+        <w:t xml:space="preserve">Freq (Bytes 14-17): </w:t>
       </w:r>
       <w:r>
         <w:t>Frequency of the signal witch which measurement was taken.</w:t>
@@ -8282,25 +8119,15 @@
       </w:pPr>
       <w:bookmarkStart w:id="9" w:name="_Ref429402762"/>
       <w:bookmarkStart w:id="10" w:name="_Toc458948489"/>
-      <w:proofErr w:type="spellStart"/>
       <w:r>
         <w:t>endMeasEis</w:t>
       </w:r>
       <w:bookmarkEnd w:id="9"/>
       <w:bookmarkEnd w:id="10"/>
-      <w:proofErr w:type="spellEnd"/>
     </w:p>
     <w:p>
       <w:r>
-        <w:t xml:space="preserve">ES sends this command to the PC right after the last </w:t>
-      </w:r>
-      <w:proofErr w:type="spellStart"/>
-      <w:r>
-        <w:t>giveMeasChunk</w:t>
-      </w:r>
-      <w:proofErr w:type="spellEnd"/>
-      <w:r>
-        <w:t xml:space="preserve"> was sent in order to close the measurement process.</w:t>
+        <w:t>ES sends this command to the PC right after the last giveMeasChunk was sent in order to close the measurement process.</w:t>
       </w:r>
     </w:p>
     <w:p/>
@@ -9061,7 +8888,6 @@
       </w:pPr>
       <w:bookmarkStart w:id="11" w:name="_Ref429402767"/>
       <w:bookmarkStart w:id="12" w:name="_Toc458948490"/>
-      <w:proofErr w:type="spellStart"/>
       <w:r>
         <w:lastRenderedPageBreak/>
         <w:t>takeMeas</w:t>
@@ -9071,7 +8897,6 @@
       </w:r>
       <w:bookmarkEnd w:id="11"/>
       <w:bookmarkEnd w:id="12"/>
-      <w:proofErr w:type="spellEnd"/>
     </w:p>
     <w:p>
       <w:r>
@@ -10483,7 +10308,6 @@
       </w:pPr>
       <w:bookmarkStart w:id="13" w:name="_Ref429402775"/>
       <w:bookmarkStart w:id="14" w:name="_Toc458948491"/>
-      <w:proofErr w:type="spellStart"/>
       <w:r>
         <w:t>giveMeasChunk</w:t>
       </w:r>
@@ -10495,7 +10319,6 @@
         <w:t>v</w:t>
       </w:r>
       <w:bookmarkEnd w:id="14"/>
-      <w:proofErr w:type="spellEnd"/>
     </w:p>
     <w:p>
       <w:r>
@@ -11418,7 +11241,6 @@
       </w:pPr>
       <w:bookmarkStart w:id="15" w:name="_Ref429402780"/>
       <w:bookmarkStart w:id="16" w:name="_Toc458948492"/>
-      <w:proofErr w:type="spellStart"/>
       <w:r>
         <w:lastRenderedPageBreak/>
         <w:t>endMeasC</w:t>
@@ -11428,19 +11250,10 @@
         <w:t>v</w:t>
       </w:r>
       <w:bookmarkEnd w:id="16"/>
-      <w:proofErr w:type="spellEnd"/>
     </w:p>
     <w:p>
       <w:r>
-        <w:t xml:space="preserve">ES sends this command to the PC right after the last </w:t>
-      </w:r>
-      <w:proofErr w:type="spellStart"/>
-      <w:r>
-        <w:t>giveMeasChunk</w:t>
-      </w:r>
-      <w:proofErr w:type="spellEnd"/>
-      <w:r>
-        <w:t xml:space="preserve"> was sent in order to close the measurement process.</w:t>
+        <w:t>ES sends this command to the PC right after the last giveMeasChunk was sent in order to close the measurement process.</w:t>
       </w:r>
     </w:p>
     <w:p/>
@@ -12202,7 +12015,6 @@
       <w:bookmarkStart w:id="17" w:name="_takeMeasCa"/>
       <w:bookmarkStart w:id="18" w:name="_Toc458948493"/>
       <w:bookmarkEnd w:id="17"/>
-      <w:proofErr w:type="spellStart"/>
       <w:r>
         <w:t>takeMeas</w:t>
       </w:r>
@@ -12210,7 +12022,6 @@
         <w:t>Ca</w:t>
       </w:r>
       <w:bookmarkEnd w:id="18"/>
-      <w:proofErr w:type="spellEnd"/>
     </w:p>
     <w:p>
       <w:r>
@@ -13095,15 +12906,7 @@
         <w:t xml:space="preserve">): </w:t>
       </w:r>
       <w:r>
-        <w:t xml:space="preserve">Time interval at which each measures will be taken [s]. Values from 1 </w:t>
-      </w:r>
-      <w:proofErr w:type="spellStart"/>
-      <w:r>
-        <w:t>ms</w:t>
-      </w:r>
-      <w:proofErr w:type="spellEnd"/>
-      <w:r>
-        <w:t xml:space="preserve"> to 10 s (32 bit float, expressed in seconds).</w:t>
+        <w:t>Time interval at which each measures will be taken [s]. Values from 1 ms to 10 s (32 bit float, expressed in seconds).</w:t>
       </w:r>
     </w:p>
     <w:p>
@@ -13569,7 +13372,6 @@
       <w:bookmarkStart w:id="19" w:name="_giveMeasChunkCa"/>
       <w:bookmarkStart w:id="20" w:name="_Toc458948494"/>
       <w:bookmarkEnd w:id="19"/>
-      <w:proofErr w:type="spellStart"/>
       <w:r>
         <w:t>giveMeasChunk</w:t>
       </w:r>
@@ -13577,7 +13379,6 @@
         <w:t>Ca</w:t>
       </w:r>
       <w:bookmarkEnd w:id="20"/>
-      <w:proofErr w:type="spellEnd"/>
     </w:p>
     <w:p>
       <w:r>
@@ -14348,40 +14149,16 @@
         <w:t>Measur</w:t>
       </w:r>
       <w:r>
-        <w:t xml:space="preserve">ed current value expressed in </w:t>
-      </w:r>
-      <w:proofErr w:type="spellStart"/>
-      <w:r>
-        <w:t>uA</w:t>
-      </w:r>
-      <w:proofErr w:type="spellEnd"/>
-      <w:r>
-        <w:t xml:space="preserve"> (1 = 1</w:t>
-      </w:r>
-      <w:r>
-        <w:t xml:space="preserve">00 </w:t>
-      </w:r>
-      <w:proofErr w:type="spellStart"/>
-      <w:r>
-        <w:t>n</w:t>
-      </w:r>
-      <w:r>
-        <w:t>A</w:t>
-      </w:r>
-      <w:proofErr w:type="spellEnd"/>
-      <w:r>
-        <w:t>)</w:t>
-      </w:r>
-      <w:r>
-        <w:t xml:space="preserve">. 32 bit float value. For example 0.5 value means 500 </w:t>
-      </w:r>
-      <w:proofErr w:type="spellStart"/>
-      <w:r>
-        <w:t>uA</w:t>
-      </w:r>
-      <w:proofErr w:type="spellEnd"/>
-      <w:r>
-        <w:t>.</w:t>
+        <w:t>ed current value expressed in uA (1 = 1</w:t>
+      </w:r>
+      <w:r>
+        <w:t>00 n</w:t>
+      </w:r>
+      <w:r>
+        <w:t>A)</w:t>
+      </w:r>
+      <w:r>
+        <w:t>. 32 bit float value. For example 0.5 value means 500 uA.</w:t>
       </w:r>
     </w:p>
     <w:p>
@@ -14433,25 +14210,15 @@
       <w:bookmarkStart w:id="21" w:name="_endMeasCa"/>
       <w:bookmarkStart w:id="22" w:name="_Toc458948495"/>
       <w:bookmarkEnd w:id="21"/>
-      <w:proofErr w:type="spellStart"/>
       <w:r>
         <w:lastRenderedPageBreak/>
         <w:t>endMeasCa</w:t>
       </w:r>
       <w:bookmarkEnd w:id="22"/>
-      <w:proofErr w:type="spellEnd"/>
     </w:p>
     <w:p>
       <w:r>
-        <w:t xml:space="preserve">ES sends this command to the PC right after the last </w:t>
-      </w:r>
-      <w:proofErr w:type="spellStart"/>
-      <w:r>
-        <w:t>giveMeasChunk</w:t>
-      </w:r>
-      <w:proofErr w:type="spellEnd"/>
-      <w:r>
-        <w:t xml:space="preserve"> was sent in order to close the measurement process.</w:t>
+        <w:t>ES sends this command to the PC right after the last giveMeasChunk was sent in order to close the measurement process.</w:t>
       </w:r>
     </w:p>
     <w:p/>
@@ -15213,7 +14980,6 @@
       <w:bookmarkStart w:id="23" w:name="_takeMeasDpv"/>
       <w:bookmarkStart w:id="24" w:name="_Toc458948496"/>
       <w:bookmarkEnd w:id="23"/>
-      <w:proofErr w:type="spellStart"/>
       <w:r>
         <w:t>takeMeas</w:t>
       </w:r>
@@ -15221,7 +14987,6 @@
         <w:t>Dpv</w:t>
       </w:r>
       <w:bookmarkEnd w:id="24"/>
-      <w:proofErr w:type="spellEnd"/>
     </w:p>
     <w:p>
       <w:r>
@@ -16362,7 +16127,7 @@
         <w:t xml:space="preserve">Set the quiet (starting) potential for the measure [mV]. Values from </w:t>
       </w:r>
       <w:r>
-        <w:t>0</w:t>
+        <w:t>-1000</w:t>
       </w:r>
       <w:r>
         <w:t xml:space="preserve"> to </w:t>
@@ -16370,9 +16135,8 @@
       <w:r>
         <w:t>1000 (</w:t>
       </w:r>
-      <w:r>
-        <w:t>un</w:t>
-      </w:r>
+      <w:bookmarkStart w:id="25" w:name="_GoBack"/>
+      <w:bookmarkEnd w:id="25"/>
       <w:r>
         <w:t>signed 16 bit).</w:t>
       </w:r>
@@ -16431,15 +16195,7 @@
         <w:t xml:space="preserve"> </w:t>
       </w:r>
       <w:r>
-        <w:t xml:space="preserve">Values from 1 to 1000000 (expressed as unsigned </w:t>
-      </w:r>
-      <w:proofErr w:type="spellStart"/>
-      <w:r>
-        <w:t>int</w:t>
-      </w:r>
-      <w:proofErr w:type="spellEnd"/>
-      <w:r>
-        <w:t xml:space="preserve"> 32 bit).</w:t>
+        <w:t>Values from 1 to 1000000 (expressed as unsigned int 32 bit).</w:t>
       </w:r>
     </w:p>
     <w:p>
@@ -16469,15 +16225,7 @@
         <w:t>PP (bytes 16-17):</w:t>
       </w:r>
       <w:r>
-        <w:t xml:space="preserve"> Pulse period (</w:t>
-      </w:r>
-      <w:proofErr w:type="spellStart"/>
-      <w:r>
-        <w:t>ms</w:t>
-      </w:r>
-      <w:proofErr w:type="spellEnd"/>
-      <w:r>
-        <w:t>). Values from 0 to 10000 (16 bit unsigned short).</w:t>
+        <w:t xml:space="preserve"> Pulse period (ms). Values from 0 to 10000 (16 bit unsigned short).</w:t>
       </w:r>
     </w:p>
     <w:p>
@@ -16601,14 +16349,27 @@
       <w:r>
         <w:t xml:space="preserve">Figure </w:t>
       </w:r>
-      <w:fldSimple w:instr=" SEQ Figure \* ARABIC ">
-        <w:r>
-          <w:rPr>
-            <w:noProof/>
-          </w:rPr>
-          <w:t>1</w:t>
-        </w:r>
-      </w:fldSimple>
+      <w:r>
+        <w:fldChar w:fldCharType="begin"/>
+      </w:r>
+      <w:r>
+        <w:instrText xml:space="preserve"> SEQ Figure \* ARABIC </w:instrText>
+      </w:r>
+      <w:r>
+        <w:fldChar w:fldCharType="separate"/>
+      </w:r>
+      <w:r>
+        <w:rPr>
+          <w:noProof/>
+        </w:rPr>
+        <w:t>1</w:t>
+      </w:r>
+      <w:r>
+        <w:rPr>
+          <w:noProof/>
+        </w:rPr>
+        <w:fldChar w:fldCharType="end"/>
+      </w:r>
       <w:r>
         <w:t>. DPV values explained</w:t>
       </w:r>
@@ -17079,16 +16840,14 @@
       <w:pPr>
         <w:pStyle w:val="Nagwek2"/>
       </w:pPr>
-      <w:bookmarkStart w:id="25" w:name="_Toc458948497"/>
-      <w:proofErr w:type="spellStart"/>
+      <w:bookmarkStart w:id="26" w:name="_Toc458948497"/>
       <w:r>
         <w:t>giveMeasChunk</w:t>
       </w:r>
       <w:r>
         <w:t>Dpv</w:t>
       </w:r>
-      <w:bookmarkEnd w:id="25"/>
-      <w:proofErr w:type="spellEnd"/>
+      <w:bookmarkEnd w:id="26"/>
     </w:p>
     <w:p>
       <w:r>
@@ -17862,15 +17621,7 @@
         <w:t xml:space="preserve"> Measure</w:t>
       </w:r>
       <w:r>
-        <w:t xml:space="preserve">d current value expressed in </w:t>
-      </w:r>
-      <w:proofErr w:type="spellStart"/>
-      <w:r>
-        <w:t>uA</w:t>
-      </w:r>
-      <w:proofErr w:type="spellEnd"/>
-      <w:r>
-        <w:t xml:space="preserve">. </w:t>
+        <w:t xml:space="preserve">d current value expressed in uA. </w:t>
       </w:r>
       <w:r>
         <w:t xml:space="preserve">32 bit float value. </w:t>
@@ -17913,28 +17664,18 @@
       <w:pPr>
         <w:pStyle w:val="Nagwek2"/>
       </w:pPr>
-      <w:bookmarkStart w:id="26" w:name="_endMeasDpv"/>
-      <w:bookmarkStart w:id="27" w:name="_Toc458948498"/>
-      <w:bookmarkEnd w:id="26"/>
-      <w:proofErr w:type="spellStart"/>
+      <w:bookmarkStart w:id="27" w:name="_endMeasDpv"/>
+      <w:bookmarkStart w:id="28" w:name="_Toc458948498"/>
+      <w:bookmarkEnd w:id="27"/>
       <w:r>
         <w:lastRenderedPageBreak/>
         <w:t>endMeasDpv</w:t>
       </w:r>
-      <w:bookmarkEnd w:id="27"/>
-      <w:proofErr w:type="spellEnd"/>
+      <w:bookmarkEnd w:id="28"/>
     </w:p>
     <w:p>
       <w:r>
-        <w:t xml:space="preserve">ES sends this command to the PC right after the last </w:t>
-      </w:r>
-      <w:proofErr w:type="spellStart"/>
-      <w:r>
-        <w:t>giveMeasChunk</w:t>
-      </w:r>
-      <w:proofErr w:type="spellEnd"/>
-      <w:r>
-        <w:t xml:space="preserve"> was sent in order to close the measurement process.</w:t>
+        <w:t>ES sends this command to the PC right after the last giveMeasChunk was sent in order to close the measurement process.</w:t>
       </w:r>
     </w:p>
     <w:p/>
@@ -18693,28 +18434,24 @@
       <w:pPr>
         <w:pStyle w:val="Nagwek2"/>
       </w:pPr>
-      <w:bookmarkStart w:id="28" w:name="_takeMeasSwv"/>
-      <w:bookmarkStart w:id="29" w:name="_Toc458948499"/>
-      <w:bookmarkEnd w:id="28"/>
-      <w:proofErr w:type="spellStart"/>
+      <w:bookmarkStart w:id="29" w:name="_takeMeasSwv"/>
+      <w:bookmarkStart w:id="30" w:name="_Toc458948499"/>
+      <w:bookmarkEnd w:id="29"/>
       <w:r>
         <w:t>takeMeas</w:t>
       </w:r>
       <w:r>
         <w:t>Swv</w:t>
       </w:r>
-      <w:bookmarkEnd w:id="29"/>
-      <w:proofErr w:type="spellEnd"/>
+      <w:bookmarkEnd w:id="30"/>
     </w:p>
     <w:p>
       <w:r>
         <w:t xml:space="preserve">PC sends all required parameters for the </w:t>
       </w:r>
-      <w:proofErr w:type="spellStart"/>
       <w:r>
         <w:t>Swv</w:t>
       </w:r>
-      <w:proofErr w:type="spellEnd"/>
       <w:r>
         <w:t xml:space="preserve"> measurement to the ES. After ES obtains the command it then checks the parameters. If they are all ok, he sends an ok ACK, if not, he sends an error code ACK.</w:t>
       </w:r>
@@ -19796,21 +19533,11 @@
       <w:r>
         <w:t>lied in the measurement process</w:t>
       </w:r>
-      <w:bookmarkStart w:id="30" w:name="_GoBack"/>
-      <w:bookmarkEnd w:id="30"/>
       <w:r>
         <w:t>.</w:t>
       </w:r>
       <w:r>
-        <w:t xml:space="preserve"> Values from 1 to 1000000 (expressed as unsigned </w:t>
-      </w:r>
-      <w:proofErr w:type="spellStart"/>
-      <w:r>
-        <w:t>int</w:t>
-      </w:r>
-      <w:proofErr w:type="spellEnd"/>
-      <w:r>
-        <w:t xml:space="preserve"> 32 bit).</w:t>
+        <w:t xml:space="preserve"> Values from 1 to 1000000 (expressed as unsigned int 32 bit).</w:t>
       </w:r>
     </w:p>
     <w:p>
@@ -19861,15 +19588,7 @@
         <w:t xml:space="preserve"> </w:t>
       </w:r>
       <w:r>
-        <w:t>Pulse period [</w:t>
-      </w:r>
-      <w:proofErr w:type="spellStart"/>
-      <w:r>
-        <w:t>ms</w:t>
-      </w:r>
-      <w:proofErr w:type="spellEnd"/>
-      <w:r>
-        <w:t>]</w:t>
+        <w:t>Pulse period [ms]</w:t>
       </w:r>
       <w:r>
         <w:t>. Values from 0 to 10000 (16 bit unsigned short).</w:t>
@@ -20400,7 +20119,6 @@
       <w:bookmarkStart w:id="31" w:name="_giveMeasChunkSwv"/>
       <w:bookmarkStart w:id="32" w:name="_Toc458948500"/>
       <w:bookmarkEnd w:id="31"/>
-      <w:proofErr w:type="spellStart"/>
       <w:r>
         <w:lastRenderedPageBreak/>
         <w:t>giveMeasChunk</w:t>
@@ -20409,7 +20127,6 @@
         <w:t>Swv</w:t>
       </w:r>
       <w:bookmarkEnd w:id="32"/>
-      <w:proofErr w:type="spellEnd"/>
     </w:p>
     <w:p>
       <w:r>
@@ -21168,15 +20885,7 @@
         <w:t>Current value (bytes 6-9):</w:t>
       </w:r>
       <w:r>
-        <w:t xml:space="preserve"> Measured current value expressed in </w:t>
-      </w:r>
-      <w:proofErr w:type="spellStart"/>
-      <w:r>
-        <w:t>uA</w:t>
-      </w:r>
-      <w:proofErr w:type="spellEnd"/>
-      <w:r>
-        <w:t xml:space="preserve">. 32 bit float value. </w:t>
+        <w:t xml:space="preserve"> Measured current value expressed in uA. 32 bit float value. </w:t>
       </w:r>
     </w:p>
     <w:p>
@@ -21201,24 +20910,14 @@
       <w:bookmarkStart w:id="33" w:name="_endMeasSwv"/>
       <w:bookmarkStart w:id="34" w:name="_Toc458948501"/>
       <w:bookmarkEnd w:id="33"/>
-      <w:proofErr w:type="spellStart"/>
       <w:r>
         <w:t>endMeasSwv</w:t>
       </w:r>
       <w:bookmarkEnd w:id="34"/>
-      <w:proofErr w:type="spellEnd"/>
     </w:p>
     <w:p>
       <w:r>
-        <w:t xml:space="preserve">ES sends this command to the PC right after the last </w:t>
-      </w:r>
-      <w:proofErr w:type="spellStart"/>
-      <w:r>
-        <w:t>giveMeasChunk</w:t>
-      </w:r>
-      <w:proofErr w:type="spellEnd"/>
-      <w:r>
-        <w:t xml:space="preserve"> was sent in order to close the measurement process.</w:t>
+        <w:t>ES sends this command to the PC right after the last giveMeasChunk was sent in order to close the measurement process.</w:t>
       </w:r>
     </w:p>
     <w:p/>
@@ -21979,25 +21678,15 @@
         <w:pStyle w:val="Nagwek1"/>
       </w:pPr>
       <w:bookmarkStart w:id="35" w:name="_Toc458948502"/>
-      <w:proofErr w:type="spellStart"/>
       <w:r>
         <w:lastRenderedPageBreak/>
-        <w:t>Crc</w:t>
-      </w:r>
-      <w:proofErr w:type="spellEnd"/>
-      <w:r>
-        <w:t xml:space="preserve"> calculation</w:t>
+        <w:t>Crc calculation</w:t>
       </w:r>
       <w:bookmarkEnd w:id="35"/>
     </w:p>
     <w:p>
-      <w:proofErr w:type="spellStart"/>
-      <w:r>
-        <w:t>Crc</w:t>
-      </w:r>
-      <w:proofErr w:type="spellEnd"/>
-      <w:r>
-        <w:t xml:space="preserve"> is stored as an 2 byte unsigned integer value. CRC is calculated for every communicate and answer command and added at the end of that command. After the PC/ ES receives a message, it calculates the CRC for it and compares with the CRC of this sent message. </w:t>
+      <w:r>
+        <w:t xml:space="preserve">Crc is stored as an 2 byte unsigned integer value. CRC is calculated for every communicate and answer command and added at the end of that command. After the PC/ ES receives a message, it calculates the CRC for it and compares with the CRC of this sent message. </w:t>
       </w:r>
     </w:p>
     <w:p/>
@@ -22032,15 +21721,7 @@
               <w:jc w:val="left"/>
             </w:pPr>
             <w:r>
-              <w:t xml:space="preserve">unsigned short </w:t>
-            </w:r>
-            <w:proofErr w:type="spellStart"/>
-            <w:r>
-              <w:t>GetCrc</w:t>
-            </w:r>
-            <w:proofErr w:type="spellEnd"/>
-            <w:r>
-              <w:t>(unsigned char* buffer, unsigned short bytes)</w:t>
+              <w:t>unsigned short GetCrc(unsigned char* buffer, unsigned short bytes)</w:t>
             </w:r>
           </w:p>
           <w:p>
@@ -22059,15 +21740,7 @@
             </w:pPr>
             <w:r>
               <w:tab/>
-              <w:t xml:space="preserve">unsigned short </w:t>
-            </w:r>
-            <w:proofErr w:type="spellStart"/>
-            <w:r>
-              <w:t>i</w:t>
-            </w:r>
-            <w:proofErr w:type="spellEnd"/>
-            <w:r>
-              <w:t>;</w:t>
+              <w:t>unsigned short i;</w:t>
             </w:r>
           </w:p>
           <w:p>
@@ -22087,31 +21760,7 @@
             </w:pPr>
             <w:r>
               <w:tab/>
-              <w:t>for(</w:t>
-            </w:r>
-            <w:proofErr w:type="spellStart"/>
-            <w:r>
-              <w:t>i</w:t>
-            </w:r>
-            <w:proofErr w:type="spellEnd"/>
-            <w:r>
-              <w:t xml:space="preserve"> = 0; </w:t>
-            </w:r>
-            <w:proofErr w:type="spellStart"/>
-            <w:r>
-              <w:t>i</w:t>
-            </w:r>
-            <w:proofErr w:type="spellEnd"/>
-            <w:r>
-              <w:t xml:space="preserve"> &lt; bytes; </w:t>
-            </w:r>
-            <w:proofErr w:type="spellStart"/>
-            <w:r>
-              <w:t>i</w:t>
-            </w:r>
-            <w:proofErr w:type="spellEnd"/>
-            <w:r>
-              <w:t>++)</w:t>
+              <w:t>for(i = 0; i &lt; bytes; i++)</w:t>
             </w:r>
           </w:p>
           <w:p>
@@ -22192,13 +21841,8 @@
     </w:p>
     <w:p/>
     <w:p>
-      <w:proofErr w:type="spellStart"/>
-      <w:r>
-        <w:t>getFirmwareID</w:t>
-      </w:r>
-      <w:proofErr w:type="spellEnd"/>
-      <w:r>
-        <w:t xml:space="preserve"> is sent from PC to ES, the whole message is:</w:t>
+      <w:r>
+        <w:t>getFirmwareID is sent from PC to ES, the whole message is:</w:t>
       </w:r>
     </w:p>
     <w:p>
@@ -22250,33 +21894,8 @@
           <w:color w:val="0070C0"/>
           <w:lang w:val="en-US"/>
         </w:rPr>
-        <w:t xml:space="preserve">0x02 0x00 </w:t>
-      </w:r>
-      <w:proofErr w:type="spellStart"/>
-      <w:r>
-        <w:rPr>
-          <w:color w:val="0070C0"/>
-          <w:lang w:val="en-US"/>
-        </w:rPr>
-        <w:t>0x00</w:t>
-      </w:r>
-      <w:proofErr w:type="spellEnd"/>
-      <w:r>
-        <w:rPr>
-          <w:color w:val="0070C0"/>
-          <w:lang w:val="en-US"/>
-        </w:rPr>
-        <w:t xml:space="preserve"> </w:t>
-      </w:r>
-      <w:proofErr w:type="spellStart"/>
-      <w:r>
-        <w:rPr>
-          <w:color w:val="0070C0"/>
-          <w:lang w:val="en-US"/>
-        </w:rPr>
-        <w:t>0x00</w:t>
-      </w:r>
-      <w:proofErr w:type="spellEnd"/>
+        <w:t>0x02 0x00 0x00 0x00</w:t>
+      </w:r>
       <w:r>
         <w:rPr>
           <w:lang w:val="en-US"/>
@@ -22351,15 +21970,7 @@
         <w:t>Calculated CRC for this message matches the one that came along with it.</w:t>
       </w:r>
       <w:r>
-        <w:t xml:space="preserve"> That means the frame is </w:t>
-      </w:r>
-      <w:proofErr w:type="spellStart"/>
-      <w:r>
-        <w:t>corrent</w:t>
-      </w:r>
-      <w:proofErr w:type="spellEnd"/>
-      <w:r>
-        <w:t xml:space="preserve"> and an answer can be sent to the PC:</w:t>
+        <w:t xml:space="preserve"> That means the frame is corrent and an answer can be sent to the PC:</w:t>
       </w:r>
     </w:p>
     <w:p>
@@ -22404,87 +22015,14 @@
           <w:color w:val="0070C0"/>
           <w:lang w:val="en-US"/>
         </w:rPr>
-        <w:t xml:space="preserve"> 0x06 0x00 </w:t>
-      </w:r>
-      <w:proofErr w:type="spellStart"/>
-      <w:r>
-        <w:rPr>
-          <w:color w:val="0070C0"/>
-          <w:lang w:val="en-US"/>
-        </w:rPr>
-        <w:t>0x00</w:t>
-      </w:r>
-      <w:proofErr w:type="spellEnd"/>
-      <w:r>
-        <w:rPr>
-          <w:color w:val="0070C0"/>
-          <w:lang w:val="en-US"/>
-        </w:rPr>
-        <w:t xml:space="preserve"> </w:t>
-      </w:r>
-      <w:proofErr w:type="spellStart"/>
-      <w:r>
-        <w:rPr>
-          <w:color w:val="0070C0"/>
-          <w:lang w:val="en-US"/>
-        </w:rPr>
-        <w:t>0x00</w:t>
-      </w:r>
-      <w:proofErr w:type="spellEnd"/>
-      <w:r>
-        <w:rPr>
-          <w:color w:val="0070C0"/>
-          <w:lang w:val="en-US"/>
-        </w:rPr>
-        <w:t xml:space="preserve"> </w:t>
-      </w:r>
-      <w:proofErr w:type="spellStart"/>
+        <w:t xml:space="preserve"> 0x06 0x00 0x00 0x00 </w:t>
+      </w:r>
       <w:r>
         <w:rPr>
           <w:color w:val="70AD47" w:themeColor="accent6"/>
           <w:lang w:val="en-US"/>
         </w:rPr>
-        <w:t>0x00</w:t>
-      </w:r>
-      <w:proofErr w:type="spellEnd"/>
-      <w:r>
-        <w:rPr>
-          <w:color w:val="70AD47" w:themeColor="accent6"/>
-          <w:lang w:val="en-US"/>
-        </w:rPr>
-        <w:t xml:space="preserve"> </w:t>
-      </w:r>
-      <w:proofErr w:type="spellStart"/>
-      <w:r>
-        <w:rPr>
-          <w:color w:val="70AD47" w:themeColor="accent6"/>
-          <w:lang w:val="en-US"/>
-        </w:rPr>
-        <w:t>0x00</w:t>
-      </w:r>
-      <w:proofErr w:type="spellEnd"/>
-      <w:r>
-        <w:rPr>
-          <w:color w:val="70AD47" w:themeColor="accent6"/>
-          <w:lang w:val="en-US"/>
-        </w:rPr>
-        <w:t xml:space="preserve"> </w:t>
-      </w:r>
-      <w:proofErr w:type="spellStart"/>
-      <w:r>
-        <w:rPr>
-          <w:color w:val="70AD47" w:themeColor="accent6"/>
-          <w:lang w:val="en-US"/>
-        </w:rPr>
-        <w:t>0x00</w:t>
-      </w:r>
-      <w:proofErr w:type="spellEnd"/>
-      <w:r>
-        <w:rPr>
-          <w:color w:val="70AD47" w:themeColor="accent6"/>
-          <w:lang w:val="en-US"/>
-        </w:rPr>
-        <w:t xml:space="preserve"> 0x01</w:t>
+        <w:t>0x00 0x00 0x00 0x01</w:t>
       </w:r>
       <w:r>
         <w:rPr>
@@ -22621,7 +22159,7 @@
             <w:noProof/>
             <w:lang w:val="pl-PL"/>
           </w:rPr>
-          <w:t>17</w:t>
+          <w:t>12</w:t>
         </w:r>
         <w:r>
           <w:fldChar w:fldCharType="end"/>
@@ -24143,7 +23681,7 @@
 </file>
 
 <file path=customXml/itemProps1.xml><?xml version="1.0" encoding="utf-8"?>
-<ds:datastoreItem xmlns:ds="http://schemas.openxmlformats.org/officeDocument/2006/customXml" ds:itemID="{F327F6F0-025A-4D29-815D-A087216619A3}">
+<ds:datastoreItem xmlns:ds="http://schemas.openxmlformats.org/officeDocument/2006/customXml" ds:itemID="{22644DDE-3C16-4A47-81D6-5036A4382CB5}">
   <ds:schemaRefs>
     <ds:schemaRef ds:uri="http://schemas.openxmlformats.org/officeDocument/2006/bibliography"/>
   </ds:schemaRefs>

</xml_diff>

<commit_message>
v 1.5.1   - For DPV technique PS * PN + PA cannot be higher than 1500 mV and lower than -1500 mV.   - Appending opened project filename to the title bar.
Also fixed minor documentation errors.
</commit_message>
<xml_diff>
--- a/ImpedanceManager/documentation/communication.docx
+++ b/ImpedanceManager/documentation/communication.docx
@@ -9,6 +9,7 @@
           <w:b w:val="0"/>
         </w:rPr>
       </w:pPr>
+      <w:bookmarkStart w:id="0" w:name="_GoBack"/>
       <w:r>
         <w:rPr>
           <w:b w:val="0"/>
@@ -16,6 +17,7 @@
         <w:t>Communication protocol</w:t>
       </w:r>
     </w:p>
+    <w:bookmarkEnd w:id="0"/>
     <w:p>
       <w:pPr>
         <w:jc w:val="center"/>
@@ -80,7 +82,7 @@
           <w:r>
             <w:fldChar w:fldCharType="separate"/>
           </w:r>
-          <w:hyperlink w:anchor="_Toc458948483" w:history="1">
+          <w:hyperlink w:anchor="_Toc459645288" w:history="1">
             <w:r>
               <w:rPr>
                 <w:rStyle w:val="Hipercze"/>
@@ -121,7 +123,7 @@
                 <w:noProof/>
                 <w:webHidden/>
               </w:rPr>
-              <w:instrText xml:space="preserve"> PAGEREF _Toc458948483 \h </w:instrText>
+              <w:instrText xml:space="preserve"> PAGEREF _Toc459645288 \h </w:instrText>
             </w:r>
             <w:r>
               <w:rPr>
@@ -164,7 +166,7 @@
               <w:noProof/>
             </w:rPr>
           </w:pPr>
-          <w:hyperlink w:anchor="_Toc458948484" w:history="1">
+          <w:hyperlink w:anchor="_Toc459645289" w:history="1">
             <w:r>
               <w:rPr>
                 <w:rStyle w:val="Hipercze"/>
@@ -205,7 +207,7 @@
                 <w:noProof/>
                 <w:webHidden/>
               </w:rPr>
-              <w:instrText xml:space="preserve"> PAGEREF _Toc458948484 \h </w:instrText>
+              <w:instrText xml:space="preserve"> PAGEREF _Toc459645289 \h </w:instrText>
             </w:r>
             <w:r>
               <w:rPr>
@@ -248,7 +250,7 @@
               <w:noProof/>
             </w:rPr>
           </w:pPr>
-          <w:hyperlink w:anchor="_Toc458948485" w:history="1">
+          <w:hyperlink w:anchor="_Toc459645290" w:history="1">
             <w:r>
               <w:rPr>
                 <w:rStyle w:val="Hipercze"/>
@@ -289,7 +291,7 @@
                 <w:noProof/>
                 <w:webHidden/>
               </w:rPr>
-              <w:instrText xml:space="preserve"> PAGEREF _Toc458948485 \h </w:instrText>
+              <w:instrText xml:space="preserve"> PAGEREF _Toc459645290 \h </w:instrText>
             </w:r>
             <w:r>
               <w:rPr>
@@ -332,7 +334,7 @@
               <w:noProof/>
             </w:rPr>
           </w:pPr>
-          <w:hyperlink w:anchor="_Toc458948486" w:history="1">
+          <w:hyperlink w:anchor="_Toc459645291" w:history="1">
             <w:r>
               <w:rPr>
                 <w:rStyle w:val="Hipercze"/>
@@ -373,7 +375,7 @@
                 <w:noProof/>
                 <w:webHidden/>
               </w:rPr>
-              <w:instrText xml:space="preserve"> PAGEREF _Toc458948486 \h </w:instrText>
+              <w:instrText xml:space="preserve"> PAGEREF _Toc459645291 \h </w:instrText>
             </w:r>
             <w:r>
               <w:rPr>
@@ -416,7 +418,7 @@
               <w:noProof/>
             </w:rPr>
           </w:pPr>
-          <w:hyperlink w:anchor="_Toc458948487" w:history="1">
+          <w:hyperlink w:anchor="_Toc459645292" w:history="1">
             <w:r>
               <w:rPr>
                 <w:rStyle w:val="Hipercze"/>
@@ -457,7 +459,7 @@
                 <w:noProof/>
                 <w:webHidden/>
               </w:rPr>
-              <w:instrText xml:space="preserve"> PAGEREF _Toc458948487 \h </w:instrText>
+              <w:instrText xml:space="preserve"> PAGEREF _Toc459645292 \h </w:instrText>
             </w:r>
             <w:r>
               <w:rPr>
@@ -500,7 +502,7 @@
               <w:noProof/>
             </w:rPr>
           </w:pPr>
-          <w:hyperlink w:anchor="_Toc458948488" w:history="1">
+          <w:hyperlink w:anchor="_Toc459645293" w:history="1">
             <w:r>
               <w:rPr>
                 <w:rStyle w:val="Hipercze"/>
@@ -541,7 +543,7 @@
                 <w:noProof/>
                 <w:webHidden/>
               </w:rPr>
-              <w:instrText xml:space="preserve"> PAGEREF _Toc458948488 \h </w:instrText>
+              <w:instrText xml:space="preserve"> PAGEREF _Toc459645293 \h </w:instrText>
             </w:r>
             <w:r>
               <w:rPr>
@@ -584,7 +586,7 @@
               <w:noProof/>
             </w:rPr>
           </w:pPr>
-          <w:hyperlink w:anchor="_Toc458948489" w:history="1">
+          <w:hyperlink w:anchor="_Toc459645294" w:history="1">
             <w:r>
               <w:rPr>
                 <w:rStyle w:val="Hipercze"/>
@@ -625,7 +627,7 @@
                 <w:noProof/>
                 <w:webHidden/>
               </w:rPr>
-              <w:instrText xml:space="preserve"> PAGEREF _Toc458948489 \h </w:instrText>
+              <w:instrText xml:space="preserve"> PAGEREF _Toc459645294 \h </w:instrText>
             </w:r>
             <w:r>
               <w:rPr>
@@ -668,7 +670,7 @@
               <w:noProof/>
             </w:rPr>
           </w:pPr>
-          <w:hyperlink w:anchor="_Toc458948490" w:history="1">
+          <w:hyperlink w:anchor="_Toc459645295" w:history="1">
             <w:r>
               <w:rPr>
                 <w:rStyle w:val="Hipercze"/>
@@ -709,7 +711,7 @@
                 <w:noProof/>
                 <w:webHidden/>
               </w:rPr>
-              <w:instrText xml:space="preserve"> PAGEREF _Toc458948490 \h </w:instrText>
+              <w:instrText xml:space="preserve"> PAGEREF _Toc459645295 \h </w:instrText>
             </w:r>
             <w:r>
               <w:rPr>
@@ -752,7 +754,7 @@
               <w:noProof/>
             </w:rPr>
           </w:pPr>
-          <w:hyperlink w:anchor="_Toc458948491" w:history="1">
+          <w:hyperlink w:anchor="_Toc459645296" w:history="1">
             <w:r>
               <w:rPr>
                 <w:rStyle w:val="Hipercze"/>
@@ -793,7 +795,7 @@
                 <w:noProof/>
                 <w:webHidden/>
               </w:rPr>
-              <w:instrText xml:space="preserve"> PAGEREF _Toc458948491 \h </w:instrText>
+              <w:instrText xml:space="preserve"> PAGEREF _Toc459645296 \h </w:instrText>
             </w:r>
             <w:r>
               <w:rPr>
@@ -836,7 +838,7 @@
               <w:noProof/>
             </w:rPr>
           </w:pPr>
-          <w:hyperlink w:anchor="_Toc458948492" w:history="1">
+          <w:hyperlink w:anchor="_Toc459645297" w:history="1">
             <w:r>
               <w:rPr>
                 <w:rStyle w:val="Hipercze"/>
@@ -877,7 +879,7 @@
                 <w:noProof/>
                 <w:webHidden/>
               </w:rPr>
-              <w:instrText xml:space="preserve"> PAGEREF _Toc458948492 \h </w:instrText>
+              <w:instrText xml:space="preserve"> PAGEREF _Toc459645297 \h </w:instrText>
             </w:r>
             <w:r>
               <w:rPr>
@@ -920,7 +922,7 @@
               <w:noProof/>
             </w:rPr>
           </w:pPr>
-          <w:hyperlink w:anchor="_Toc458948493" w:history="1">
+          <w:hyperlink w:anchor="_Toc459645298" w:history="1">
             <w:r>
               <w:rPr>
                 <w:rStyle w:val="Hipercze"/>
@@ -961,7 +963,7 @@
                 <w:noProof/>
                 <w:webHidden/>
               </w:rPr>
-              <w:instrText xml:space="preserve"> PAGEREF _Toc458948493 \h </w:instrText>
+              <w:instrText xml:space="preserve"> PAGEREF _Toc459645298 \h </w:instrText>
             </w:r>
             <w:r>
               <w:rPr>
@@ -1004,7 +1006,7 @@
               <w:noProof/>
             </w:rPr>
           </w:pPr>
-          <w:hyperlink w:anchor="_Toc458948494" w:history="1">
+          <w:hyperlink w:anchor="_Toc459645299" w:history="1">
             <w:r>
               <w:rPr>
                 <w:rStyle w:val="Hipercze"/>
@@ -1045,7 +1047,7 @@
                 <w:noProof/>
                 <w:webHidden/>
               </w:rPr>
-              <w:instrText xml:space="preserve"> PAGEREF _Toc458948494 \h </w:instrText>
+              <w:instrText xml:space="preserve"> PAGEREF _Toc459645299 \h </w:instrText>
             </w:r>
             <w:r>
               <w:rPr>
@@ -1088,7 +1090,7 @@
               <w:noProof/>
             </w:rPr>
           </w:pPr>
-          <w:hyperlink w:anchor="_Toc458948495" w:history="1">
+          <w:hyperlink w:anchor="_Toc459645300" w:history="1">
             <w:r>
               <w:rPr>
                 <w:rStyle w:val="Hipercze"/>
@@ -1129,7 +1131,7 @@
                 <w:noProof/>
                 <w:webHidden/>
               </w:rPr>
-              <w:instrText xml:space="preserve"> PAGEREF _Toc458948495 \h </w:instrText>
+              <w:instrText xml:space="preserve"> PAGEREF _Toc459645300 \h </w:instrText>
             </w:r>
             <w:r>
               <w:rPr>
@@ -1172,7 +1174,7 @@
               <w:noProof/>
             </w:rPr>
           </w:pPr>
-          <w:hyperlink w:anchor="_Toc458948496" w:history="1">
+          <w:hyperlink w:anchor="_Toc459645301" w:history="1">
             <w:r>
               <w:rPr>
                 <w:rStyle w:val="Hipercze"/>
@@ -1213,7 +1215,7 @@
                 <w:noProof/>
                 <w:webHidden/>
               </w:rPr>
-              <w:instrText xml:space="preserve"> PAGEREF _Toc458948496 \h </w:instrText>
+              <w:instrText xml:space="preserve"> PAGEREF _Toc459645301 \h </w:instrText>
             </w:r>
             <w:r>
               <w:rPr>
@@ -1256,7 +1258,7 @@
               <w:noProof/>
             </w:rPr>
           </w:pPr>
-          <w:hyperlink w:anchor="_Toc458948497" w:history="1">
+          <w:hyperlink w:anchor="_Toc459645302" w:history="1">
             <w:r>
               <w:rPr>
                 <w:rStyle w:val="Hipercze"/>
@@ -1297,7 +1299,7 @@
                 <w:noProof/>
                 <w:webHidden/>
               </w:rPr>
-              <w:instrText xml:space="preserve"> PAGEREF _Toc458948497 \h </w:instrText>
+              <w:instrText xml:space="preserve"> PAGEREF _Toc459645302 \h </w:instrText>
             </w:r>
             <w:r>
               <w:rPr>
@@ -1340,7 +1342,7 @@
               <w:noProof/>
             </w:rPr>
           </w:pPr>
-          <w:hyperlink w:anchor="_Toc458948498" w:history="1">
+          <w:hyperlink w:anchor="_Toc459645303" w:history="1">
             <w:r>
               <w:rPr>
                 <w:rStyle w:val="Hipercze"/>
@@ -1381,7 +1383,7 @@
                 <w:noProof/>
                 <w:webHidden/>
               </w:rPr>
-              <w:instrText xml:space="preserve"> PAGEREF _Toc458948498 \h </w:instrText>
+              <w:instrText xml:space="preserve"> PAGEREF _Toc459645303 \h </w:instrText>
             </w:r>
             <w:r>
               <w:rPr>
@@ -1424,7 +1426,7 @@
               <w:noProof/>
             </w:rPr>
           </w:pPr>
-          <w:hyperlink w:anchor="_Toc458948499" w:history="1">
+          <w:hyperlink w:anchor="_Toc459645304" w:history="1">
             <w:r>
               <w:rPr>
                 <w:rStyle w:val="Hipercze"/>
@@ -1465,7 +1467,7 @@
                 <w:noProof/>
                 <w:webHidden/>
               </w:rPr>
-              <w:instrText xml:space="preserve"> PAGEREF _Toc458948499 \h </w:instrText>
+              <w:instrText xml:space="preserve"> PAGEREF _Toc459645304 \h </w:instrText>
             </w:r>
             <w:r>
               <w:rPr>
@@ -1508,7 +1510,7 @@
               <w:noProof/>
             </w:rPr>
           </w:pPr>
-          <w:hyperlink w:anchor="_Toc458948500" w:history="1">
+          <w:hyperlink w:anchor="_Toc459645305" w:history="1">
             <w:r>
               <w:rPr>
                 <w:rStyle w:val="Hipercze"/>
@@ -1549,7 +1551,7 @@
                 <w:noProof/>
                 <w:webHidden/>
               </w:rPr>
-              <w:instrText xml:space="preserve"> PAGEREF _Toc458948500 \h </w:instrText>
+              <w:instrText xml:space="preserve"> PAGEREF _Toc459645305 \h </w:instrText>
             </w:r>
             <w:r>
               <w:rPr>
@@ -1592,7 +1594,7 @@
               <w:noProof/>
             </w:rPr>
           </w:pPr>
-          <w:hyperlink w:anchor="_Toc458948501" w:history="1">
+          <w:hyperlink w:anchor="_Toc459645306" w:history="1">
             <w:r>
               <w:rPr>
                 <w:rStyle w:val="Hipercze"/>
@@ -1633,7 +1635,7 @@
                 <w:noProof/>
                 <w:webHidden/>
               </w:rPr>
-              <w:instrText xml:space="preserve"> PAGEREF _Toc458948501 \h </w:instrText>
+              <w:instrText xml:space="preserve"> PAGEREF _Toc459645306 \h </w:instrText>
             </w:r>
             <w:r>
               <w:rPr>
@@ -1676,7 +1678,7 @@
               <w:noProof/>
             </w:rPr>
           </w:pPr>
-          <w:hyperlink w:anchor="_Toc458948502" w:history="1">
+          <w:hyperlink w:anchor="_Toc459645307" w:history="1">
             <w:r>
               <w:rPr>
                 <w:rStyle w:val="Hipercze"/>
@@ -1717,7 +1719,7 @@
                 <w:noProof/>
                 <w:webHidden/>
               </w:rPr>
-              <w:instrText xml:space="preserve"> PAGEREF _Toc458948502 \h </w:instrText>
+              <w:instrText xml:space="preserve"> PAGEREF _Toc459645307 \h </w:instrText>
             </w:r>
             <w:r>
               <w:rPr>
@@ -1760,7 +1762,7 @@
               <w:noProof/>
             </w:rPr>
           </w:pPr>
-          <w:hyperlink w:anchor="_Toc458948503" w:history="1">
+          <w:hyperlink w:anchor="_Toc459645308" w:history="1">
             <w:r>
               <w:rPr>
                 <w:rStyle w:val="Hipercze"/>
@@ -1801,7 +1803,7 @@
                 <w:noProof/>
                 <w:webHidden/>
               </w:rPr>
-              <w:instrText xml:space="preserve"> PAGEREF _Toc458948503 \h </w:instrText>
+              <w:instrText xml:space="preserve"> PAGEREF _Toc459645308 \h </w:instrText>
             </w:r>
             <w:r>
               <w:rPr>
@@ -1844,7 +1846,7 @@
               <w:noProof/>
             </w:rPr>
           </w:pPr>
-          <w:hyperlink w:anchor="_Toc458948504" w:history="1">
+          <w:hyperlink w:anchor="_Toc459645309" w:history="1">
             <w:r>
               <w:rPr>
                 <w:rStyle w:val="Hipercze"/>
@@ -1885,7 +1887,7 @@
                 <w:noProof/>
                 <w:webHidden/>
               </w:rPr>
-              <w:instrText xml:space="preserve"> PAGEREF _Toc458948504 \h </w:instrText>
+              <w:instrText xml:space="preserve"> PAGEREF _Toc459645309 \h </w:instrText>
             </w:r>
             <w:r>
               <w:rPr>
@@ -1940,12 +1942,12 @@
       <w:pPr>
         <w:pStyle w:val="Nagwek1"/>
       </w:pPr>
-      <w:bookmarkStart w:id="0" w:name="_Toc458948483"/>
+      <w:bookmarkStart w:id="1" w:name="_Toc459645288"/>
       <w:r>
         <w:lastRenderedPageBreak/>
         <w:t>Serial port parameters</w:t>
       </w:r>
-      <w:bookmarkEnd w:id="0"/>
+      <w:bookmarkEnd w:id="1"/>
     </w:p>
     <w:tbl>
       <w:tblPr>
@@ -2002,9 +2004,11 @@
               <w:spacing w:after="160"/>
               <w:jc w:val="center"/>
             </w:pPr>
+            <w:proofErr w:type="spellStart"/>
             <w:r>
               <w:t>Baudrate</w:t>
             </w:r>
+            <w:proofErr w:type="spellEnd"/>
           </w:p>
         </w:tc>
         <w:tc>
@@ -2164,11 +2168,11 @@
       <w:pPr>
         <w:pStyle w:val="Nagwek1"/>
       </w:pPr>
-      <w:bookmarkStart w:id="1" w:name="_Toc458948484"/>
+      <w:bookmarkStart w:id="2" w:name="_Toc459645289"/>
       <w:r>
         <w:t>Brief command list</w:t>
       </w:r>
-      <w:bookmarkEnd w:id="1"/>
+      <w:bookmarkEnd w:id="2"/>
     </w:p>
     <w:tbl>
       <w:tblPr>
@@ -2321,6 +2325,7 @@
               </w:rPr>
               <w:fldChar w:fldCharType="separate"/>
             </w:r>
+            <w:proofErr w:type="spellStart"/>
             <w:r>
               <w:rPr>
                 <w:sz w:val="20"/>
@@ -2328,6 +2333,7 @@
               </w:rPr>
               <w:t>getFirmwareID</w:t>
             </w:r>
+            <w:proofErr w:type="spellEnd"/>
             <w:r>
               <w:rPr>
                 <w:sz w:val="20"/>
@@ -2496,6 +2502,7 @@
               </w:rPr>
               <w:fldChar w:fldCharType="separate"/>
             </w:r>
+            <w:proofErr w:type="spellStart"/>
             <w:r>
               <w:rPr>
                 <w:sz w:val="20"/>
@@ -2503,6 +2510,7 @@
               </w:rPr>
               <w:t>takeMeasEis</w:t>
             </w:r>
+            <w:proofErr w:type="spellEnd"/>
             <w:r>
               <w:rPr>
                 <w:sz w:val="20"/>
@@ -2635,6 +2643,7 @@
               </w:rPr>
               <w:fldChar w:fldCharType="separate"/>
             </w:r>
+            <w:proofErr w:type="spellStart"/>
             <w:r>
               <w:rPr>
                 <w:sz w:val="20"/>
@@ -2642,6 +2651,7 @@
               </w:rPr>
               <w:t>giveMeasChunkEis</w:t>
             </w:r>
+            <w:proofErr w:type="spellEnd"/>
             <w:r>
               <w:rPr>
                 <w:sz w:val="20"/>
@@ -2768,6 +2778,7 @@
               </w:rPr>
               <w:fldChar w:fldCharType="separate"/>
             </w:r>
+            <w:proofErr w:type="spellStart"/>
             <w:r>
               <w:rPr>
                 <w:sz w:val="20"/>
@@ -2775,6 +2786,7 @@
               </w:rPr>
               <w:t>endMeasEis</w:t>
             </w:r>
+            <w:proofErr w:type="spellEnd"/>
             <w:r>
               <w:rPr>
                 <w:sz w:val="20"/>
@@ -2933,6 +2945,7 @@
               </w:rPr>
               <w:fldChar w:fldCharType="separate"/>
             </w:r>
+            <w:proofErr w:type="spellStart"/>
             <w:r>
               <w:rPr>
                 <w:sz w:val="20"/>
@@ -2940,6 +2953,7 @@
               </w:rPr>
               <w:t>takeMeasCv</w:t>
             </w:r>
+            <w:proofErr w:type="spellEnd"/>
             <w:r>
               <w:rPr>
                 <w:sz w:val="20"/>
@@ -3077,6 +3091,7 @@
               </w:rPr>
               <w:fldChar w:fldCharType="separate"/>
             </w:r>
+            <w:proofErr w:type="spellStart"/>
             <w:r>
               <w:rPr>
                 <w:sz w:val="20"/>
@@ -3084,6 +3099,7 @@
               </w:rPr>
               <w:t>giveMeasChunkC</w:t>
             </w:r>
+            <w:proofErr w:type="spellEnd"/>
             <w:r>
               <w:rPr>
                 <w:sz w:val="20"/>
@@ -3210,6 +3226,7 @@
               </w:rPr>
               <w:fldChar w:fldCharType="separate"/>
             </w:r>
+            <w:proofErr w:type="spellStart"/>
             <w:r>
               <w:rPr>
                 <w:sz w:val="20"/>
@@ -3217,6 +3234,7 @@
               </w:rPr>
               <w:t>endMeasC</w:t>
             </w:r>
+            <w:proofErr w:type="spellEnd"/>
             <w:r>
               <w:rPr>
                 <w:sz w:val="20"/>
@@ -3331,12 +3349,21 @@
                 <w:szCs w:val="20"/>
               </w:rPr>
             </w:pPr>
+            <w:proofErr w:type="spellStart"/>
             <w:r>
               <w:rPr>
                 <w:sz w:val="20"/>
                 <w:szCs w:val="20"/>
               </w:rPr>
-              <w:t>Chronoamperometry (CA) commands</w:t>
+              <w:t>Chronoamperometry</w:t>
+            </w:r>
+            <w:proofErr w:type="spellEnd"/>
+            <w:r>
+              <w:rPr>
+                <w:sz w:val="20"/>
+                <w:szCs w:val="20"/>
+              </w:rPr>
+              <w:t xml:space="preserve"> (CA) commands</w:t>
             </w:r>
           </w:p>
         </w:tc>
@@ -3356,6 +3383,7 @@
               </w:rPr>
             </w:pPr>
             <w:hyperlink w:anchor="_takeMeasCa" w:history="1">
+              <w:proofErr w:type="spellStart"/>
               <w:r>
                 <w:rPr>
                   <w:rStyle w:val="Hipercze"/>
@@ -3364,6 +3392,7 @@
                 </w:rPr>
                 <w:t>takeMeasCa</w:t>
               </w:r>
+              <w:proofErr w:type="spellEnd"/>
             </w:hyperlink>
           </w:p>
         </w:tc>
@@ -3462,6 +3491,7 @@
               </w:rPr>
             </w:pPr>
             <w:hyperlink w:anchor="_giveMeasChunkCa" w:history="1">
+              <w:proofErr w:type="spellStart"/>
               <w:r>
                 <w:rPr>
                   <w:rStyle w:val="Hipercze"/>
@@ -3486,6 +3516,7 @@
                 </w:rPr>
                 <w:t>Ca</w:t>
               </w:r>
+              <w:proofErr w:type="spellEnd"/>
             </w:hyperlink>
           </w:p>
         </w:tc>
@@ -3573,6 +3604,7 @@
               </w:rPr>
             </w:pPr>
             <w:hyperlink w:anchor="_endMeasCa" w:history="1">
+              <w:proofErr w:type="spellStart"/>
               <w:r>
                 <w:rPr>
                   <w:rStyle w:val="Hipercze"/>
@@ -3581,6 +3613,7 @@
                 </w:rPr>
                 <w:t>endMeasCa</w:t>
               </w:r>
+              <w:proofErr w:type="spellEnd"/>
             </w:hyperlink>
           </w:p>
         </w:tc>
@@ -3713,6 +3746,7 @@
               </w:rPr>
             </w:pPr>
             <w:hyperlink w:anchor="_takeMeasDpv" w:history="1">
+              <w:proofErr w:type="spellStart"/>
               <w:r>
                 <w:rPr>
                   <w:rStyle w:val="Hipercze"/>
@@ -3720,6 +3754,7 @@
                 </w:rPr>
                 <w:t>takeMeasDpv</w:t>
               </w:r>
+              <w:proofErr w:type="spellEnd"/>
             </w:hyperlink>
           </w:p>
         </w:tc>
@@ -3817,6 +3852,7 @@
               </w:rPr>
             </w:pPr>
             <w:hyperlink w:anchor="_takeMeasDpv" w:history="1">
+              <w:proofErr w:type="spellStart"/>
               <w:r>
                 <w:rPr>
                   <w:rStyle w:val="Hipercze"/>
@@ -3824,6 +3860,7 @@
                 </w:rPr>
                 <w:t>giveMeasChunkDpv</w:t>
               </w:r>
+              <w:proofErr w:type="spellEnd"/>
             </w:hyperlink>
           </w:p>
         </w:tc>
@@ -3910,6 +3947,7 @@
               </w:rPr>
             </w:pPr>
             <w:hyperlink w:anchor="_endMeasDpv" w:history="1">
+              <w:proofErr w:type="spellStart"/>
               <w:r>
                 <w:rPr>
                   <w:rStyle w:val="Hipercze"/>
@@ -3917,6 +3955,7 @@
                 </w:rPr>
                 <w:t>endMeasDpv</w:t>
               </w:r>
+              <w:proofErr w:type="spellEnd"/>
             </w:hyperlink>
           </w:p>
         </w:tc>
@@ -4063,6 +4102,7 @@
               </w:rPr>
             </w:pPr>
             <w:hyperlink w:anchor="_takeMeasSwv" w:history="1">
+              <w:proofErr w:type="spellStart"/>
               <w:r>
                 <w:rPr>
                   <w:rStyle w:val="Hipercze"/>
@@ -4070,6 +4110,7 @@
                 </w:rPr>
                 <w:t>takeMeasSwv</w:t>
               </w:r>
+              <w:proofErr w:type="spellEnd"/>
             </w:hyperlink>
           </w:p>
         </w:tc>
@@ -4167,6 +4208,7 @@
               </w:rPr>
             </w:pPr>
             <w:hyperlink w:anchor="_giveMeasChunkSwv" w:history="1">
+              <w:proofErr w:type="spellStart"/>
               <w:r>
                 <w:rPr>
                   <w:rStyle w:val="Hipercze"/>
@@ -4174,6 +4216,7 @@
                 </w:rPr>
                 <w:t>giveMeasChunkSwv</w:t>
               </w:r>
+              <w:proofErr w:type="spellEnd"/>
             </w:hyperlink>
           </w:p>
         </w:tc>
@@ -4257,6 +4300,7 @@
               </w:rPr>
             </w:pPr>
             <w:hyperlink w:anchor="_endMeasSwv" w:history="1">
+              <w:proofErr w:type="spellStart"/>
               <w:r>
                 <w:rPr>
                   <w:rStyle w:val="Hipercze"/>
@@ -4264,6 +4308,7 @@
                 </w:rPr>
                 <w:t>endMeasSwv</w:t>
               </w:r>
+              <w:proofErr w:type="spellEnd"/>
             </w:hyperlink>
           </w:p>
         </w:tc>
@@ -4387,31 +4432,41 @@
       <w:pPr>
         <w:pStyle w:val="Nagwek1"/>
       </w:pPr>
-      <w:bookmarkStart w:id="2" w:name="_Toc458948485"/>
+      <w:bookmarkStart w:id="3" w:name="_Toc459645290"/>
       <w:r>
         <w:lastRenderedPageBreak/>
         <w:t>Extended command list</w:t>
       </w:r>
-      <w:bookmarkEnd w:id="2"/>
+      <w:bookmarkEnd w:id="3"/>
     </w:p>
     <w:p>
       <w:pPr>
         <w:pStyle w:val="Nagwek2"/>
       </w:pPr>
-      <w:bookmarkStart w:id="3" w:name="_Ref429402708"/>
-      <w:bookmarkStart w:id="4" w:name="_Toc458948486"/>
+      <w:bookmarkStart w:id="4" w:name="_Ref429402708"/>
+      <w:bookmarkStart w:id="5" w:name="_Toc459645291"/>
+      <w:proofErr w:type="spellStart"/>
       <w:r>
         <w:t>getFirmwareID</w:t>
       </w:r>
-      <w:bookmarkEnd w:id="3"/>
       <w:bookmarkEnd w:id="4"/>
+      <w:bookmarkEnd w:id="5"/>
+      <w:proofErr w:type="spellEnd"/>
     </w:p>
     <w:p>
       <w:r>
         <w:t>PC</w:t>
       </w:r>
       <w:r>
-        <w:t xml:space="preserve"> sends getFirmwareID to the embedded system in order to retrieve the current firmware version of the embedded system and also obtain the information about connection. If the firmware version is returned, it means that embedded system is connected. This command should be used as communication initialization </w:t>
+        <w:t xml:space="preserve"> sends </w:t>
+      </w:r>
+      <w:proofErr w:type="spellStart"/>
+      <w:r>
+        <w:t>getFirmwareID</w:t>
+      </w:r>
+      <w:proofErr w:type="spellEnd"/>
+      <w:r>
+        <w:t xml:space="preserve"> to the embedded system in order to retrieve the current firmware version of the embedded system and also obtain the information about connection. If the firmware version is returned, it means that embedded system is connected. This command should be used as communication initialization </w:t>
       </w:r>
       <w:r>
         <w:t>command.</w:t>
@@ -5368,13 +5423,15 @@
       <w:pPr>
         <w:pStyle w:val="Nagwek2"/>
       </w:pPr>
-      <w:bookmarkStart w:id="5" w:name="_Ref429402751"/>
-      <w:bookmarkStart w:id="6" w:name="_Toc458948487"/>
+      <w:bookmarkStart w:id="6" w:name="_Ref429402751"/>
+      <w:bookmarkStart w:id="7" w:name="_Toc459645292"/>
+      <w:proofErr w:type="spellStart"/>
       <w:r>
         <w:t>takeMeasEis</w:t>
       </w:r>
-      <w:bookmarkEnd w:id="5"/>
       <w:bookmarkEnd w:id="6"/>
+      <w:bookmarkEnd w:id="7"/>
+      <w:proofErr w:type="spellEnd"/>
     </w:p>
     <w:p>
       <w:r>
@@ -5636,12 +5693,14 @@
             <w:pPr>
               <w:pStyle w:val="Tablecode"/>
             </w:pPr>
+            <w:proofErr w:type="spellStart"/>
             <w:r>
               <w:t>F</w:t>
             </w:r>
             <w:r>
               <w:t>req</w:t>
             </w:r>
+            <w:proofErr w:type="spellEnd"/>
           </w:p>
           <w:p>
             <w:pPr>
@@ -5934,12 +5993,14 @@
             <w:pPr>
               <w:pStyle w:val="Tablecode"/>
             </w:pPr>
+            <w:proofErr w:type="spellStart"/>
             <w:r>
               <w:t>F</w:t>
             </w:r>
             <w:r>
               <w:t>req</w:t>
             </w:r>
+            <w:proofErr w:type="spellEnd"/>
           </w:p>
           <w:p>
             <w:pPr>
@@ -5973,12 +6034,14 @@
             <w:pPr>
               <w:pStyle w:val="Tablecode"/>
             </w:pPr>
+            <w:proofErr w:type="spellStart"/>
             <w:r>
               <w:t>F</w:t>
             </w:r>
             <w:r>
               <w:t>req</w:t>
             </w:r>
+            <w:proofErr w:type="spellEnd"/>
           </w:p>
           <w:p>
             <w:pPr>
@@ -6012,12 +6075,14 @@
             <w:pPr>
               <w:pStyle w:val="Tablecode"/>
             </w:pPr>
+            <w:proofErr w:type="spellStart"/>
             <w:r>
               <w:t>F</w:t>
             </w:r>
             <w:r>
               <w:t>req</w:t>
             </w:r>
+            <w:proofErr w:type="spellEnd"/>
           </w:p>
           <w:p>
             <w:pPr>
@@ -6051,12 +6116,14 @@
             <w:pPr>
               <w:pStyle w:val="Tablecode"/>
             </w:pPr>
+            <w:proofErr w:type="spellStart"/>
             <w:r>
               <w:t>F</w:t>
             </w:r>
             <w:r>
               <w:t>req</w:t>
             </w:r>
+            <w:proofErr w:type="spellEnd"/>
           </w:p>
           <w:p>
             <w:pPr>
@@ -6090,12 +6157,14 @@
             <w:pPr>
               <w:pStyle w:val="Tablecode"/>
             </w:pPr>
+            <w:proofErr w:type="spellStart"/>
             <w:r>
               <w:t>F</w:t>
             </w:r>
             <w:r>
               <w:t>req</w:t>
             </w:r>
+            <w:proofErr w:type="spellEnd"/>
           </w:p>
           <w:p>
             <w:pPr>
@@ -6129,12 +6198,14 @@
             <w:pPr>
               <w:pStyle w:val="Tablecode"/>
             </w:pPr>
+            <w:proofErr w:type="spellStart"/>
             <w:r>
               <w:t>F</w:t>
             </w:r>
             <w:r>
               <w:t>req</w:t>
             </w:r>
+            <w:proofErr w:type="spellEnd"/>
           </w:p>
           <w:p>
             <w:pPr>
@@ -6168,12 +6239,14 @@
             <w:pPr>
               <w:pStyle w:val="Tablecode"/>
             </w:pPr>
+            <w:proofErr w:type="spellStart"/>
             <w:r>
               <w:t>F</w:t>
             </w:r>
             <w:r>
               <w:t>req</w:t>
             </w:r>
+            <w:proofErr w:type="spellEnd"/>
           </w:p>
           <w:p>
             <w:pPr>
@@ -6207,12 +6280,14 @@
             <w:pPr>
               <w:pStyle w:val="Tablecode"/>
             </w:pPr>
+            <w:proofErr w:type="spellStart"/>
             <w:r>
               <w:t>F</w:t>
             </w:r>
             <w:r>
               <w:t>req</w:t>
             </w:r>
+            <w:proofErr w:type="spellEnd"/>
           </w:p>
           <w:p>
             <w:pPr>
@@ -6440,12 +6515,14 @@
             <w:pPr>
               <w:pStyle w:val="Tablecode"/>
             </w:pPr>
+            <w:proofErr w:type="spellStart"/>
             <w:r>
               <w:t>F</w:t>
             </w:r>
             <w:r>
               <w:t>req</w:t>
             </w:r>
+            <w:proofErr w:type="spellEnd"/>
           </w:p>
           <w:p>
             <w:pPr>
@@ -6479,12 +6556,14 @@
             <w:pPr>
               <w:pStyle w:val="Tablecode"/>
             </w:pPr>
+            <w:proofErr w:type="spellStart"/>
             <w:r>
               <w:t>S</w:t>
             </w:r>
             <w:r>
               <w:t>tepType</w:t>
             </w:r>
+            <w:proofErr w:type="spellEnd"/>
           </w:p>
         </w:tc>
         <w:tc>
@@ -6605,11 +6684,20 @@
         <w:t xml:space="preserve">Maximum signal amplitude </w:t>
       </w:r>
       <w:r>
-        <w:t>expressed in mili volts, values from 0 to 100 (unsigned char).</w:t>
+        <w:t xml:space="preserve">expressed in </w:t>
+      </w:r>
+      <w:proofErr w:type="spellStart"/>
+      <w:r>
+        <w:t>mili</w:t>
+      </w:r>
+      <w:proofErr w:type="spellEnd"/>
+      <w:r>
+        <w:t xml:space="preserve"> volts, values from 0 to 100 (unsigned char).</w:t>
       </w:r>
     </w:p>
     <w:p/>
     <w:p>
+      <w:proofErr w:type="spellStart"/>
       <w:r>
         <w:rPr>
           <w:b/>
@@ -6620,7 +6708,14 @@
         <w:rPr>
           <w:b/>
         </w:rPr>
-        <w:t xml:space="preserve">reqRangeStart (Bytes 7-10): </w:t>
+        <w:t>reqRangeStart</w:t>
+      </w:r>
+      <w:proofErr w:type="spellEnd"/>
+      <w:r>
+        <w:rPr>
+          <w:b/>
+        </w:rPr>
+        <w:t xml:space="preserve"> (Bytes 7-10): </w:t>
       </w:r>
       <w:r>
         <w:t>The starting frequency of the measurement expressed as float value.</w:t>
@@ -6628,6 +6723,7 @@
     </w:p>
     <w:p/>
     <w:p>
+      <w:proofErr w:type="spellStart"/>
       <w:r>
         <w:rPr>
           <w:b/>
@@ -6638,7 +6734,14 @@
         <w:rPr>
           <w:b/>
         </w:rPr>
-        <w:t xml:space="preserve">reqRangeEnd (Bytes 11-14): </w:t>
+        <w:t>reqRangeEnd</w:t>
+      </w:r>
+      <w:proofErr w:type="spellEnd"/>
+      <w:r>
+        <w:rPr>
+          <w:b/>
+        </w:rPr>
+        <w:t xml:space="preserve"> (Bytes 11-14): </w:t>
       </w:r>
       <w:r>
         <w:t>The ending frequency of the measurement expressed as float value.</w:t>
@@ -6646,6 +6749,7 @@
     </w:p>
     <w:p/>
     <w:p>
+      <w:proofErr w:type="spellStart"/>
       <w:r>
         <w:rPr>
           <w:b/>
@@ -6656,7 +6760,14 @@
         <w:rPr>
           <w:b/>
         </w:rPr>
-        <w:t xml:space="preserve">reqRangeStep (Bytes 15-16): </w:t>
+        <w:t>reqRangeStep</w:t>
+      </w:r>
+      <w:proofErr w:type="spellEnd"/>
+      <w:r>
+        <w:rPr>
+          <w:b/>
+        </w:rPr>
+        <w:t xml:space="preserve"> (Bytes 15-16): </w:t>
       </w:r>
       <w:r>
         <w:t>Numbers of steps/ measurements to take between the starting and ending frequency.</w:t>
@@ -6664,6 +6775,7 @@
     </w:p>
     <w:p/>
     <w:p>
+      <w:proofErr w:type="spellStart"/>
       <w:r>
         <w:rPr>
           <w:b/>
@@ -6674,7 +6786,14 @@
         <w:rPr>
           <w:b/>
         </w:rPr>
-        <w:t xml:space="preserve">tepType (Byte 17): </w:t>
+        <w:t>tepType</w:t>
+      </w:r>
+      <w:proofErr w:type="spellEnd"/>
+      <w:r>
+        <w:rPr>
+          <w:b/>
+        </w:rPr>
+        <w:t xml:space="preserve"> (Byte 17): </w:t>
       </w:r>
       <w:r>
         <w:t>0 – Linear, 1 – Logarithmical.</w:t>
@@ -7144,14 +7263,16 @@
       <w:pPr>
         <w:pStyle w:val="Nagwek2"/>
       </w:pPr>
-      <w:bookmarkStart w:id="7" w:name="_Ref429402757"/>
-      <w:bookmarkStart w:id="8" w:name="_Toc458948488"/>
+      <w:bookmarkStart w:id="8" w:name="_Ref429402757"/>
+      <w:bookmarkStart w:id="9" w:name="_Toc459645293"/>
+      <w:proofErr w:type="spellStart"/>
       <w:r>
         <w:lastRenderedPageBreak/>
         <w:t>giveMeasChunkEis</w:t>
       </w:r>
-      <w:bookmarkEnd w:id="7"/>
       <w:bookmarkEnd w:id="8"/>
+      <w:bookmarkEnd w:id="9"/>
+      <w:proofErr w:type="spellEnd"/>
     </w:p>
     <w:p>
       <w:r>
@@ -7703,82 +7824,109 @@
             <w:pPr>
               <w:pStyle w:val="Tablecode"/>
             </w:pPr>
-            <w:r>
-              <w:t>Imag 0</w:t>
-            </w:r>
-          </w:p>
-        </w:tc>
-        <w:tc>
-          <w:tcPr>
-            <w:tcW w:w="1174" w:type="dxa"/>
-            <w:vAlign w:val="center"/>
-          </w:tcPr>
-          <w:p>
-            <w:pPr>
-              <w:pStyle w:val="Tablecode"/>
-            </w:pPr>
-            <w:r>
-              <w:t>Imag 1</w:t>
-            </w:r>
-          </w:p>
-        </w:tc>
-        <w:tc>
-          <w:tcPr>
-            <w:tcW w:w="1175" w:type="dxa"/>
-            <w:vAlign w:val="center"/>
-          </w:tcPr>
-          <w:p>
-            <w:pPr>
-              <w:pStyle w:val="Tablecode"/>
-            </w:pPr>
-            <w:r>
-              <w:t>Imag 2</w:t>
-            </w:r>
-          </w:p>
-        </w:tc>
-        <w:tc>
-          <w:tcPr>
-            <w:tcW w:w="1175" w:type="dxa"/>
-            <w:vAlign w:val="center"/>
-          </w:tcPr>
-          <w:p>
-            <w:pPr>
-              <w:pStyle w:val="Tablecode"/>
-            </w:pPr>
-            <w:r>
-              <w:t>Imag 3</w:t>
-            </w:r>
-          </w:p>
-        </w:tc>
-        <w:tc>
-          <w:tcPr>
-            <w:tcW w:w="1175" w:type="dxa"/>
-            <w:vAlign w:val="center"/>
-          </w:tcPr>
-          <w:p>
-            <w:pPr>
-              <w:pStyle w:val="Tablecode"/>
-            </w:pPr>
-            <w:r>
-              <w:t>Freq 0</w:t>
-            </w:r>
-          </w:p>
-        </w:tc>
-        <w:tc>
-          <w:tcPr>
-            <w:tcW w:w="1175" w:type="dxa"/>
-            <w:vAlign w:val="center"/>
-          </w:tcPr>
-          <w:p>
-            <w:pPr>
-              <w:pStyle w:val="Tablecode"/>
-            </w:pPr>
+            <w:proofErr w:type="spellStart"/>
+            <w:r>
+              <w:t>Imag</w:t>
+            </w:r>
+            <w:proofErr w:type="spellEnd"/>
+            <w:r>
+              <w:t xml:space="preserve"> 0</w:t>
+            </w:r>
+          </w:p>
+        </w:tc>
+        <w:tc>
+          <w:tcPr>
+            <w:tcW w:w="1174" w:type="dxa"/>
+            <w:vAlign w:val="center"/>
+          </w:tcPr>
+          <w:p>
+            <w:pPr>
+              <w:pStyle w:val="Tablecode"/>
+            </w:pPr>
+            <w:proofErr w:type="spellStart"/>
+            <w:r>
+              <w:t>Imag</w:t>
+            </w:r>
+            <w:proofErr w:type="spellEnd"/>
+            <w:r>
+              <w:t xml:space="preserve"> 1</w:t>
+            </w:r>
+          </w:p>
+        </w:tc>
+        <w:tc>
+          <w:tcPr>
+            <w:tcW w:w="1175" w:type="dxa"/>
+            <w:vAlign w:val="center"/>
+          </w:tcPr>
+          <w:p>
+            <w:pPr>
+              <w:pStyle w:val="Tablecode"/>
+            </w:pPr>
+            <w:proofErr w:type="spellStart"/>
+            <w:r>
+              <w:t>Imag</w:t>
+            </w:r>
+            <w:proofErr w:type="spellEnd"/>
+            <w:r>
+              <w:t xml:space="preserve"> 2</w:t>
+            </w:r>
+          </w:p>
+        </w:tc>
+        <w:tc>
+          <w:tcPr>
+            <w:tcW w:w="1175" w:type="dxa"/>
+            <w:vAlign w:val="center"/>
+          </w:tcPr>
+          <w:p>
+            <w:pPr>
+              <w:pStyle w:val="Tablecode"/>
+            </w:pPr>
+            <w:proofErr w:type="spellStart"/>
+            <w:r>
+              <w:t>Imag</w:t>
+            </w:r>
+            <w:proofErr w:type="spellEnd"/>
+            <w:r>
+              <w:t xml:space="preserve"> 3</w:t>
+            </w:r>
+          </w:p>
+        </w:tc>
+        <w:tc>
+          <w:tcPr>
+            <w:tcW w:w="1175" w:type="dxa"/>
+            <w:vAlign w:val="center"/>
+          </w:tcPr>
+          <w:p>
+            <w:pPr>
+              <w:pStyle w:val="Tablecode"/>
+            </w:pPr>
+            <w:proofErr w:type="spellStart"/>
+            <w:r>
+              <w:t>Freq</w:t>
+            </w:r>
+            <w:proofErr w:type="spellEnd"/>
+            <w:r>
+              <w:t xml:space="preserve"> 0</w:t>
+            </w:r>
+          </w:p>
+        </w:tc>
+        <w:tc>
+          <w:tcPr>
+            <w:tcW w:w="1175" w:type="dxa"/>
+            <w:vAlign w:val="center"/>
+          </w:tcPr>
+          <w:p>
+            <w:pPr>
+              <w:pStyle w:val="Tablecode"/>
+            </w:pPr>
+            <w:proofErr w:type="spellStart"/>
             <w:r>
               <w:t>Fre</w:t>
             </w:r>
             <w:r>
               <w:t>q</w:t>
             </w:r>
+            <w:proofErr w:type="spellEnd"/>
             <w:r>
               <w:t xml:space="preserve"> 1</w:t>
             </w:r>
@@ -7973,22 +8121,32 @@
             <w:pPr>
               <w:pStyle w:val="Tablecode"/>
             </w:pPr>
-            <w:r>
-              <w:t>Freq 2</w:t>
-            </w:r>
-          </w:p>
-        </w:tc>
-        <w:tc>
-          <w:tcPr>
-            <w:tcW w:w="1174" w:type="dxa"/>
-            <w:vAlign w:val="center"/>
-          </w:tcPr>
-          <w:p>
-            <w:pPr>
-              <w:pStyle w:val="Tablecode"/>
-            </w:pPr>
-            <w:r>
-              <w:t>Freq 3</w:t>
+            <w:proofErr w:type="spellStart"/>
+            <w:r>
+              <w:t>Freq</w:t>
+            </w:r>
+            <w:proofErr w:type="spellEnd"/>
+            <w:r>
+              <w:t xml:space="preserve"> 2</w:t>
+            </w:r>
+          </w:p>
+        </w:tc>
+        <w:tc>
+          <w:tcPr>
+            <w:tcW w:w="1174" w:type="dxa"/>
+            <w:vAlign w:val="center"/>
+          </w:tcPr>
+          <w:p>
+            <w:pPr>
+              <w:pStyle w:val="Tablecode"/>
+            </w:pPr>
+            <w:proofErr w:type="spellStart"/>
+            <w:r>
+              <w:t>Freq</w:t>
+            </w:r>
+            <w:proofErr w:type="spellEnd"/>
+            <w:r>
+              <w:t xml:space="preserve"> 3</w:t>
             </w:r>
           </w:p>
         </w:tc>
@@ -8090,11 +8248,19 @@
     </w:p>
     <w:p/>
     <w:p>
+      <w:proofErr w:type="spellStart"/>
       <w:r>
         <w:rPr>
           <w:b/>
         </w:rPr>
-        <w:t xml:space="preserve">Imag (Bytes 10-13): </w:t>
+        <w:t>Imag</w:t>
+      </w:r>
+      <w:proofErr w:type="spellEnd"/>
+      <w:r>
+        <w:rPr>
+          <w:b/>
+        </w:rPr>
+        <w:t xml:space="preserve"> (Bytes 10-13): </w:t>
       </w:r>
       <w:r>
         <w:t>Imaginary part of measured impedance expressed as float.</w:t>
@@ -8102,11 +8268,19 @@
     </w:p>
     <w:p/>
     <w:p>
+      <w:proofErr w:type="spellStart"/>
       <w:r>
         <w:rPr>
           <w:b/>
         </w:rPr>
-        <w:t xml:space="preserve">Freq (Bytes 14-17): </w:t>
+        <w:t>Freq</w:t>
+      </w:r>
+      <w:proofErr w:type="spellEnd"/>
+      <w:r>
+        <w:rPr>
+          <w:b/>
+        </w:rPr>
+        <w:t xml:space="preserve"> (Bytes 14-17): </w:t>
       </w:r>
       <w:r>
         <w:t>Frequency of the signal witch which measurement was taken.</w:t>
@@ -8117,17 +8291,27 @@
       <w:pPr>
         <w:pStyle w:val="Nagwek2"/>
       </w:pPr>
-      <w:bookmarkStart w:id="9" w:name="_Ref429402762"/>
-      <w:bookmarkStart w:id="10" w:name="_Toc458948489"/>
+      <w:bookmarkStart w:id="10" w:name="_Ref429402762"/>
+      <w:bookmarkStart w:id="11" w:name="_Toc459645294"/>
+      <w:proofErr w:type="spellStart"/>
       <w:r>
         <w:t>endMeasEis</w:t>
       </w:r>
-      <w:bookmarkEnd w:id="9"/>
       <w:bookmarkEnd w:id="10"/>
+      <w:bookmarkEnd w:id="11"/>
+      <w:proofErr w:type="spellEnd"/>
     </w:p>
     <w:p>
       <w:r>
-        <w:t>ES sends this command to the PC right after the last giveMeasChunk was sent in order to close the measurement process.</w:t>
+        <w:t xml:space="preserve">ES sends this command to the PC right after the last </w:t>
+      </w:r>
+      <w:proofErr w:type="spellStart"/>
+      <w:r>
+        <w:t>giveMeasChunk</w:t>
+      </w:r>
+      <w:proofErr w:type="spellEnd"/>
+      <w:r>
+        <w:t xml:space="preserve"> was sent in order to close the measurement process.</w:t>
       </w:r>
     </w:p>
     <w:p/>
@@ -8886,8 +9070,9 @@
       <w:pPr>
         <w:pStyle w:val="Nagwek2"/>
       </w:pPr>
-      <w:bookmarkStart w:id="11" w:name="_Ref429402767"/>
-      <w:bookmarkStart w:id="12" w:name="_Toc458948490"/>
+      <w:bookmarkStart w:id="12" w:name="_Ref429402767"/>
+      <w:bookmarkStart w:id="13" w:name="_Toc459645295"/>
+      <w:proofErr w:type="spellStart"/>
       <w:r>
         <w:lastRenderedPageBreak/>
         <w:t>takeMeas</w:t>
@@ -8895,8 +9080,9 @@
       <w:r>
         <w:t>Cv</w:t>
       </w:r>
-      <w:bookmarkEnd w:id="11"/>
       <w:bookmarkEnd w:id="12"/>
+      <w:bookmarkEnd w:id="13"/>
+      <w:proofErr w:type="spellEnd"/>
     </w:p>
     <w:p>
       <w:r>
@@ -10306,19 +10492,21 @@
       <w:pPr>
         <w:pStyle w:val="Nagwek2"/>
       </w:pPr>
-      <w:bookmarkStart w:id="13" w:name="_Ref429402775"/>
-      <w:bookmarkStart w:id="14" w:name="_Toc458948491"/>
+      <w:bookmarkStart w:id="14" w:name="_Ref429402775"/>
+      <w:bookmarkStart w:id="15" w:name="_Toc459645296"/>
+      <w:proofErr w:type="spellStart"/>
       <w:r>
         <w:t>giveMeasChunk</w:t>
       </w:r>
       <w:r>
         <w:t>C</w:t>
       </w:r>
-      <w:bookmarkEnd w:id="13"/>
+      <w:bookmarkEnd w:id="14"/>
       <w:r>
         <w:t>v</w:t>
       </w:r>
-      <w:bookmarkEnd w:id="14"/>
+      <w:bookmarkEnd w:id="15"/>
+      <w:proofErr w:type="spellEnd"/>
     </w:p>
     <w:p>
       <w:r>
@@ -11239,21 +11427,31 @@
       <w:pPr>
         <w:pStyle w:val="Nagwek2"/>
       </w:pPr>
-      <w:bookmarkStart w:id="15" w:name="_Ref429402780"/>
-      <w:bookmarkStart w:id="16" w:name="_Toc458948492"/>
+      <w:bookmarkStart w:id="16" w:name="_Ref429402780"/>
+      <w:bookmarkStart w:id="17" w:name="_Toc459645297"/>
+      <w:proofErr w:type="spellStart"/>
       <w:r>
         <w:lastRenderedPageBreak/>
         <w:t>endMeasC</w:t>
       </w:r>
-      <w:bookmarkEnd w:id="15"/>
+      <w:bookmarkEnd w:id="16"/>
       <w:r>
         <w:t>v</w:t>
       </w:r>
-      <w:bookmarkEnd w:id="16"/>
+      <w:bookmarkEnd w:id="17"/>
+      <w:proofErr w:type="spellEnd"/>
     </w:p>
     <w:p>
       <w:r>
-        <w:t>ES sends this command to the PC right after the last giveMeasChunk was sent in order to close the measurement process.</w:t>
+        <w:t xml:space="preserve">ES sends this command to the PC right after the last </w:t>
+      </w:r>
+      <w:proofErr w:type="spellStart"/>
+      <w:r>
+        <w:t>giveMeasChunk</w:t>
+      </w:r>
+      <w:proofErr w:type="spellEnd"/>
+      <w:r>
+        <w:t xml:space="preserve"> was sent in order to close the measurement process.</w:t>
       </w:r>
     </w:p>
     <w:p/>
@@ -12012,16 +12210,18 @@
       <w:pPr>
         <w:pStyle w:val="Nagwek2"/>
       </w:pPr>
-      <w:bookmarkStart w:id="17" w:name="_takeMeasCa"/>
-      <w:bookmarkStart w:id="18" w:name="_Toc458948493"/>
-      <w:bookmarkEnd w:id="17"/>
+      <w:bookmarkStart w:id="18" w:name="_takeMeasCa"/>
+      <w:bookmarkStart w:id="19" w:name="_Toc459645298"/>
+      <w:bookmarkEnd w:id="18"/>
+      <w:proofErr w:type="spellStart"/>
       <w:r>
         <w:t>takeMeas</w:t>
       </w:r>
       <w:r>
         <w:t>Ca</w:t>
       </w:r>
-      <w:bookmarkEnd w:id="18"/>
+      <w:bookmarkEnd w:id="19"/>
+      <w:proofErr w:type="spellEnd"/>
     </w:p>
     <w:p>
       <w:r>
@@ -12906,7 +13106,15 @@
         <w:t xml:space="preserve">): </w:t>
       </w:r>
       <w:r>
-        <w:t>Time interval at which each measures will be taken [s]. Values from 1 ms to 10 s (32 bit float, expressed in seconds).</w:t>
+        <w:t xml:space="preserve">Time interval at which each measures will be taken [s]. Values from 1 </w:t>
+      </w:r>
+      <w:proofErr w:type="spellStart"/>
+      <w:r>
+        <w:t>ms</w:t>
+      </w:r>
+      <w:proofErr w:type="spellEnd"/>
+      <w:r>
+        <w:t xml:space="preserve"> to 10 s (32 bit float, expressed in seconds).</w:t>
       </w:r>
     </w:p>
     <w:p>
@@ -13369,16 +13577,18 @@
       <w:pPr>
         <w:pStyle w:val="Nagwek2"/>
       </w:pPr>
-      <w:bookmarkStart w:id="19" w:name="_giveMeasChunkCa"/>
-      <w:bookmarkStart w:id="20" w:name="_Toc458948494"/>
-      <w:bookmarkEnd w:id="19"/>
+      <w:bookmarkStart w:id="20" w:name="_giveMeasChunkCa"/>
+      <w:bookmarkStart w:id="21" w:name="_Toc459645299"/>
+      <w:bookmarkEnd w:id="20"/>
+      <w:proofErr w:type="spellStart"/>
       <w:r>
         <w:t>giveMeasChunk</w:t>
       </w:r>
       <w:r>
         <w:t>Ca</w:t>
       </w:r>
-      <w:bookmarkEnd w:id="20"/>
+      <w:bookmarkEnd w:id="21"/>
+      <w:proofErr w:type="spellEnd"/>
     </w:p>
     <w:p>
       <w:r>
@@ -14149,16 +14359,40 @@
         <w:t>Measur</w:t>
       </w:r>
       <w:r>
-        <w:t>ed current value expressed in uA (1 = 1</w:t>
-      </w:r>
-      <w:r>
-        <w:t>00 n</w:t>
-      </w:r>
-      <w:r>
-        <w:t>A)</w:t>
-      </w:r>
-      <w:r>
-        <w:t>. 32 bit float value. For example 0.5 value means 500 uA.</w:t>
+        <w:t xml:space="preserve">ed current value expressed in </w:t>
+      </w:r>
+      <w:proofErr w:type="spellStart"/>
+      <w:r>
+        <w:t>uA</w:t>
+      </w:r>
+      <w:proofErr w:type="spellEnd"/>
+      <w:r>
+        <w:t xml:space="preserve"> (1 = 1</w:t>
+      </w:r>
+      <w:r>
+        <w:t xml:space="preserve">00 </w:t>
+      </w:r>
+      <w:proofErr w:type="spellStart"/>
+      <w:r>
+        <w:t>n</w:t>
+      </w:r>
+      <w:r>
+        <w:t>A</w:t>
+      </w:r>
+      <w:proofErr w:type="spellEnd"/>
+      <w:r>
+        <w:t>)</w:t>
+      </w:r>
+      <w:r>
+        <w:t xml:space="preserve">. 32 bit float value. For example 0.5 value means 500 </w:t>
+      </w:r>
+      <w:proofErr w:type="spellStart"/>
+      <w:r>
+        <w:t>uA</w:t>
+      </w:r>
+      <w:proofErr w:type="spellEnd"/>
+      <w:r>
+        <w:t>.</w:t>
       </w:r>
     </w:p>
     <w:p>
@@ -14207,18 +14441,28 @@
       <w:pPr>
         <w:pStyle w:val="Nagwek2"/>
       </w:pPr>
-      <w:bookmarkStart w:id="21" w:name="_endMeasCa"/>
-      <w:bookmarkStart w:id="22" w:name="_Toc458948495"/>
-      <w:bookmarkEnd w:id="21"/>
+      <w:bookmarkStart w:id="22" w:name="_endMeasCa"/>
+      <w:bookmarkStart w:id="23" w:name="_Toc459645300"/>
+      <w:bookmarkEnd w:id="22"/>
+      <w:proofErr w:type="spellStart"/>
       <w:r>
         <w:lastRenderedPageBreak/>
         <w:t>endMeasCa</w:t>
       </w:r>
-      <w:bookmarkEnd w:id="22"/>
+      <w:bookmarkEnd w:id="23"/>
+      <w:proofErr w:type="spellEnd"/>
     </w:p>
     <w:p>
       <w:r>
-        <w:t>ES sends this command to the PC right after the last giveMeasChunk was sent in order to close the measurement process.</w:t>
+        <w:t xml:space="preserve">ES sends this command to the PC right after the last </w:t>
+      </w:r>
+      <w:proofErr w:type="spellStart"/>
+      <w:r>
+        <w:t>giveMeasChunk</w:t>
+      </w:r>
+      <w:proofErr w:type="spellEnd"/>
+      <w:r>
+        <w:t xml:space="preserve"> was sent in order to close the measurement process.</w:t>
       </w:r>
     </w:p>
     <w:p/>
@@ -14977,16 +15221,18 @@
       <w:pPr>
         <w:pStyle w:val="Nagwek2"/>
       </w:pPr>
-      <w:bookmarkStart w:id="23" w:name="_takeMeasDpv"/>
-      <w:bookmarkStart w:id="24" w:name="_Toc458948496"/>
-      <w:bookmarkEnd w:id="23"/>
+      <w:bookmarkStart w:id="24" w:name="_takeMeasDpv"/>
+      <w:bookmarkStart w:id="25" w:name="_Toc459645301"/>
+      <w:bookmarkEnd w:id="24"/>
+      <w:proofErr w:type="spellStart"/>
       <w:r>
         <w:t>takeMeas</w:t>
       </w:r>
       <w:r>
         <w:t>Dpv</w:t>
       </w:r>
-      <w:bookmarkEnd w:id="24"/>
+      <w:bookmarkEnd w:id="25"/>
+      <w:proofErr w:type="spellEnd"/>
     </w:p>
     <w:p>
       <w:r>
@@ -16133,12 +16379,7 @@
         <w:t xml:space="preserve"> to </w:t>
       </w:r>
       <w:r>
-        <w:t>1000 (</w:t>
-      </w:r>
-      <w:bookmarkStart w:id="25" w:name="_GoBack"/>
-      <w:bookmarkEnd w:id="25"/>
-      <w:r>
-        <w:t>signed 16 bit).</w:t>
+        <w:t>1000 (signed 16 bit).</w:t>
       </w:r>
     </w:p>
     <w:p>
@@ -16195,7 +16436,15 @@
         <w:t xml:space="preserve"> </w:t>
       </w:r>
       <w:r>
-        <w:t>Values from 1 to 1000000 (expressed as unsigned int 32 bit).</w:t>
+        <w:t xml:space="preserve">Values from 1 to 1000000 (expressed as unsigned </w:t>
+      </w:r>
+      <w:proofErr w:type="spellStart"/>
+      <w:r>
+        <w:t>int</w:t>
+      </w:r>
+      <w:proofErr w:type="spellEnd"/>
+      <w:r>
+        <w:t xml:space="preserve"> 32 bit).</w:t>
       </w:r>
     </w:p>
     <w:p>
@@ -16225,7 +16474,15 @@
         <w:t>PP (bytes 16-17):</w:t>
       </w:r>
       <w:r>
-        <w:t xml:space="preserve"> Pulse period (ms). Values from 0 to 10000 (16 bit unsigned short).</w:t>
+        <w:t xml:space="preserve"> Pulse period (</w:t>
+      </w:r>
+      <w:proofErr w:type="spellStart"/>
+      <w:r>
+        <w:t>ms</w:t>
+      </w:r>
+      <w:proofErr w:type="spellEnd"/>
+      <w:r>
+        <w:t>). Values from 0 to 10000 (16 bit unsigned short).</w:t>
       </w:r>
     </w:p>
     <w:p>
@@ -16349,27 +16606,14 @@
       <w:r>
         <w:t xml:space="preserve">Figure </w:t>
       </w:r>
-      <w:r>
-        <w:fldChar w:fldCharType="begin"/>
-      </w:r>
-      <w:r>
-        <w:instrText xml:space="preserve"> SEQ Figure \* ARABIC </w:instrText>
-      </w:r>
-      <w:r>
-        <w:fldChar w:fldCharType="separate"/>
-      </w:r>
-      <w:r>
-        <w:rPr>
-          <w:noProof/>
-        </w:rPr>
-        <w:t>1</w:t>
-      </w:r>
-      <w:r>
-        <w:rPr>
-          <w:noProof/>
-        </w:rPr>
-        <w:fldChar w:fldCharType="end"/>
-      </w:r>
+      <w:fldSimple w:instr=" SEQ Figure \* ARABIC ">
+        <w:r>
+          <w:rPr>
+            <w:noProof/>
+          </w:rPr>
+          <w:t>1</w:t>
+        </w:r>
+      </w:fldSimple>
       <w:r>
         <w:t>. DPV values explained</w:t>
       </w:r>
@@ -16840,7 +17084,8 @@
       <w:pPr>
         <w:pStyle w:val="Nagwek2"/>
       </w:pPr>
-      <w:bookmarkStart w:id="26" w:name="_Toc458948497"/>
+      <w:bookmarkStart w:id="26" w:name="_Toc459645302"/>
+      <w:proofErr w:type="spellStart"/>
       <w:r>
         <w:t>giveMeasChunk</w:t>
       </w:r>
@@ -16848,6 +17093,7 @@
         <w:t>Dpv</w:t>
       </w:r>
       <w:bookmarkEnd w:id="26"/>
+      <w:proofErr w:type="spellEnd"/>
     </w:p>
     <w:p>
       <w:r>
@@ -17621,7 +17867,15 @@
         <w:t xml:space="preserve"> Measure</w:t>
       </w:r>
       <w:r>
-        <w:t xml:space="preserve">d current value expressed in uA. </w:t>
+        <w:t xml:space="preserve">d current value expressed in </w:t>
+      </w:r>
+      <w:proofErr w:type="spellStart"/>
+      <w:r>
+        <w:t>uA</w:t>
+      </w:r>
+      <w:proofErr w:type="spellEnd"/>
+      <w:r>
+        <w:t xml:space="preserve">. </w:t>
       </w:r>
       <w:r>
         <w:t xml:space="preserve">32 bit float value. </w:t>
@@ -17665,17 +17919,27 @@
         <w:pStyle w:val="Nagwek2"/>
       </w:pPr>
       <w:bookmarkStart w:id="27" w:name="_endMeasDpv"/>
-      <w:bookmarkStart w:id="28" w:name="_Toc458948498"/>
+      <w:bookmarkStart w:id="28" w:name="_Toc459645303"/>
       <w:bookmarkEnd w:id="27"/>
+      <w:proofErr w:type="spellStart"/>
       <w:r>
         <w:lastRenderedPageBreak/>
         <w:t>endMeasDpv</w:t>
       </w:r>
       <w:bookmarkEnd w:id="28"/>
+      <w:proofErr w:type="spellEnd"/>
     </w:p>
     <w:p>
       <w:r>
-        <w:t>ES sends this command to the PC right after the last giveMeasChunk was sent in order to close the measurement process.</w:t>
+        <w:t xml:space="preserve">ES sends this command to the PC right after the last </w:t>
+      </w:r>
+      <w:proofErr w:type="spellStart"/>
+      <w:r>
+        <w:t>giveMeasChunk</w:t>
+      </w:r>
+      <w:proofErr w:type="spellEnd"/>
+      <w:r>
+        <w:t xml:space="preserve"> was sent in order to close the measurement process.</w:t>
       </w:r>
     </w:p>
     <w:p/>
@@ -18435,8 +18699,9 @@
         <w:pStyle w:val="Nagwek2"/>
       </w:pPr>
       <w:bookmarkStart w:id="29" w:name="_takeMeasSwv"/>
-      <w:bookmarkStart w:id="30" w:name="_Toc458948499"/>
+      <w:bookmarkStart w:id="30" w:name="_Toc459645304"/>
       <w:bookmarkEnd w:id="29"/>
+      <w:proofErr w:type="spellStart"/>
       <w:r>
         <w:t>takeMeas</w:t>
       </w:r>
@@ -18444,14 +18709,17 @@
         <w:t>Swv</w:t>
       </w:r>
       <w:bookmarkEnd w:id="30"/>
+      <w:proofErr w:type="spellEnd"/>
     </w:p>
     <w:p>
       <w:r>
         <w:t xml:space="preserve">PC sends all required parameters for the </w:t>
       </w:r>
+      <w:proofErr w:type="spellStart"/>
       <w:r>
         <w:t>Swv</w:t>
       </w:r>
+      <w:proofErr w:type="spellEnd"/>
       <w:r>
         <w:t xml:space="preserve"> measurement to the ES. After ES obtains the command it then checks the parameters. If they are all ok, he sends an ok ACK, if not, he sends an error code ACK.</w:t>
       </w:r>
@@ -19537,7 +19805,15 @@
         <w:t>.</w:t>
       </w:r>
       <w:r>
-        <w:t xml:space="preserve"> Values from 1 to 1000000 (expressed as unsigned int 32 bit).</w:t>
+        <w:t xml:space="preserve"> Values from 1 to 1000000 (expressed as unsigned </w:t>
+      </w:r>
+      <w:proofErr w:type="spellStart"/>
+      <w:r>
+        <w:t>int</w:t>
+      </w:r>
+      <w:proofErr w:type="spellEnd"/>
+      <w:r>
+        <w:t xml:space="preserve"> 32 bit).</w:t>
       </w:r>
     </w:p>
     <w:p>
@@ -19588,7 +19864,15 @@
         <w:t xml:space="preserve"> </w:t>
       </w:r>
       <w:r>
-        <w:t>Pulse period [ms]</w:t>
+        <w:t>Pulse period [</w:t>
+      </w:r>
+      <w:proofErr w:type="spellStart"/>
+      <w:r>
+        <w:t>ms</w:t>
+      </w:r>
+      <w:proofErr w:type="spellEnd"/>
+      <w:r>
+        <w:t>]</w:t>
       </w:r>
       <w:r>
         <w:t>. Values from 0 to 10000 (16 bit unsigned short).</w:t>
@@ -20117,8 +20401,9 @@
         <w:pStyle w:val="Nagwek2"/>
       </w:pPr>
       <w:bookmarkStart w:id="31" w:name="_giveMeasChunkSwv"/>
-      <w:bookmarkStart w:id="32" w:name="_Toc458948500"/>
+      <w:bookmarkStart w:id="32" w:name="_Toc459645305"/>
       <w:bookmarkEnd w:id="31"/>
+      <w:proofErr w:type="spellStart"/>
       <w:r>
         <w:lastRenderedPageBreak/>
         <w:t>giveMeasChunk</w:t>
@@ -20127,6 +20412,7 @@
         <w:t>Swv</w:t>
       </w:r>
       <w:bookmarkEnd w:id="32"/>
+      <w:proofErr w:type="spellEnd"/>
     </w:p>
     <w:p>
       <w:r>
@@ -20885,7 +21171,15 @@
         <w:t>Current value (bytes 6-9):</w:t>
       </w:r>
       <w:r>
-        <w:t xml:space="preserve"> Measured current value expressed in uA. 32 bit float value. </w:t>
+        <w:t xml:space="preserve"> Measured current value expressed in </w:t>
+      </w:r>
+      <w:proofErr w:type="spellStart"/>
+      <w:r>
+        <w:t>uA</w:t>
+      </w:r>
+      <w:proofErr w:type="spellEnd"/>
+      <w:r>
+        <w:t xml:space="preserve">. 32 bit float value. </w:t>
       </w:r>
     </w:p>
     <w:p>
@@ -20908,16 +21202,26 @@
         <w:pStyle w:val="Nagwek2"/>
       </w:pPr>
       <w:bookmarkStart w:id="33" w:name="_endMeasSwv"/>
-      <w:bookmarkStart w:id="34" w:name="_Toc458948501"/>
+      <w:bookmarkStart w:id="34" w:name="_Toc459645306"/>
       <w:bookmarkEnd w:id="33"/>
+      <w:proofErr w:type="spellStart"/>
       <w:r>
         <w:t>endMeasSwv</w:t>
       </w:r>
       <w:bookmarkEnd w:id="34"/>
+      <w:proofErr w:type="spellEnd"/>
     </w:p>
     <w:p>
       <w:r>
-        <w:t>ES sends this command to the PC right after the last giveMeasChunk was sent in order to close the measurement process.</w:t>
+        <w:t xml:space="preserve">ES sends this command to the PC right after the last </w:t>
+      </w:r>
+      <w:proofErr w:type="spellStart"/>
+      <w:r>
+        <w:t>giveMeasChunk</w:t>
+      </w:r>
+      <w:proofErr w:type="spellEnd"/>
+      <w:r>
+        <w:t xml:space="preserve"> was sent in order to close the measurement process.</w:t>
       </w:r>
     </w:p>
     <w:p/>
@@ -21677,16 +21981,26 @@
       <w:pPr>
         <w:pStyle w:val="Nagwek1"/>
       </w:pPr>
-      <w:bookmarkStart w:id="35" w:name="_Toc458948502"/>
+      <w:bookmarkStart w:id="35" w:name="_Toc459645307"/>
+      <w:proofErr w:type="spellStart"/>
       <w:r>
         <w:lastRenderedPageBreak/>
-        <w:t>Crc calculation</w:t>
+        <w:t>Crc</w:t>
+      </w:r>
+      <w:proofErr w:type="spellEnd"/>
+      <w:r>
+        <w:t xml:space="preserve"> calculation</w:t>
       </w:r>
       <w:bookmarkEnd w:id="35"/>
     </w:p>
     <w:p>
-      <w:r>
-        <w:t xml:space="preserve">Crc is stored as an 2 byte unsigned integer value. CRC is calculated for every communicate and answer command and added at the end of that command. After the PC/ ES receives a message, it calculates the CRC for it and compares with the CRC of this sent message. </w:t>
+      <w:proofErr w:type="spellStart"/>
+      <w:r>
+        <w:t>Crc</w:t>
+      </w:r>
+      <w:proofErr w:type="spellEnd"/>
+      <w:r>
+        <w:t xml:space="preserve"> is stored as an 2 byte unsigned integer value. CRC is calculated for every communicate and answer command and added at the end of that command. After the PC/ ES receives a message, it calculates the CRC for it and compares with the CRC of this sent message. </w:t>
       </w:r>
     </w:p>
     <w:p/>
@@ -21694,7 +22008,7 @@
       <w:pPr>
         <w:pStyle w:val="Nagwek2"/>
       </w:pPr>
-      <w:bookmarkStart w:id="36" w:name="_Toc458948503"/>
+      <w:bookmarkStart w:id="36" w:name="_Toc459645308"/>
       <w:r>
         <w:t>Algorithm</w:t>
       </w:r>
@@ -21721,7 +22035,15 @@
               <w:jc w:val="left"/>
             </w:pPr>
             <w:r>
-              <w:t>unsigned short GetCrc(unsigned char* buffer, unsigned short bytes)</w:t>
+              <w:t xml:space="preserve">unsigned short </w:t>
+            </w:r>
+            <w:proofErr w:type="spellStart"/>
+            <w:r>
+              <w:t>GetCrc</w:t>
+            </w:r>
+            <w:proofErr w:type="spellEnd"/>
+            <w:r>
+              <w:t>(unsigned char* buffer, unsigned short bytes)</w:t>
             </w:r>
           </w:p>
           <w:p>
@@ -21740,7 +22062,15 @@
             </w:pPr>
             <w:r>
               <w:tab/>
-              <w:t>unsigned short i;</w:t>
+              <w:t xml:space="preserve">unsigned short </w:t>
+            </w:r>
+            <w:proofErr w:type="spellStart"/>
+            <w:r>
+              <w:t>i</w:t>
+            </w:r>
+            <w:proofErr w:type="spellEnd"/>
+            <w:r>
+              <w:t>;</w:t>
             </w:r>
           </w:p>
           <w:p>
@@ -21760,7 +22090,31 @@
             </w:pPr>
             <w:r>
               <w:tab/>
-              <w:t>for(i = 0; i &lt; bytes; i++)</w:t>
+              <w:t>for(</w:t>
+            </w:r>
+            <w:proofErr w:type="spellStart"/>
+            <w:r>
+              <w:t>i</w:t>
+            </w:r>
+            <w:proofErr w:type="spellEnd"/>
+            <w:r>
+              <w:t xml:space="preserve"> = 0; </w:t>
+            </w:r>
+            <w:proofErr w:type="spellStart"/>
+            <w:r>
+              <w:t>i</w:t>
+            </w:r>
+            <w:proofErr w:type="spellEnd"/>
+            <w:r>
+              <w:t xml:space="preserve"> &lt; bytes; </w:t>
+            </w:r>
+            <w:proofErr w:type="spellStart"/>
+            <w:r>
+              <w:t>i</w:t>
+            </w:r>
+            <w:proofErr w:type="spellEnd"/>
+            <w:r>
+              <w:t>++)</w:t>
             </w:r>
           </w:p>
           <w:p>
@@ -21833,7 +22187,7 @@
       <w:pPr>
         <w:pStyle w:val="Nagwek2"/>
       </w:pPr>
-      <w:bookmarkStart w:id="37" w:name="_Toc458948504"/>
+      <w:bookmarkStart w:id="37" w:name="_Toc459645309"/>
       <w:r>
         <w:t>Example</w:t>
       </w:r>
@@ -21841,8 +22195,13 @@
     </w:p>
     <w:p/>
     <w:p>
-      <w:r>
-        <w:t>getFirmwareID is sent from PC to ES, the whole message is:</w:t>
+      <w:proofErr w:type="spellStart"/>
+      <w:r>
+        <w:t>getFirmwareID</w:t>
+      </w:r>
+      <w:proofErr w:type="spellEnd"/>
+      <w:r>
+        <w:t xml:space="preserve"> is sent from PC to ES, the whole message is:</w:t>
       </w:r>
     </w:p>
     <w:p>
@@ -21894,8 +22253,33 @@
           <w:color w:val="0070C0"/>
           <w:lang w:val="en-US"/>
         </w:rPr>
-        <w:t>0x02 0x00 0x00 0x00</w:t>
-      </w:r>
+        <w:t xml:space="preserve">0x02 0x00 </w:t>
+      </w:r>
+      <w:proofErr w:type="spellStart"/>
+      <w:r>
+        <w:rPr>
+          <w:color w:val="0070C0"/>
+          <w:lang w:val="en-US"/>
+        </w:rPr>
+        <w:t>0x00</w:t>
+      </w:r>
+      <w:proofErr w:type="spellEnd"/>
+      <w:r>
+        <w:rPr>
+          <w:color w:val="0070C0"/>
+          <w:lang w:val="en-US"/>
+        </w:rPr>
+        <w:t xml:space="preserve"> </w:t>
+      </w:r>
+      <w:proofErr w:type="spellStart"/>
+      <w:r>
+        <w:rPr>
+          <w:color w:val="0070C0"/>
+          <w:lang w:val="en-US"/>
+        </w:rPr>
+        <w:t>0x00</w:t>
+      </w:r>
+      <w:proofErr w:type="spellEnd"/>
       <w:r>
         <w:rPr>
           <w:lang w:val="en-US"/>
@@ -21926,7 +22310,13 @@
     </w:p>
     <w:p>
       <w:r>
-        <w:t>Embedded system receives this message and calculates the CRC of it (blue bytes):</w:t>
+        <w:t>Embedded system receives this message an</w:t>
+      </w:r>
+      <w:r>
+        <w:t>d calculates the CRC of it (red</w:t>
+      </w:r>
+      <w:r>
+        <w:t xml:space="preserve"> bytes):</w:t>
       </w:r>
     </w:p>
     <w:p>
@@ -21970,7 +22360,15 @@
         <w:t>Calculated CRC for this message matches the one that came along with it.</w:t>
       </w:r>
       <w:r>
-        <w:t xml:space="preserve"> That means the frame is corrent and an answer can be sent to the PC:</w:t>
+        <w:t xml:space="preserve"> That means the frame is </w:t>
+      </w:r>
+      <w:proofErr w:type="spellStart"/>
+      <w:r>
+        <w:t>corrent</w:t>
+      </w:r>
+      <w:proofErr w:type="spellEnd"/>
+      <w:r>
+        <w:t xml:space="preserve"> and an answer can be sent to the PC:</w:t>
       </w:r>
     </w:p>
     <w:p>
@@ -22015,14 +22413,87 @@
           <w:color w:val="0070C0"/>
           <w:lang w:val="en-US"/>
         </w:rPr>
-        <w:t xml:space="preserve"> 0x06 0x00 0x00 0x00 </w:t>
-      </w:r>
+        <w:t xml:space="preserve"> 0x06 0x00 </w:t>
+      </w:r>
+      <w:proofErr w:type="spellStart"/>
+      <w:r>
+        <w:rPr>
+          <w:color w:val="0070C0"/>
+          <w:lang w:val="en-US"/>
+        </w:rPr>
+        <w:t>0x00</w:t>
+      </w:r>
+      <w:proofErr w:type="spellEnd"/>
+      <w:r>
+        <w:rPr>
+          <w:color w:val="0070C0"/>
+          <w:lang w:val="en-US"/>
+        </w:rPr>
+        <w:t xml:space="preserve"> </w:t>
+      </w:r>
+      <w:proofErr w:type="spellStart"/>
+      <w:r>
+        <w:rPr>
+          <w:color w:val="0070C0"/>
+          <w:lang w:val="en-US"/>
+        </w:rPr>
+        <w:t>0x00</w:t>
+      </w:r>
+      <w:proofErr w:type="spellEnd"/>
+      <w:r>
+        <w:rPr>
+          <w:color w:val="0070C0"/>
+          <w:lang w:val="en-US"/>
+        </w:rPr>
+        <w:t xml:space="preserve"> </w:t>
+      </w:r>
+      <w:proofErr w:type="spellStart"/>
       <w:r>
         <w:rPr>
           <w:color w:val="70AD47" w:themeColor="accent6"/>
           <w:lang w:val="en-US"/>
         </w:rPr>
-        <w:t>0x00 0x00 0x00 0x01</w:t>
+        <w:t>0x00</w:t>
+      </w:r>
+      <w:proofErr w:type="spellEnd"/>
+      <w:r>
+        <w:rPr>
+          <w:color w:val="70AD47" w:themeColor="accent6"/>
+          <w:lang w:val="en-US"/>
+        </w:rPr>
+        <w:t xml:space="preserve"> </w:t>
+      </w:r>
+      <w:proofErr w:type="spellStart"/>
+      <w:r>
+        <w:rPr>
+          <w:color w:val="70AD47" w:themeColor="accent6"/>
+          <w:lang w:val="en-US"/>
+        </w:rPr>
+        <w:t>0x00</w:t>
+      </w:r>
+      <w:proofErr w:type="spellEnd"/>
+      <w:r>
+        <w:rPr>
+          <w:color w:val="70AD47" w:themeColor="accent6"/>
+          <w:lang w:val="en-US"/>
+        </w:rPr>
+        <w:t xml:space="preserve"> </w:t>
+      </w:r>
+      <w:proofErr w:type="spellStart"/>
+      <w:r>
+        <w:rPr>
+          <w:color w:val="70AD47" w:themeColor="accent6"/>
+          <w:lang w:val="en-US"/>
+        </w:rPr>
+        <w:t>0x00</w:t>
+      </w:r>
+      <w:proofErr w:type="spellEnd"/>
+      <w:r>
+        <w:rPr>
+          <w:color w:val="70AD47" w:themeColor="accent6"/>
+          <w:lang w:val="en-US"/>
+        </w:rPr>
+        <w:t xml:space="preserve"> 0x01</w:t>
       </w:r>
       <w:r>
         <w:rPr>
@@ -22159,7 +22630,7 @@
             <w:noProof/>
             <w:lang w:val="pl-PL"/>
           </w:rPr>
-          <w:t>12</w:t>
+          <w:t>17</w:t>
         </w:r>
         <w:r>
           <w:fldChar w:fldCharType="end"/>
@@ -23681,7 +24152,7 @@
 </file>
 
 <file path=customXml/itemProps1.xml><?xml version="1.0" encoding="utf-8"?>
-<ds:datastoreItem xmlns:ds="http://schemas.openxmlformats.org/officeDocument/2006/customXml" ds:itemID="{22644DDE-3C16-4A47-81D6-5036A4382CB5}">
+<ds:datastoreItem xmlns:ds="http://schemas.openxmlformats.org/officeDocument/2006/customXml" ds:itemID="{D48A74D3-00FB-4CAF-ACAF-3322F7FE7D2B}">
   <ds:schemaRefs>
     <ds:schemaRef ds:uri="http://schemas.openxmlformats.org/officeDocument/2006/bibliography"/>
   </ds:schemaRefs>

</xml_diff>